<commit_message>
final update of day-4
</commit_message>
<xml_diff>
--- a/notes/jagged_diagram.docx
+++ b/notes/jagged_diagram.docx
@@ -157,8 +157,6 @@
                             <w:r>
                               <w:t>arrayFirst</w:t>
                             </w:r>
-                            <w:bookmarkStart w:id="0" w:name="_GoBack"/>
-                            <w:bookmarkEnd w:id="0"/>
                             <w:proofErr w:type="spellEnd"/>
                             <w:proofErr w:type="gramEnd"/>
                           </w:p>
@@ -779,6 +777,9 @@
     </w:p>
     <w:p>
       <w:r>
+        <w:rPr>
+          <w:noProof/>
+        </w:rPr>
         <mc:AlternateContent>
           <mc:Choice Requires="wps">
             <w:drawing>
@@ -922,6 +923,9 @@
     </w:p>
     <w:p>
       <w:r>
+        <w:rPr>
+          <w:noProof/>
+        </w:rPr>
         <mc:AlternateContent>
           <mc:Choice Requires="wps">
             <w:drawing>
@@ -1061,6 +1065,9 @@
         </mc:AlternateContent>
       </w:r>
       <w:r>
+        <w:rPr>
+          <w:noProof/>
+        </w:rPr>
         <mc:AlternateContent>
           <mc:Choice Requires="wps">
             <w:drawing>
@@ -1162,6 +1169,9 @@
     </w:p>
     <w:p>
       <w:r>
+        <w:rPr>
+          <w:noProof/>
+        </w:rPr>
         <mc:AlternateContent>
           <mc:Choice Requires="wps">
             <w:drawing>
@@ -1228,6 +1238,9 @@
         </mc:AlternateContent>
       </w:r>
       <w:r>
+        <w:rPr>
+          <w:noProof/>
+        </w:rPr>
         <mc:AlternateContent>
           <mc:Choice Requires="wps">
             <w:drawing>
@@ -1315,6 +1328,9 @@
         </mc:AlternateContent>
       </w:r>
       <w:r>
+        <w:rPr>
+          <w:noProof/>
+        </w:rPr>
         <mc:AlternateContent>
           <mc:Choice Requires="wps">
             <w:drawing>
@@ -1406,6 +1422,9 @@
         </mc:AlternateContent>
       </w:r>
       <w:r>
+        <w:rPr>
+          <w:noProof/>
+        </w:rPr>
         <mc:AlternateContent>
           <mc:Choice Requires="wps">
             <w:drawing>
@@ -1499,6 +1518,9 @@
     </w:p>
     <w:p>
       <w:r>
+        <w:rPr>
+          <w:noProof/>
+        </w:rPr>
         <mc:AlternateContent>
           <mc:Choice Requires="wps">
             <w:drawing>
@@ -1573,6 +1595,9 @@
     </w:p>
     <w:p>
       <w:r>
+        <w:rPr>
+          <w:noProof/>
+        </w:rPr>
         <mc:AlternateContent>
           <mc:Choice Requires="wps">
             <w:drawing>
@@ -1631,10 +1656,7 @@
                             <w:proofErr w:type="spellStart"/>
                             <w:proofErr w:type="gramStart"/>
                             <w:r>
-                              <w:t>array</w:t>
-                            </w:r>
-                            <w:r>
-                              <w:t>Third</w:t>
+                              <w:t>arrayThird</w:t>
                             </w:r>
                             <w:proofErr w:type="spellEnd"/>
                             <w:proofErr w:type="gramEnd"/>
@@ -1680,6 +1702,9 @@
     </w:p>
     <w:p>
       <w:r>
+        <w:rPr>
+          <w:noProof/>
+        </w:rPr>
         <mc:AlternateContent>
           <mc:Choice Requires="wps">
             <w:drawing>
@@ -1771,6 +1796,9 @@
         </mc:AlternateContent>
       </w:r>
       <w:r>
+        <w:rPr>
+          <w:noProof/>
+        </w:rPr>
         <mc:AlternateContent>
           <mc:Choice Requires="wps">
             <w:drawing>
@@ -1862,6 +1890,9 @@
         </mc:AlternateContent>
       </w:r>
       <w:r>
+        <w:rPr>
+          <w:noProof/>
+        </w:rPr>
         <mc:AlternateContent>
           <mc:Choice Requires="wps">
             <w:drawing>
@@ -1949,6 +1980,9 @@
         </mc:AlternateContent>
       </w:r>
       <w:r>
+        <w:rPr>
+          <w:noProof/>
+        </w:rPr>
         <mc:AlternateContent>
           <mc:Choice Requires="wps">
             <w:drawing>
@@ -2040,6 +2074,9 @@
         </mc:AlternateContent>
       </w:r>
       <w:r>
+        <w:rPr>
+          <w:noProof/>
+        </w:rPr>
         <mc:AlternateContent>
           <mc:Choice Requires="wps">
             <w:drawing>
@@ -2131,6 +2168,9 @@
         </mc:AlternateContent>
       </w:r>
       <w:r>
+        <w:rPr>
+          <w:noProof/>
+        </w:rPr>
         <mc:AlternateContent>
           <mc:Choice Requires="wps">
             <w:drawing>
@@ -2224,6 +2264,9 @@
     </w:p>
     <w:p>
       <w:r>
+        <w:rPr>
+          <w:noProof/>
+        </w:rPr>
         <mc:AlternateContent>
           <mc:Choice Requires="wps">
             <w:drawing>
@@ -2292,6 +2335,9 @@
     </w:p>
     <w:p>
       <w:r>
+        <w:rPr>
+          <w:noProof/>
+        </w:rPr>
         <mc:AlternateContent>
           <mc:Choice Requires="wps">
             <w:drawing>
@@ -2363,6 +2409,9 @@
         </mc:AlternateContent>
       </w:r>
       <w:r>
+        <w:rPr>
+          <w:noProof/>
+        </w:rPr>
         <mc:AlternateContent>
           <mc:Choice Requires="wps">
             <w:drawing>
@@ -2460,6 +2509,9 @@
     </w:p>
     <w:p>
       <w:r>
+        <w:rPr>
+          <w:noProof/>
+        </w:rPr>
         <mc:AlternateContent>
           <mc:Choice Requires="wps">
             <w:drawing>
@@ -2543,6 +2595,9 @@
         </mc:AlternateContent>
       </w:r>
       <w:r>
+        <w:rPr>
+          <w:noProof/>
+        </w:rPr>
         <mc:AlternateContent>
           <mc:Choice Requires="wps">
             <w:drawing>
@@ -2626,6 +2681,9 @@
         </mc:AlternateContent>
       </w:r>
       <w:r>
+        <w:rPr>
+          <w:noProof/>
+        </w:rPr>
         <mc:AlternateContent>
           <mc:Choice Requires="wps">
             <w:drawing>
@@ -2779,6 +2837,9 @@
     </w:p>
     <w:p>
       <w:r>
+        <w:rPr>
+          <w:noProof/>
+        </w:rPr>
         <mc:AlternateContent>
           <mc:Choice Requires="wps">
             <w:drawing>
@@ -2846,11 +2907,4407 @@
       </w:r>
     </w:p>
     <w:p/>
+    <w:p>
+      <w:r>
+        <w:rPr>
+          <w:noProof/>
+        </w:rPr>
+        <mc:AlternateContent>
+          <mc:Choice Requires="wps">
+            <w:drawing>
+              <wp:anchor distT="0" distB="0" distL="114300" distR="114300" simplePos="0" relativeHeight="251706368" behindDoc="0" locked="0" layoutInCell="1" allowOverlap="1">
+                <wp:simplePos x="0" y="0"/>
+                <wp:positionH relativeFrom="column">
+                  <wp:posOffset>-411480</wp:posOffset>
+                </wp:positionH>
+                <wp:positionV relativeFrom="paragraph">
+                  <wp:posOffset>340360</wp:posOffset>
+                </wp:positionV>
+                <wp:extent cx="6926580" cy="3604260"/>
+                <wp:effectExtent l="0" t="0" r="26670" b="15240"/>
+                <wp:wrapNone/>
+                <wp:docPr id="13" name="Rectangle 13"/>
+                <wp:cNvGraphicFramePr/>
+                <a:graphic xmlns:a="http://schemas.openxmlformats.org/drawingml/2006/main">
+                  <a:graphicData uri="http://schemas.microsoft.com/office/word/2010/wordprocessingShape">
+                    <wps:wsp>
+                      <wps:cNvSpPr/>
+                      <wps:spPr>
+                        <a:xfrm>
+                          <a:off x="0" y="0"/>
+                          <a:ext cx="6926580" cy="3604260"/>
+                        </a:xfrm>
+                        <a:prstGeom prst="rect">
+                          <a:avLst/>
+                        </a:prstGeom>
+                      </wps:spPr>
+                      <wps:style>
+                        <a:lnRef idx="2">
+                          <a:schemeClr val="accent1">
+                            <a:shade val="50000"/>
+                          </a:schemeClr>
+                        </a:lnRef>
+                        <a:fillRef idx="1">
+                          <a:schemeClr val="accent1"/>
+                        </a:fillRef>
+                        <a:effectRef idx="0">
+                          <a:schemeClr val="accent1"/>
+                        </a:effectRef>
+                        <a:fontRef idx="minor">
+                          <a:schemeClr val="lt1"/>
+                        </a:fontRef>
+                      </wps:style>
+                      <wps:bodyPr rot="0" spcFirstLastPara="0" vertOverflow="overflow" horzOverflow="overflow" vert="horz" wrap="square" lIns="91440" tIns="45720" rIns="91440" bIns="45720" numCol="1" spcCol="0" rtlCol="0" fromWordArt="0" anchor="ctr" anchorCtr="0" forceAA="0" compatLnSpc="1">
+                        <a:prstTxWarp prst="textNoShape">
+                          <a:avLst/>
+                        </a:prstTxWarp>
+                        <a:noAutofit/>
+                      </wps:bodyPr>
+                    </wps:wsp>
+                  </a:graphicData>
+                </a:graphic>
+                <wp14:sizeRelH relativeFrom="margin">
+                  <wp14:pctWidth>0</wp14:pctWidth>
+                </wp14:sizeRelH>
+                <wp14:sizeRelV relativeFrom="margin">
+                  <wp14:pctHeight>0</wp14:pctHeight>
+                </wp14:sizeRelV>
+              </wp:anchor>
+            </w:drawing>
+          </mc:Choice>
+          <mc:Fallback>
+            <w:pict>
+              <v:rect w14:anchorId="0183A754" id="Rectangle 13" o:spid="_x0000_s1026" style="position:absolute;margin-left:-32.4pt;margin-top:26.8pt;width:545.4pt;height:283.8pt;z-index:251706368;visibility:visible;mso-wrap-style:square;mso-width-percent:0;mso-height-percent:0;mso-wrap-distance-left:9pt;mso-wrap-distance-top:0;mso-wrap-distance-right:9pt;mso-wrap-distance-bottom:0;mso-position-horizontal:absolute;mso-position-horizontal-relative:text;mso-position-vertical:absolute;mso-position-vertical-relative:text;mso-width-percent:0;mso-height-percent:0;mso-width-relative:margin;mso-height-relative:margin;v-text-anchor:middle" o:gfxdata="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" fillcolor="#5b9bd5 [3204]" strokecolor="#1f4d78 [1604]" strokeweight="1pt"/>
+            </w:pict>
+          </mc:Fallback>
+        </mc:AlternateContent>
+      </w:r>
+    </w:p>
+    <w:p>
+      <w:r>
+        <w:rPr>
+          <w:noProof/>
+        </w:rPr>
+        <mc:AlternateContent>
+          <mc:Choice Requires="wps">
+            <w:drawing>
+              <wp:anchor distT="0" distB="0" distL="114300" distR="114300" simplePos="0" relativeHeight="251707392" behindDoc="0" locked="0" layoutInCell="1" allowOverlap="1">
+                <wp:simplePos x="0" y="0"/>
+                <wp:positionH relativeFrom="column">
+                  <wp:posOffset>-152400</wp:posOffset>
+                </wp:positionH>
+                <wp:positionV relativeFrom="paragraph">
+                  <wp:posOffset>260985</wp:posOffset>
+                </wp:positionV>
+                <wp:extent cx="1409700" cy="3162300"/>
+                <wp:effectExtent l="0" t="0" r="19050" b="19050"/>
+                <wp:wrapNone/>
+                <wp:docPr id="36" name="Rectangle 36"/>
+                <wp:cNvGraphicFramePr/>
+                <a:graphic xmlns:a="http://schemas.openxmlformats.org/drawingml/2006/main">
+                  <a:graphicData uri="http://schemas.microsoft.com/office/word/2010/wordprocessingShape">
+                    <wps:wsp>
+                      <wps:cNvSpPr/>
+                      <wps:spPr>
+                        <a:xfrm>
+                          <a:off x="0" y="0"/>
+                          <a:ext cx="1409700" cy="3162300"/>
+                        </a:xfrm>
+                        <a:prstGeom prst="rect">
+                          <a:avLst/>
+                        </a:prstGeom>
+                        <a:solidFill>
+                          <a:schemeClr val="bg1">
+                            <a:lumMod val="85000"/>
+                          </a:schemeClr>
+                        </a:solidFill>
+                      </wps:spPr>
+                      <wps:style>
+                        <a:lnRef idx="2">
+                          <a:schemeClr val="accent1">
+                            <a:shade val="50000"/>
+                          </a:schemeClr>
+                        </a:lnRef>
+                        <a:fillRef idx="1">
+                          <a:schemeClr val="accent1"/>
+                        </a:fillRef>
+                        <a:effectRef idx="0">
+                          <a:schemeClr val="accent1"/>
+                        </a:effectRef>
+                        <a:fontRef idx="minor">
+                          <a:schemeClr val="lt1"/>
+                        </a:fontRef>
+                      </wps:style>
+                      <wps:bodyPr rot="0" spcFirstLastPara="0" vertOverflow="overflow" horzOverflow="overflow" vert="horz" wrap="square" lIns="91440" tIns="45720" rIns="91440" bIns="45720" numCol="1" spcCol="0" rtlCol="0" fromWordArt="0" anchor="ctr" anchorCtr="0" forceAA="0" compatLnSpc="1">
+                        <a:prstTxWarp prst="textNoShape">
+                          <a:avLst/>
+                        </a:prstTxWarp>
+                        <a:noAutofit/>
+                      </wps:bodyPr>
+                    </wps:wsp>
+                  </a:graphicData>
+                </a:graphic>
+              </wp:anchor>
+            </w:drawing>
+          </mc:Choice>
+          <mc:Fallback>
+            <w:pict>
+              <v:rect w14:anchorId="52CEAB0D" id="Rectangle 36" o:spid="_x0000_s1026" style="position:absolute;margin-left:-12pt;margin-top:20.55pt;width:111pt;height:249pt;z-index:251707392;visibility:visible;mso-wrap-style:square;mso-wrap-distance-left:9pt;mso-wrap-distance-top:0;mso-wrap-distance-right:9pt;mso-wrap-distance-bottom:0;mso-position-horizontal:absolute;mso-position-horizontal-relative:text;mso-position-vertical:absolute;mso-position-vertical-relative:text;v-text-anchor:middle" o:gfxdata="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" fillcolor="#d8d8d8 [2732]" strokecolor="#1f4d78 [1604]" strokeweight="1pt"/>
+            </w:pict>
+          </mc:Fallback>
+        </mc:AlternateContent>
+      </w:r>
+    </w:p>
+    <w:p>
+      <w:r>
+        <w:rPr>
+          <w:noProof/>
+        </w:rPr>
+        <mc:AlternateContent>
+          <mc:Choice Requires="wps">
+            <w:drawing>
+              <wp:anchor distT="0" distB="0" distL="114300" distR="114300" simplePos="0" relativeHeight="251742208" behindDoc="0" locked="0" layoutInCell="1" allowOverlap="1">
+                <wp:simplePos x="0" y="0"/>
+                <wp:positionH relativeFrom="column">
+                  <wp:posOffset>4023360</wp:posOffset>
+                </wp:positionH>
+                <wp:positionV relativeFrom="paragraph">
+                  <wp:posOffset>264795</wp:posOffset>
+                </wp:positionV>
+                <wp:extent cx="1219200" cy="304800"/>
+                <wp:effectExtent l="0" t="0" r="19050" b="19050"/>
+                <wp:wrapNone/>
+                <wp:docPr id="64" name="Text Box 64"/>
+                <wp:cNvGraphicFramePr/>
+                <a:graphic xmlns:a="http://schemas.openxmlformats.org/drawingml/2006/main">
+                  <a:graphicData uri="http://schemas.microsoft.com/office/word/2010/wordprocessingShape">
+                    <wps:wsp>
+                      <wps:cNvSpPr txBox="1"/>
+                      <wps:spPr>
+                        <a:xfrm>
+                          <a:off x="0" y="0"/>
+                          <a:ext cx="1219200" cy="304800"/>
+                        </a:xfrm>
+                        <a:prstGeom prst="rect">
+                          <a:avLst/>
+                        </a:prstGeom>
+                        <a:solidFill>
+                          <a:schemeClr val="lt1"/>
+                        </a:solidFill>
+                        <a:ln w="6350">
+                          <a:solidFill>
+                            <a:prstClr val="black"/>
+                          </a:solidFill>
+                        </a:ln>
+                        <a:effectLst/>
+                      </wps:spPr>
+                      <wps:style>
+                        <a:lnRef idx="0">
+                          <a:schemeClr val="accent1"/>
+                        </a:lnRef>
+                        <a:fillRef idx="0">
+                          <a:schemeClr val="accent1"/>
+                        </a:fillRef>
+                        <a:effectRef idx="0">
+                          <a:schemeClr val="accent1"/>
+                        </a:effectRef>
+                        <a:fontRef idx="minor">
+                          <a:schemeClr val="dk1"/>
+                        </a:fontRef>
+                      </wps:style>
+                      <wps:txbx>
+                        <w:txbxContent>
+                          <w:p>
+                            <w:proofErr w:type="spellStart"/>
+                            <w:r>
+                              <w:t>Dhara</w:t>
+                            </w:r>
+                            <w:proofErr w:type="spellEnd"/>
+                          </w:p>
+                        </w:txbxContent>
+                      </wps:txbx>
+                      <wps:bodyPr rot="0" spcFirstLastPara="0" vertOverflow="overflow" horzOverflow="overflow" vert="horz" wrap="square" lIns="91440" tIns="45720" rIns="91440" bIns="45720" numCol="1" spcCol="0" rtlCol="0" fromWordArt="0" anchor="t" anchorCtr="0" forceAA="0" compatLnSpc="1">
+                        <a:prstTxWarp prst="textNoShape">
+                          <a:avLst/>
+                        </a:prstTxWarp>
+                        <a:noAutofit/>
+                      </wps:bodyPr>
+                    </wps:wsp>
+                  </a:graphicData>
+                </a:graphic>
+              </wp:anchor>
+            </w:drawing>
+          </mc:Choice>
+          <mc:Fallback>
+            <w:pict>
+              <v:shapetype id="_x0000_t202" coordsize="21600,21600" o:spt="202" path="m,l,21600r21600,l21600,xe">
+                <v:stroke joinstyle="miter"/>
+                <v:path gradientshapeok="t" o:connecttype="rect"/>
+              </v:shapetype>
+              <v:shape id="Text Box 64" o:spid="_x0000_s1046" type="#_x0000_t202" style="position:absolute;margin-left:316.8pt;margin-top:20.85pt;width:96pt;height:24pt;z-index:251742208;visibility:visible;mso-wrap-style:square;mso-wrap-distance-left:9pt;mso-wrap-distance-top:0;mso-wrap-distance-right:9pt;mso-wrap-distance-bottom:0;mso-position-horizontal:absolute;mso-position-horizontal-relative:text;mso-position-vertical:absolute;mso-position-vertical-relative:text;v-text-anchor:top" o:gfxdata="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" fillcolor="white [3201]" strokeweight=".5pt">
+                <v:textbox>
+                  <w:txbxContent>
+                    <w:p>
+                      <w:proofErr w:type="spellStart"/>
+                      <w:r>
+                        <w:t>Dhara</w:t>
+                      </w:r>
+                      <w:proofErr w:type="spellEnd"/>
+                    </w:p>
+                  </w:txbxContent>
+                </v:textbox>
+              </v:shape>
+            </w:pict>
+          </mc:Fallback>
+        </mc:AlternateContent>
+      </w:r>
+      <w:r>
+        <w:rPr>
+          <w:noProof/>
+        </w:rPr>
+        <mc:AlternateContent>
+          <mc:Choice Requires="wps">
+            <w:drawing>
+              <wp:anchor distT="0" distB="0" distL="114300" distR="114300" simplePos="0" relativeHeight="251709440" behindDoc="0" locked="0" layoutInCell="1" allowOverlap="1">
+                <wp:simplePos x="0" y="0"/>
+                <wp:positionH relativeFrom="column">
+                  <wp:posOffset>1905000</wp:posOffset>
+                </wp:positionH>
+                <wp:positionV relativeFrom="paragraph">
+                  <wp:posOffset>211455</wp:posOffset>
+                </wp:positionV>
+                <wp:extent cx="1082040" cy="396240"/>
+                <wp:effectExtent l="0" t="0" r="22860" b="22860"/>
+                <wp:wrapNone/>
+                <wp:docPr id="38" name="Text Box 38"/>
+                <wp:cNvGraphicFramePr/>
+                <a:graphic xmlns:a="http://schemas.openxmlformats.org/drawingml/2006/main">
+                  <a:graphicData uri="http://schemas.microsoft.com/office/word/2010/wordprocessingShape">
+                    <wps:wsp>
+                      <wps:cNvSpPr txBox="1"/>
+                      <wps:spPr>
+                        <a:xfrm>
+                          <a:off x="0" y="0"/>
+                          <a:ext cx="1082040" cy="396240"/>
+                        </a:xfrm>
+                        <a:prstGeom prst="rect">
+                          <a:avLst/>
+                        </a:prstGeom>
+                        <a:solidFill>
+                          <a:schemeClr val="lt1"/>
+                        </a:solidFill>
+                        <a:ln w="6350">
+                          <a:solidFill>
+                            <a:prstClr val="black"/>
+                          </a:solidFill>
+                        </a:ln>
+                        <a:effectLst/>
+                      </wps:spPr>
+                      <wps:style>
+                        <a:lnRef idx="0">
+                          <a:schemeClr val="accent1"/>
+                        </a:lnRef>
+                        <a:fillRef idx="0">
+                          <a:schemeClr val="accent1"/>
+                        </a:fillRef>
+                        <a:effectRef idx="0">
+                          <a:schemeClr val="accent1"/>
+                        </a:effectRef>
+                        <a:fontRef idx="minor">
+                          <a:schemeClr val="dk1"/>
+                        </a:fontRef>
+                      </wps:style>
+                      <wps:txbx>
+                        <w:txbxContent>
+                          <w:p>
+                            <w:r>
+                              <w:t>RITWIK</w:t>
+                            </w:r>
+                          </w:p>
+                        </w:txbxContent>
+                      </wps:txbx>
+                      <wps:bodyPr rot="0" spcFirstLastPara="0" vertOverflow="overflow" horzOverflow="overflow" vert="horz" wrap="square" lIns="91440" tIns="45720" rIns="91440" bIns="45720" numCol="1" spcCol="0" rtlCol="0" fromWordArt="0" anchor="t" anchorCtr="0" forceAA="0" compatLnSpc="1">
+                        <a:prstTxWarp prst="textNoShape">
+                          <a:avLst/>
+                        </a:prstTxWarp>
+                        <a:noAutofit/>
+                      </wps:bodyPr>
+                    </wps:wsp>
+                  </a:graphicData>
+                </a:graphic>
+                <wp14:sizeRelH relativeFrom="margin">
+                  <wp14:pctWidth>0</wp14:pctWidth>
+                </wp14:sizeRelH>
+              </wp:anchor>
+            </w:drawing>
+          </mc:Choice>
+          <mc:Fallback>
+            <w:pict>
+              <v:shape id="Text Box 38" o:spid="_x0000_s1047" type="#_x0000_t202" style="position:absolute;margin-left:150pt;margin-top:16.65pt;width:85.2pt;height:31.2pt;z-index:251709440;visibility:visible;mso-wrap-style:square;mso-width-percent:0;mso-wrap-distance-left:9pt;mso-wrap-distance-top:0;mso-wrap-distance-right:9pt;mso-wrap-distance-bottom:0;mso-position-horizontal:absolute;mso-position-horizontal-relative:text;mso-position-vertical:absolute;mso-position-vertical-relative:text;mso-width-percent:0;mso-width-relative:margin;v-text-anchor:top" o:gfxdata="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" fillcolor="white [3201]" strokeweight=".5pt">
+                <v:textbox>
+                  <w:txbxContent>
+                    <w:p>
+                      <w:r>
+                        <w:t>RITWIK</w:t>
+                      </w:r>
+                    </w:p>
+                  </w:txbxContent>
+                </v:textbox>
+              </v:shape>
+            </w:pict>
+          </mc:Fallback>
+        </mc:AlternateContent>
+      </w:r>
+      <w:r>
+        <w:rPr>
+          <w:noProof/>
+        </w:rPr>
+        <mc:AlternateContent>
+          <mc:Choice Requires="wps">
+            <w:drawing>
+              <wp:anchor distT="0" distB="0" distL="114300" distR="114300" simplePos="0" relativeHeight="251708416" behindDoc="0" locked="0" layoutInCell="1" allowOverlap="1">
+                <wp:simplePos x="0" y="0"/>
+                <wp:positionH relativeFrom="column">
+                  <wp:posOffset>1691640</wp:posOffset>
+                </wp:positionH>
+                <wp:positionV relativeFrom="paragraph">
+                  <wp:posOffset>74295</wp:posOffset>
+                </wp:positionV>
+                <wp:extent cx="4503420" cy="3101340"/>
+                <wp:effectExtent l="0" t="0" r="11430" b="22860"/>
+                <wp:wrapNone/>
+                <wp:docPr id="37" name="Rectangle 37"/>
+                <wp:cNvGraphicFramePr/>
+                <a:graphic xmlns:a="http://schemas.openxmlformats.org/drawingml/2006/main">
+                  <a:graphicData uri="http://schemas.microsoft.com/office/word/2010/wordprocessingShape">
+                    <wps:wsp>
+                      <wps:cNvSpPr/>
+                      <wps:spPr>
+                        <a:xfrm>
+                          <a:off x="0" y="0"/>
+                          <a:ext cx="4503420" cy="3101340"/>
+                        </a:xfrm>
+                        <a:prstGeom prst="rect">
+                          <a:avLst/>
+                        </a:prstGeom>
+                        <a:solidFill>
+                          <a:schemeClr val="bg1">
+                            <a:lumMod val="85000"/>
+                          </a:schemeClr>
+                        </a:solidFill>
+                      </wps:spPr>
+                      <wps:style>
+                        <a:lnRef idx="2">
+                          <a:schemeClr val="accent1">
+                            <a:shade val="50000"/>
+                          </a:schemeClr>
+                        </a:lnRef>
+                        <a:fillRef idx="1">
+                          <a:schemeClr val="accent1"/>
+                        </a:fillRef>
+                        <a:effectRef idx="0">
+                          <a:schemeClr val="accent1"/>
+                        </a:effectRef>
+                        <a:fontRef idx="minor">
+                          <a:schemeClr val="lt1"/>
+                        </a:fontRef>
+                      </wps:style>
+                      <wps:bodyPr rot="0" spcFirstLastPara="0" vertOverflow="overflow" horzOverflow="overflow" vert="horz" wrap="square" lIns="91440" tIns="45720" rIns="91440" bIns="45720" numCol="1" spcCol="0" rtlCol="0" fromWordArt="0" anchor="ctr" anchorCtr="0" forceAA="0" compatLnSpc="1">
+                        <a:prstTxWarp prst="textNoShape">
+                          <a:avLst/>
+                        </a:prstTxWarp>
+                        <a:noAutofit/>
+                      </wps:bodyPr>
+                    </wps:wsp>
+                  </a:graphicData>
+                </a:graphic>
+              </wp:anchor>
+            </w:drawing>
+          </mc:Choice>
+          <mc:Fallback>
+            <w:pict>
+              <v:rect w14:anchorId="3F6E6A6B" id="Rectangle 37" o:spid="_x0000_s1026" style="position:absolute;margin-left:133.2pt;margin-top:5.85pt;width:354.6pt;height:244.2pt;z-index:251708416;visibility:visible;mso-wrap-style:square;mso-wrap-distance-left:9pt;mso-wrap-distance-top:0;mso-wrap-distance-right:9pt;mso-wrap-distance-bottom:0;mso-position-horizontal:absolute;mso-position-horizontal-relative:text;mso-position-vertical:absolute;mso-position-vertical-relative:text;v-text-anchor:middle" o:gfxdata="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" fillcolor="#d8d8d8 [2732]" strokecolor="#1f4d78 [1604]" strokeweight="1pt"/>
+            </w:pict>
+          </mc:Fallback>
+        </mc:AlternateContent>
+      </w:r>
+      <w:r>
+        <w:rPr>
+          <w:noProof/>
+        </w:rPr>
+        <mc:AlternateContent>
+          <mc:Choice Requires="wps">
+            <w:drawing>
+              <wp:anchor distT="0" distB="0" distL="114300" distR="114300" simplePos="0" relativeHeight="251713536" behindDoc="0" locked="0" layoutInCell="1" allowOverlap="1">
+                <wp:simplePos x="0" y="0"/>
+                <wp:positionH relativeFrom="column">
+                  <wp:posOffset>982980</wp:posOffset>
+                </wp:positionH>
+                <wp:positionV relativeFrom="paragraph">
+                  <wp:posOffset>272415</wp:posOffset>
+                </wp:positionV>
+                <wp:extent cx="922020" cy="106680"/>
+                <wp:effectExtent l="0" t="0" r="68580" b="83820"/>
+                <wp:wrapNone/>
+                <wp:docPr id="42" name="Straight Arrow Connector 42"/>
+                <wp:cNvGraphicFramePr/>
+                <a:graphic xmlns:a="http://schemas.openxmlformats.org/drawingml/2006/main">
+                  <a:graphicData uri="http://schemas.microsoft.com/office/word/2010/wordprocessingShape">
+                    <wps:wsp>
+                      <wps:cNvCnPr/>
+                      <wps:spPr>
+                        <a:xfrm>
+                          <a:off x="0" y="0"/>
+                          <a:ext cx="922020" cy="106680"/>
+                        </a:xfrm>
+                        <a:prstGeom prst="straightConnector1">
+                          <a:avLst/>
+                        </a:prstGeom>
+                        <a:ln>
+                          <a:solidFill>
+                            <a:schemeClr val="tx1"/>
+                          </a:solidFill>
+                          <a:tailEnd type="triangle"/>
+                        </a:ln>
+                      </wps:spPr>
+                      <wps:style>
+                        <a:lnRef idx="1">
+                          <a:schemeClr val="accent1"/>
+                        </a:lnRef>
+                        <a:fillRef idx="0">
+                          <a:schemeClr val="accent1"/>
+                        </a:fillRef>
+                        <a:effectRef idx="0">
+                          <a:schemeClr val="accent1"/>
+                        </a:effectRef>
+                        <a:fontRef idx="minor">
+                          <a:schemeClr val="tx1"/>
+                        </a:fontRef>
+                      </wps:style>
+                      <wps:bodyPr/>
+                    </wps:wsp>
+                  </a:graphicData>
+                </a:graphic>
+              </wp:anchor>
+            </w:drawing>
+          </mc:Choice>
+          <mc:Fallback>
+            <w:pict>
+              <v:shapetype w14:anchorId="534B3DBB" id="_x0000_t32" coordsize="21600,21600" o:spt="32" o:oned="t" path="m,l21600,21600e" filled="f">
+                <v:path arrowok="t" fillok="f" o:connecttype="none"/>
+                <o:lock v:ext="edit" shapetype="t"/>
+              </v:shapetype>
+              <v:shape id="Straight Arrow Connector 42" o:spid="_x0000_s1026" type="#_x0000_t32" style="position:absolute;margin-left:77.4pt;margin-top:21.45pt;width:72.6pt;height:8.4pt;z-index:251713536;visibility:visible;mso-wrap-style:square;mso-wrap-distance-left:9pt;mso-wrap-distance-top:0;mso-wrap-distance-right:9pt;mso-wrap-distance-bottom:0;mso-position-horizontal:absolute;mso-position-horizontal-relative:text;mso-position-vertical:absolute;mso-position-vertical-relative:text" o:gfxdata="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" strokecolor="black [3213]" strokeweight=".5pt">
+                <v:stroke endarrow="block" joinstyle="miter"/>
+              </v:shape>
+            </w:pict>
+          </mc:Fallback>
+        </mc:AlternateContent>
+      </w:r>
+      <w:r>
+        <w:rPr>
+          <w:noProof/>
+        </w:rPr>
+        <mc:AlternateContent>
+          <mc:Choice Requires="wps">
+            <w:drawing>
+              <wp:anchor distT="0" distB="0" distL="114300" distR="114300" simplePos="0" relativeHeight="251711488" behindDoc="0" locked="0" layoutInCell="1" allowOverlap="1">
+                <wp:simplePos x="0" y="0"/>
+                <wp:positionH relativeFrom="column">
+                  <wp:posOffset>-7620</wp:posOffset>
+                </wp:positionH>
+                <wp:positionV relativeFrom="paragraph">
+                  <wp:posOffset>142875</wp:posOffset>
+                </wp:positionV>
+                <wp:extent cx="1005840" cy="312420"/>
+                <wp:effectExtent l="0" t="0" r="22860" b="11430"/>
+                <wp:wrapNone/>
+                <wp:docPr id="40" name="Text Box 40"/>
+                <wp:cNvGraphicFramePr/>
+                <a:graphic xmlns:a="http://schemas.openxmlformats.org/drawingml/2006/main">
+                  <a:graphicData uri="http://schemas.microsoft.com/office/word/2010/wordprocessingShape">
+                    <wps:wsp>
+                      <wps:cNvSpPr txBox="1"/>
+                      <wps:spPr>
+                        <a:xfrm>
+                          <a:off x="0" y="0"/>
+                          <a:ext cx="1005840" cy="312420"/>
+                        </a:xfrm>
+                        <a:prstGeom prst="rect">
+                          <a:avLst/>
+                        </a:prstGeom>
+                        <a:ln/>
+                      </wps:spPr>
+                      <wps:style>
+                        <a:lnRef idx="2">
+                          <a:schemeClr val="dk1"/>
+                        </a:lnRef>
+                        <a:fillRef idx="1">
+                          <a:schemeClr val="lt1"/>
+                        </a:fillRef>
+                        <a:effectRef idx="0">
+                          <a:schemeClr val="dk1"/>
+                        </a:effectRef>
+                        <a:fontRef idx="minor">
+                          <a:schemeClr val="dk1"/>
+                        </a:fontRef>
+                      </wps:style>
+                      <wps:txbx>
+                        <w:txbxContent>
+                          <w:p>
+                            <w:r>
+                              <w:t>Ref to name</w:t>
+                            </w:r>
+                          </w:p>
+                        </w:txbxContent>
+                      </wps:txbx>
+                      <wps:bodyPr rot="0" spcFirstLastPara="0" vertOverflow="overflow" horzOverflow="overflow" vert="horz" wrap="square" lIns="91440" tIns="45720" rIns="91440" bIns="45720" numCol="1" spcCol="0" rtlCol="0" fromWordArt="0" anchor="t" anchorCtr="0" forceAA="0" compatLnSpc="1">
+                        <a:prstTxWarp prst="textNoShape">
+                          <a:avLst/>
+                        </a:prstTxWarp>
+                        <a:noAutofit/>
+                      </wps:bodyPr>
+                    </wps:wsp>
+                  </a:graphicData>
+                </a:graphic>
+              </wp:anchor>
+            </w:drawing>
+          </mc:Choice>
+          <mc:Fallback>
+            <w:pict>
+              <v:shape id="Text Box 40" o:spid="_x0000_s1048" type="#_x0000_t202" style="position:absolute;margin-left:-.6pt;margin-top:11.25pt;width:79.2pt;height:24.6pt;z-index:251711488;visibility:visible;mso-wrap-style:square;mso-wrap-distance-left:9pt;mso-wrap-distance-top:0;mso-wrap-distance-right:9pt;mso-wrap-distance-bottom:0;mso-position-horizontal:absolute;mso-position-horizontal-relative:text;mso-position-vertical:absolute;mso-position-vertical-relative:text;v-text-anchor:top" o:gfxdata="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" fillcolor="white [3201]" strokecolor="black [3200]" strokeweight="1pt">
+                <v:textbox>
+                  <w:txbxContent>
+                    <w:p>
+                      <w:r>
+                        <w:t>Ref to name</w:t>
+                      </w:r>
+                    </w:p>
+                  </w:txbxContent>
+                </v:textbox>
+              </v:shape>
+            </w:pict>
+          </mc:Fallback>
+        </mc:AlternateContent>
+      </w:r>
+    </w:p>
+    <w:p>
+      <w:r>
+        <w:rPr>
+          <w:noProof/>
+        </w:rPr>
+        <mc:AlternateContent>
+          <mc:Choice Requires="wps">
+            <w:drawing>
+              <wp:anchor distT="0" distB="0" distL="114300" distR="114300" simplePos="0" relativeHeight="251745280" behindDoc="0" locked="0" layoutInCell="1" allowOverlap="1" wp14:anchorId="4E844A73" wp14:editId="4428F79E">
+                <wp:simplePos x="0" y="0"/>
+                <wp:positionH relativeFrom="column">
+                  <wp:posOffset>4251960</wp:posOffset>
+                </wp:positionH>
+                <wp:positionV relativeFrom="paragraph">
+                  <wp:posOffset>245745</wp:posOffset>
+                </wp:positionV>
+                <wp:extent cx="266700" cy="2156460"/>
+                <wp:effectExtent l="38100" t="38100" r="19050" b="15240"/>
+                <wp:wrapNone/>
+                <wp:docPr id="66" name="Straight Arrow Connector 66"/>
+                <wp:cNvGraphicFramePr/>
+                <a:graphic xmlns:a="http://schemas.openxmlformats.org/drawingml/2006/main">
+                  <a:graphicData uri="http://schemas.microsoft.com/office/word/2010/wordprocessingShape">
+                    <wps:wsp>
+                      <wps:cNvCnPr/>
+                      <wps:spPr>
+                        <a:xfrm flipH="1" flipV="1">
+                          <a:off x="0" y="0"/>
+                          <a:ext cx="266700" cy="2156460"/>
+                        </a:xfrm>
+                        <a:prstGeom prst="straightConnector1">
+                          <a:avLst/>
+                        </a:prstGeom>
+                        <a:ln>
+                          <a:solidFill>
+                            <a:schemeClr val="tx1"/>
+                          </a:solidFill>
+                          <a:tailEnd type="triangle"/>
+                        </a:ln>
+                      </wps:spPr>
+                      <wps:style>
+                        <a:lnRef idx="1">
+                          <a:schemeClr val="accent1"/>
+                        </a:lnRef>
+                        <a:fillRef idx="0">
+                          <a:schemeClr val="accent1"/>
+                        </a:fillRef>
+                        <a:effectRef idx="0">
+                          <a:schemeClr val="accent1"/>
+                        </a:effectRef>
+                        <a:fontRef idx="minor">
+                          <a:schemeClr val="tx1"/>
+                        </a:fontRef>
+                      </wps:style>
+                      <wps:bodyPr/>
+                    </wps:wsp>
+                  </a:graphicData>
+                </a:graphic>
+                <wp14:sizeRelH relativeFrom="margin">
+                  <wp14:pctWidth>0</wp14:pctWidth>
+                </wp14:sizeRelH>
+                <wp14:sizeRelV relativeFrom="margin">
+                  <wp14:pctHeight>0</wp14:pctHeight>
+                </wp14:sizeRelV>
+              </wp:anchor>
+            </w:drawing>
+          </mc:Choice>
+          <mc:Fallback>
+            <w:pict>
+              <v:shape w14:anchorId="46137DDD" id="Straight Arrow Connector 66" o:spid="_x0000_s1026" type="#_x0000_t32" style="position:absolute;margin-left:334.8pt;margin-top:19.35pt;width:21pt;height:169.8pt;flip:x y;z-index:251745280;visibility:visible;mso-wrap-style:square;mso-width-percent:0;mso-height-percent:0;mso-wrap-distance-left:9pt;mso-wrap-distance-top:0;mso-wrap-distance-right:9pt;mso-wrap-distance-bottom:0;mso-position-horizontal:absolute;mso-position-horizontal-relative:text;mso-position-vertical:absolute;mso-position-vertical-relative:text;mso-width-percent:0;mso-height-percent:0;mso-width-relative:margin;mso-height-relative:margin" o:gfxdata="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" strokecolor="black [3213]" strokeweight=".5pt">
+                <v:stroke endarrow="block" joinstyle="miter"/>
+              </v:shape>
+            </w:pict>
+          </mc:Fallback>
+        </mc:AlternateContent>
+      </w:r>
+      <w:r>
+        <w:rPr>
+          <w:noProof/>
+        </w:rPr>
+        <mc:AlternateContent>
+          <mc:Choice Requires="wps">
+            <w:drawing>
+              <wp:anchor distT="0" distB="0" distL="114300" distR="114300" simplePos="0" relativeHeight="251729920" behindDoc="0" locked="0" layoutInCell="1" allowOverlap="1">
+                <wp:simplePos x="0" y="0"/>
+                <wp:positionH relativeFrom="column">
+                  <wp:posOffset>2613660</wp:posOffset>
+                </wp:positionH>
+                <wp:positionV relativeFrom="paragraph">
+                  <wp:posOffset>131445</wp:posOffset>
+                </wp:positionV>
+                <wp:extent cx="266700" cy="2156460"/>
+                <wp:effectExtent l="38100" t="38100" r="19050" b="15240"/>
+                <wp:wrapNone/>
+                <wp:docPr id="54" name="Straight Arrow Connector 54"/>
+                <wp:cNvGraphicFramePr/>
+                <a:graphic xmlns:a="http://schemas.openxmlformats.org/drawingml/2006/main">
+                  <a:graphicData uri="http://schemas.microsoft.com/office/word/2010/wordprocessingShape">
+                    <wps:wsp>
+                      <wps:cNvCnPr/>
+                      <wps:spPr>
+                        <a:xfrm flipH="1" flipV="1">
+                          <a:off x="0" y="0"/>
+                          <a:ext cx="266700" cy="2156460"/>
+                        </a:xfrm>
+                        <a:prstGeom prst="straightConnector1">
+                          <a:avLst/>
+                        </a:prstGeom>
+                        <a:ln>
+                          <a:solidFill>
+                            <a:schemeClr val="tx1"/>
+                          </a:solidFill>
+                          <a:tailEnd type="triangle"/>
+                        </a:ln>
+                      </wps:spPr>
+                      <wps:style>
+                        <a:lnRef idx="1">
+                          <a:schemeClr val="accent1"/>
+                        </a:lnRef>
+                        <a:fillRef idx="0">
+                          <a:schemeClr val="accent1"/>
+                        </a:fillRef>
+                        <a:effectRef idx="0">
+                          <a:schemeClr val="accent1"/>
+                        </a:effectRef>
+                        <a:fontRef idx="minor">
+                          <a:schemeClr val="tx1"/>
+                        </a:fontRef>
+                      </wps:style>
+                      <wps:bodyPr/>
+                    </wps:wsp>
+                  </a:graphicData>
+                </a:graphic>
+                <wp14:sizeRelH relativeFrom="margin">
+                  <wp14:pctWidth>0</wp14:pctWidth>
+                </wp14:sizeRelH>
+                <wp14:sizeRelV relativeFrom="margin">
+                  <wp14:pctHeight>0</wp14:pctHeight>
+                </wp14:sizeRelV>
+              </wp:anchor>
+            </w:drawing>
+          </mc:Choice>
+          <mc:Fallback>
+            <w:pict>
+              <v:shape w14:anchorId="65E6CBB8" id="Straight Arrow Connector 54" o:spid="_x0000_s1026" type="#_x0000_t32" style="position:absolute;margin-left:205.8pt;margin-top:10.35pt;width:21pt;height:169.8pt;flip:x y;z-index:251729920;visibility:visible;mso-wrap-style:square;mso-width-percent:0;mso-height-percent:0;mso-wrap-distance-left:9pt;mso-wrap-distance-top:0;mso-wrap-distance-right:9pt;mso-wrap-distance-bottom:0;mso-position-horizontal:absolute;mso-position-horizontal-relative:text;mso-position-vertical:absolute;mso-position-vertical-relative:text;mso-width-percent:0;mso-height-percent:0;mso-width-relative:margin;mso-height-relative:margin" o:gfxdata="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" strokecolor="black [3213]" strokeweight=".5pt">
+                <v:stroke endarrow="block" joinstyle="miter"/>
+              </v:shape>
+            </w:pict>
+          </mc:Fallback>
+        </mc:AlternateContent>
+      </w:r>
+    </w:p>
+    <w:p>
+      <w:r>
+        <w:rPr>
+          <w:noProof/>
+        </w:rPr>
+        <mc:AlternateContent>
+          <mc:Choice Requires="wps">
+            <w:drawing>
+              <wp:anchor distT="0" distB="0" distL="114300" distR="114300" simplePos="0" relativeHeight="251743232" behindDoc="0" locked="0" layoutInCell="1" allowOverlap="1">
+                <wp:simplePos x="0" y="0"/>
+                <wp:positionH relativeFrom="column">
+                  <wp:posOffset>4008120</wp:posOffset>
+                </wp:positionH>
+                <wp:positionV relativeFrom="paragraph">
+                  <wp:posOffset>142875</wp:posOffset>
+                </wp:positionV>
+                <wp:extent cx="1257300" cy="304800"/>
+                <wp:effectExtent l="0" t="0" r="19050" b="19050"/>
+                <wp:wrapNone/>
+                <wp:docPr id="65" name="Text Box 65"/>
+                <wp:cNvGraphicFramePr/>
+                <a:graphic xmlns:a="http://schemas.openxmlformats.org/drawingml/2006/main">
+                  <a:graphicData uri="http://schemas.microsoft.com/office/word/2010/wordprocessingShape">
+                    <wps:wsp>
+                      <wps:cNvSpPr txBox="1"/>
+                      <wps:spPr>
+                        <a:xfrm>
+                          <a:off x="0" y="0"/>
+                          <a:ext cx="1257300" cy="304800"/>
+                        </a:xfrm>
+                        <a:prstGeom prst="rect">
+                          <a:avLst/>
+                        </a:prstGeom>
+                        <a:solidFill>
+                          <a:schemeClr val="lt1"/>
+                        </a:solidFill>
+                        <a:ln w="6350">
+                          <a:solidFill>
+                            <a:prstClr val="black"/>
+                          </a:solidFill>
+                        </a:ln>
+                        <a:effectLst/>
+                      </wps:spPr>
+                      <wps:style>
+                        <a:lnRef idx="0">
+                          <a:schemeClr val="accent1"/>
+                        </a:lnRef>
+                        <a:fillRef idx="0">
+                          <a:schemeClr val="accent1"/>
+                        </a:fillRef>
+                        <a:effectRef idx="0">
+                          <a:schemeClr val="accent1"/>
+                        </a:effectRef>
+                        <a:fontRef idx="minor">
+                          <a:schemeClr val="dk1"/>
+                        </a:fontRef>
+                      </wps:style>
+                      <wps:txbx>
+                        <w:txbxContent>
+                          <w:p>
+                            <w:r>
+                              <w:t>Chennai</w:t>
+                            </w:r>
+                          </w:p>
+                        </w:txbxContent>
+                      </wps:txbx>
+                      <wps:bodyPr rot="0" spcFirstLastPara="0" vertOverflow="overflow" horzOverflow="overflow" vert="horz" wrap="square" lIns="91440" tIns="45720" rIns="91440" bIns="45720" numCol="1" spcCol="0" rtlCol="0" fromWordArt="0" anchor="t" anchorCtr="0" forceAA="0" compatLnSpc="1">
+                        <a:prstTxWarp prst="textNoShape">
+                          <a:avLst/>
+                        </a:prstTxWarp>
+                        <a:noAutofit/>
+                      </wps:bodyPr>
+                    </wps:wsp>
+                  </a:graphicData>
+                </a:graphic>
+              </wp:anchor>
+            </w:drawing>
+          </mc:Choice>
+          <mc:Fallback>
+            <w:pict>
+              <v:shape id="Text Box 65" o:spid="_x0000_s1049" type="#_x0000_t202" style="position:absolute;margin-left:315.6pt;margin-top:11.25pt;width:99pt;height:24pt;z-index:251743232;visibility:visible;mso-wrap-style:square;mso-wrap-distance-left:9pt;mso-wrap-distance-top:0;mso-wrap-distance-right:9pt;mso-wrap-distance-bottom:0;mso-position-horizontal:absolute;mso-position-horizontal-relative:text;mso-position-vertical:absolute;mso-position-vertical-relative:text;v-text-anchor:top" o:gfxdata="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" fillcolor="white [3201]" strokeweight=".5pt">
+                <v:textbox>
+                  <w:txbxContent>
+                    <w:p>
+                      <w:r>
+                        <w:t>Chennai</w:t>
+                      </w:r>
+                    </w:p>
+                  </w:txbxContent>
+                </v:textbox>
+              </v:shape>
+            </w:pict>
+          </mc:Fallback>
+        </mc:AlternateContent>
+      </w:r>
+      <w:r>
+        <w:rPr>
+          <w:noProof/>
+        </w:rPr>
+        <mc:AlternateContent>
+          <mc:Choice Requires="wps">
+            <w:drawing>
+              <wp:anchor distT="0" distB="0" distL="114300" distR="114300" simplePos="0" relativeHeight="251710464" behindDoc="0" locked="0" layoutInCell="1" allowOverlap="1">
+                <wp:simplePos x="0" y="0"/>
+                <wp:positionH relativeFrom="column">
+                  <wp:posOffset>1920240</wp:posOffset>
+                </wp:positionH>
+                <wp:positionV relativeFrom="paragraph">
+                  <wp:posOffset>43815</wp:posOffset>
+                </wp:positionV>
+                <wp:extent cx="1112520" cy="403860"/>
+                <wp:effectExtent l="0" t="0" r="11430" b="15240"/>
+                <wp:wrapNone/>
+                <wp:docPr id="39" name="Text Box 39"/>
+                <wp:cNvGraphicFramePr/>
+                <a:graphic xmlns:a="http://schemas.openxmlformats.org/drawingml/2006/main">
+                  <a:graphicData uri="http://schemas.microsoft.com/office/word/2010/wordprocessingShape">
+                    <wps:wsp>
+                      <wps:cNvSpPr txBox="1"/>
+                      <wps:spPr>
+                        <a:xfrm>
+                          <a:off x="0" y="0"/>
+                          <a:ext cx="1112520" cy="403860"/>
+                        </a:xfrm>
+                        <a:prstGeom prst="rect">
+                          <a:avLst/>
+                        </a:prstGeom>
+                        <a:solidFill>
+                          <a:schemeClr val="lt1"/>
+                        </a:solidFill>
+                        <a:ln w="6350">
+                          <a:solidFill>
+                            <a:prstClr val="black"/>
+                          </a:solidFill>
+                        </a:ln>
+                        <a:effectLst/>
+                      </wps:spPr>
+                      <wps:style>
+                        <a:lnRef idx="0">
+                          <a:schemeClr val="accent1"/>
+                        </a:lnRef>
+                        <a:fillRef idx="0">
+                          <a:schemeClr val="accent1"/>
+                        </a:fillRef>
+                        <a:effectRef idx="0">
+                          <a:schemeClr val="accent1"/>
+                        </a:effectRef>
+                        <a:fontRef idx="minor">
+                          <a:schemeClr val="dk1"/>
+                        </a:fontRef>
+                      </wps:style>
+                      <wps:txbx>
+                        <w:txbxContent>
+                          <w:p>
+                            <w:r>
+                              <w:t>MUMBAI</w:t>
+                            </w:r>
+                          </w:p>
+                        </w:txbxContent>
+                      </wps:txbx>
+                      <wps:bodyPr rot="0" spcFirstLastPara="0" vertOverflow="overflow" horzOverflow="overflow" vert="horz" wrap="square" lIns="91440" tIns="45720" rIns="91440" bIns="45720" numCol="1" spcCol="0" rtlCol="0" fromWordArt="0" anchor="t" anchorCtr="0" forceAA="0" compatLnSpc="1">
+                        <a:prstTxWarp prst="textNoShape">
+                          <a:avLst/>
+                        </a:prstTxWarp>
+                        <a:noAutofit/>
+                      </wps:bodyPr>
+                    </wps:wsp>
+                  </a:graphicData>
+                </a:graphic>
+                <wp14:sizeRelH relativeFrom="margin">
+                  <wp14:pctWidth>0</wp14:pctWidth>
+                </wp14:sizeRelH>
+              </wp:anchor>
+            </w:drawing>
+          </mc:Choice>
+          <mc:Fallback>
+            <w:pict>
+              <v:shape id="Text Box 39" o:spid="_x0000_s1050" type="#_x0000_t202" style="position:absolute;margin-left:151.2pt;margin-top:3.45pt;width:87.6pt;height:31.8pt;z-index:251710464;visibility:visible;mso-wrap-style:square;mso-width-percent:0;mso-wrap-distance-left:9pt;mso-wrap-distance-top:0;mso-wrap-distance-right:9pt;mso-wrap-distance-bottom:0;mso-position-horizontal:absolute;mso-position-horizontal-relative:text;mso-position-vertical:absolute;mso-position-vertical-relative:text;mso-width-percent:0;mso-width-relative:margin;v-text-anchor:top" o:gfxdata="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" fillcolor="white [3201]" strokeweight=".5pt">
+                <v:textbox>
+                  <w:txbxContent>
+                    <w:p>
+                      <w:r>
+                        <w:t>MUMBAI</w:t>
+                      </w:r>
+                    </w:p>
+                  </w:txbxContent>
+                </v:textbox>
+              </v:shape>
+            </w:pict>
+          </mc:Fallback>
+        </mc:AlternateContent>
+      </w:r>
+      <w:r>
+        <w:rPr>
+          <w:noProof/>
+        </w:rPr>
+        <mc:AlternateContent>
+          <mc:Choice Requires="wps">
+            <w:drawing>
+              <wp:anchor distT="0" distB="0" distL="114300" distR="114300" simplePos="0" relativeHeight="251712512" behindDoc="0" locked="0" layoutInCell="1" allowOverlap="1">
+                <wp:simplePos x="0" y="0"/>
+                <wp:positionH relativeFrom="column">
+                  <wp:posOffset>-7620</wp:posOffset>
+                </wp:positionH>
+                <wp:positionV relativeFrom="paragraph">
+                  <wp:posOffset>13335</wp:posOffset>
+                </wp:positionV>
+                <wp:extent cx="1135380" cy="365760"/>
+                <wp:effectExtent l="0" t="0" r="26670" b="15240"/>
+                <wp:wrapNone/>
+                <wp:docPr id="41" name="Text Box 41"/>
+                <wp:cNvGraphicFramePr/>
+                <a:graphic xmlns:a="http://schemas.openxmlformats.org/drawingml/2006/main">
+                  <a:graphicData uri="http://schemas.microsoft.com/office/word/2010/wordprocessingShape">
+                    <wps:wsp>
+                      <wps:cNvSpPr txBox="1"/>
+                      <wps:spPr>
+                        <a:xfrm>
+                          <a:off x="0" y="0"/>
+                          <a:ext cx="1135380" cy="365760"/>
+                        </a:xfrm>
+                        <a:prstGeom prst="rect">
+                          <a:avLst/>
+                        </a:prstGeom>
+                        <a:solidFill>
+                          <a:schemeClr val="lt1"/>
+                        </a:solidFill>
+                        <a:ln w="6350">
+                          <a:solidFill>
+                            <a:prstClr val="black"/>
+                          </a:solidFill>
+                        </a:ln>
+                        <a:effectLst/>
+                      </wps:spPr>
+                      <wps:style>
+                        <a:lnRef idx="0">
+                          <a:schemeClr val="accent1"/>
+                        </a:lnRef>
+                        <a:fillRef idx="0">
+                          <a:schemeClr val="accent1"/>
+                        </a:fillRef>
+                        <a:effectRef idx="0">
+                          <a:schemeClr val="accent1"/>
+                        </a:effectRef>
+                        <a:fontRef idx="minor">
+                          <a:schemeClr val="dk1"/>
+                        </a:fontRef>
+                      </wps:style>
+                      <wps:txbx>
+                        <w:txbxContent>
+                          <w:p>
+                            <w:r>
+                              <w:t>Ref to Location</w:t>
+                            </w:r>
+                          </w:p>
+                        </w:txbxContent>
+                      </wps:txbx>
+                      <wps:bodyPr rot="0" spcFirstLastPara="0" vertOverflow="overflow" horzOverflow="overflow" vert="horz" wrap="square" lIns="91440" tIns="45720" rIns="91440" bIns="45720" numCol="1" spcCol="0" rtlCol="0" fromWordArt="0" anchor="t" anchorCtr="0" forceAA="0" compatLnSpc="1">
+                        <a:prstTxWarp prst="textNoShape">
+                          <a:avLst/>
+                        </a:prstTxWarp>
+                        <a:noAutofit/>
+                      </wps:bodyPr>
+                    </wps:wsp>
+                  </a:graphicData>
+                </a:graphic>
+                <wp14:sizeRelH relativeFrom="margin">
+                  <wp14:pctWidth>0</wp14:pctWidth>
+                </wp14:sizeRelH>
+              </wp:anchor>
+            </w:drawing>
+          </mc:Choice>
+          <mc:Fallback>
+            <w:pict>
+              <v:shape id="Text Box 41" o:spid="_x0000_s1051" type="#_x0000_t202" style="position:absolute;margin-left:-.6pt;margin-top:1.05pt;width:89.4pt;height:28.8pt;z-index:251712512;visibility:visible;mso-wrap-style:square;mso-width-percent:0;mso-wrap-distance-left:9pt;mso-wrap-distance-top:0;mso-wrap-distance-right:9pt;mso-wrap-distance-bottom:0;mso-position-horizontal:absolute;mso-position-horizontal-relative:text;mso-position-vertical:absolute;mso-position-vertical-relative:text;mso-width-percent:0;mso-width-relative:margin;v-text-anchor:top" o:gfxdata="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" fillcolor="white [3201]" strokeweight=".5pt">
+                <v:textbox>
+                  <w:txbxContent>
+                    <w:p>
+                      <w:r>
+                        <w:t>Ref to Location</w:t>
+                      </w:r>
+                    </w:p>
+                  </w:txbxContent>
+                </v:textbox>
+              </v:shape>
+            </w:pict>
+          </mc:Fallback>
+        </mc:AlternateContent>
+      </w:r>
+      <w:r>
+        <w:rPr>
+          <w:noProof/>
+        </w:rPr>
+        <mc:AlternateContent>
+          <mc:Choice Requires="wps">
+            <w:drawing>
+              <wp:anchor distT="0" distB="0" distL="114300" distR="114300" simplePos="0" relativeHeight="251714560" behindDoc="0" locked="0" layoutInCell="1" allowOverlap="1">
+                <wp:simplePos x="0" y="0"/>
+                <wp:positionH relativeFrom="column">
+                  <wp:posOffset>998220</wp:posOffset>
+                </wp:positionH>
+                <wp:positionV relativeFrom="paragraph">
+                  <wp:posOffset>165735</wp:posOffset>
+                </wp:positionV>
+                <wp:extent cx="891540" cy="114300"/>
+                <wp:effectExtent l="0" t="0" r="80010" b="76200"/>
+                <wp:wrapNone/>
+                <wp:docPr id="43" name="Straight Arrow Connector 43"/>
+                <wp:cNvGraphicFramePr/>
+                <a:graphic xmlns:a="http://schemas.openxmlformats.org/drawingml/2006/main">
+                  <a:graphicData uri="http://schemas.microsoft.com/office/word/2010/wordprocessingShape">
+                    <wps:wsp>
+                      <wps:cNvCnPr/>
+                      <wps:spPr>
+                        <a:xfrm>
+                          <a:off x="0" y="0"/>
+                          <a:ext cx="891540" cy="114300"/>
+                        </a:xfrm>
+                        <a:prstGeom prst="straightConnector1">
+                          <a:avLst/>
+                        </a:prstGeom>
+                        <a:ln>
+                          <a:solidFill>
+                            <a:schemeClr val="tx1"/>
+                          </a:solidFill>
+                          <a:tailEnd type="triangle"/>
+                        </a:ln>
+                      </wps:spPr>
+                      <wps:style>
+                        <a:lnRef idx="1">
+                          <a:schemeClr val="accent1"/>
+                        </a:lnRef>
+                        <a:fillRef idx="0">
+                          <a:schemeClr val="accent1"/>
+                        </a:fillRef>
+                        <a:effectRef idx="0">
+                          <a:schemeClr val="accent1"/>
+                        </a:effectRef>
+                        <a:fontRef idx="minor">
+                          <a:schemeClr val="tx1"/>
+                        </a:fontRef>
+                      </wps:style>
+                      <wps:bodyPr/>
+                    </wps:wsp>
+                  </a:graphicData>
+                </a:graphic>
+              </wp:anchor>
+            </w:drawing>
+          </mc:Choice>
+          <mc:Fallback>
+            <w:pict>
+              <v:shape w14:anchorId="64E5D6F1" id="Straight Arrow Connector 43" o:spid="_x0000_s1026" type="#_x0000_t32" style="position:absolute;margin-left:78.6pt;margin-top:13.05pt;width:70.2pt;height:9pt;z-index:251714560;visibility:visible;mso-wrap-style:square;mso-wrap-distance-left:9pt;mso-wrap-distance-top:0;mso-wrap-distance-right:9pt;mso-wrap-distance-bottom:0;mso-position-horizontal:absolute;mso-position-horizontal-relative:text;mso-position-vertical:absolute;mso-position-vertical-relative:text" o:gfxdata="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" strokecolor="black [3213]" strokeweight=".5pt">
+                <v:stroke endarrow="block" joinstyle="miter"/>
+              </v:shape>
+            </w:pict>
+          </mc:Fallback>
+        </mc:AlternateContent>
+      </w:r>
+    </w:p>
+    <w:p>
+      <w:r>
+        <w:rPr>
+          <w:noProof/>
+        </w:rPr>
+        <mc:AlternateContent>
+          <mc:Choice Requires="wps">
+            <w:drawing>
+              <wp:anchor distT="0" distB="0" distL="114300" distR="114300" simplePos="0" relativeHeight="251762688" behindDoc="0" locked="0" layoutInCell="1" allowOverlap="1">
+                <wp:simplePos x="0" y="0"/>
+                <wp:positionH relativeFrom="column">
+                  <wp:posOffset>3032760</wp:posOffset>
+                </wp:positionH>
+                <wp:positionV relativeFrom="paragraph">
+                  <wp:posOffset>146685</wp:posOffset>
+                </wp:positionV>
+                <wp:extent cx="502920" cy="45720"/>
+                <wp:effectExtent l="38100" t="38100" r="11430" b="87630"/>
+                <wp:wrapNone/>
+                <wp:docPr id="78" name="Straight Arrow Connector 78"/>
+                <wp:cNvGraphicFramePr/>
+                <a:graphic xmlns:a="http://schemas.openxmlformats.org/drawingml/2006/main">
+                  <a:graphicData uri="http://schemas.microsoft.com/office/word/2010/wordprocessingShape">
+                    <wps:wsp>
+                      <wps:cNvCnPr/>
+                      <wps:spPr>
+                        <a:xfrm flipH="1">
+                          <a:off x="0" y="0"/>
+                          <a:ext cx="502920" cy="45720"/>
+                        </a:xfrm>
+                        <a:prstGeom prst="straightConnector1">
+                          <a:avLst/>
+                        </a:prstGeom>
+                        <a:ln>
+                          <a:tailEnd type="triangle"/>
+                        </a:ln>
+                      </wps:spPr>
+                      <wps:style>
+                        <a:lnRef idx="1">
+                          <a:schemeClr val="accent1"/>
+                        </a:lnRef>
+                        <a:fillRef idx="0">
+                          <a:schemeClr val="accent1"/>
+                        </a:fillRef>
+                        <a:effectRef idx="0">
+                          <a:schemeClr val="accent1"/>
+                        </a:effectRef>
+                        <a:fontRef idx="minor">
+                          <a:schemeClr val="tx1"/>
+                        </a:fontRef>
+                      </wps:style>
+                      <wps:bodyPr/>
+                    </wps:wsp>
+                  </a:graphicData>
+                </a:graphic>
+                <wp14:sizeRelH relativeFrom="margin">
+                  <wp14:pctWidth>0</wp14:pctWidth>
+                </wp14:sizeRelH>
+                <wp14:sizeRelV relativeFrom="margin">
+                  <wp14:pctHeight>0</wp14:pctHeight>
+                </wp14:sizeRelV>
+              </wp:anchor>
+            </w:drawing>
+          </mc:Choice>
+          <mc:Fallback>
+            <w:pict>
+              <v:shape w14:anchorId="14E603D2" id="Straight Arrow Connector 78" o:spid="_x0000_s1026" type="#_x0000_t32" style="position:absolute;margin-left:238.8pt;margin-top:11.55pt;width:39.6pt;height:3.6pt;flip:x;z-index:251762688;visibility:visible;mso-wrap-style:square;mso-width-percent:0;mso-height-percent:0;mso-wrap-distance-left:9pt;mso-wrap-distance-top:0;mso-wrap-distance-right:9pt;mso-wrap-distance-bottom:0;mso-position-horizontal:absolute;mso-position-horizontal-relative:text;mso-position-vertical:absolute;mso-position-vertical-relative:text;mso-width-percent:0;mso-height-percent:0;mso-width-relative:margin;mso-height-relative:margin" o:gfxdata="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" strokecolor="#5b9bd5 [3204]" strokeweight=".5pt">
+                <v:stroke endarrow="block" joinstyle="miter"/>
+              </v:shape>
+            </w:pict>
+          </mc:Fallback>
+        </mc:AlternateContent>
+      </w:r>
+      <w:r>
+        <w:rPr>
+          <w:noProof/>
+        </w:rPr>
+        <mc:AlternateContent>
+          <mc:Choice Requires="wps">
+            <w:drawing>
+              <wp:anchor distT="0" distB="0" distL="114300" distR="114300" simplePos="0" relativeHeight="251734016" behindDoc="0" locked="0" layoutInCell="1" allowOverlap="1" wp14:anchorId="3522085E" wp14:editId="75A7D97C">
+                <wp:simplePos x="0" y="0"/>
+                <wp:positionH relativeFrom="column">
+                  <wp:posOffset>3916680</wp:posOffset>
+                </wp:positionH>
+                <wp:positionV relativeFrom="paragraph">
+                  <wp:posOffset>207645</wp:posOffset>
+                </wp:positionV>
+                <wp:extent cx="1676400" cy="2125980"/>
+                <wp:effectExtent l="0" t="0" r="19050" b="26670"/>
+                <wp:wrapNone/>
+                <wp:docPr id="57" name="Rounded Rectangle 57"/>
+                <wp:cNvGraphicFramePr/>
+                <a:graphic xmlns:a="http://schemas.openxmlformats.org/drawingml/2006/main">
+                  <a:graphicData uri="http://schemas.microsoft.com/office/word/2010/wordprocessingShape">
+                    <wps:wsp>
+                      <wps:cNvSpPr/>
+                      <wps:spPr>
+                        <a:xfrm>
+                          <a:off x="0" y="0"/>
+                          <a:ext cx="1676400" cy="2125980"/>
+                        </a:xfrm>
+                        <a:prstGeom prst="roundRect">
+                          <a:avLst/>
+                        </a:prstGeom>
+                        <a:noFill/>
+                      </wps:spPr>
+                      <wps:style>
+                        <a:lnRef idx="2">
+                          <a:schemeClr val="accent1">
+                            <a:shade val="50000"/>
+                          </a:schemeClr>
+                        </a:lnRef>
+                        <a:fillRef idx="1">
+                          <a:schemeClr val="accent1"/>
+                        </a:fillRef>
+                        <a:effectRef idx="0">
+                          <a:schemeClr val="accent1"/>
+                        </a:effectRef>
+                        <a:fontRef idx="minor">
+                          <a:schemeClr val="lt1"/>
+                        </a:fontRef>
+                      </wps:style>
+                      <wps:bodyPr rot="0" spcFirstLastPara="0" vertOverflow="overflow" horzOverflow="overflow" vert="horz" wrap="square" lIns="91440" tIns="45720" rIns="91440" bIns="45720" numCol="1" spcCol="0" rtlCol="0" fromWordArt="0" anchor="ctr" anchorCtr="0" forceAA="0" compatLnSpc="1">
+                        <a:prstTxWarp prst="textNoShape">
+                          <a:avLst/>
+                        </a:prstTxWarp>
+                        <a:noAutofit/>
+                      </wps:bodyPr>
+                    </wps:wsp>
+                  </a:graphicData>
+                </a:graphic>
+                <wp14:sizeRelH relativeFrom="margin">
+                  <wp14:pctWidth>0</wp14:pctWidth>
+                </wp14:sizeRelH>
+                <wp14:sizeRelV relativeFrom="margin">
+                  <wp14:pctHeight>0</wp14:pctHeight>
+                </wp14:sizeRelV>
+              </wp:anchor>
+            </w:drawing>
+          </mc:Choice>
+          <mc:Fallback>
+            <w:pict>
+              <v:roundrect w14:anchorId="574564FC" id="Rounded Rectangle 57" o:spid="_x0000_s1026" style="position:absolute;margin-left:308.4pt;margin-top:16.35pt;width:132pt;height:167.4pt;z-index:251734016;visibility:visible;mso-wrap-style:square;mso-width-percent:0;mso-height-percent:0;mso-wrap-distance-left:9pt;mso-wrap-distance-top:0;mso-wrap-distance-right:9pt;mso-wrap-distance-bottom:0;mso-position-horizontal:absolute;mso-position-horizontal-relative:text;mso-position-vertical:absolute;mso-position-vertical-relative:text;mso-width-percent:0;mso-height-percent:0;mso-width-relative:margin;mso-height-relative:margin;v-text-anchor:middle" arcsize="10923f" o:gfxdata="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" filled="f" strokecolor="#1f4d78 [1604]" strokeweight="1pt">
+                <v:stroke joinstyle="miter"/>
+              </v:roundrect>
+            </w:pict>
+          </mc:Fallback>
+        </mc:AlternateContent>
+      </w:r>
+      <w:r>
+        <w:rPr>
+          <w:noProof/>
+        </w:rPr>
+        <mc:AlternateContent>
+          <mc:Choice Requires="wps">
+            <w:drawing>
+              <wp:anchor distT="0" distB="0" distL="114300" distR="114300" simplePos="0" relativeHeight="251715584" behindDoc="0" locked="0" layoutInCell="1" allowOverlap="1">
+                <wp:simplePos x="0" y="0"/>
+                <wp:positionH relativeFrom="column">
+                  <wp:posOffset>-7620</wp:posOffset>
+                </wp:positionH>
+                <wp:positionV relativeFrom="paragraph">
+                  <wp:posOffset>260985</wp:posOffset>
+                </wp:positionV>
+                <wp:extent cx="975360" cy="281940"/>
+                <wp:effectExtent l="0" t="0" r="15240" b="22860"/>
+                <wp:wrapNone/>
+                <wp:docPr id="44" name="Text Box 44"/>
+                <wp:cNvGraphicFramePr/>
+                <a:graphic xmlns:a="http://schemas.openxmlformats.org/drawingml/2006/main">
+                  <a:graphicData uri="http://schemas.microsoft.com/office/word/2010/wordprocessingShape">
+                    <wps:wsp>
+                      <wps:cNvSpPr txBox="1"/>
+                      <wps:spPr>
+                        <a:xfrm>
+                          <a:off x="0" y="0"/>
+                          <a:ext cx="975360" cy="281940"/>
+                        </a:xfrm>
+                        <a:prstGeom prst="rect">
+                          <a:avLst/>
+                        </a:prstGeom>
+                        <a:solidFill>
+                          <a:schemeClr val="lt1"/>
+                        </a:solidFill>
+                        <a:ln w="6350">
+                          <a:solidFill>
+                            <a:prstClr val="black"/>
+                          </a:solidFill>
+                        </a:ln>
+                        <a:effectLst/>
+                      </wps:spPr>
+                      <wps:style>
+                        <a:lnRef idx="0">
+                          <a:schemeClr val="accent1"/>
+                        </a:lnRef>
+                        <a:fillRef idx="0">
+                          <a:schemeClr val="accent1"/>
+                        </a:fillRef>
+                        <a:effectRef idx="0">
+                          <a:schemeClr val="accent1"/>
+                        </a:effectRef>
+                        <a:fontRef idx="minor">
+                          <a:schemeClr val="dk1"/>
+                        </a:fontRef>
+                      </wps:style>
+                      <wps:txbx>
+                        <w:txbxContent>
+                          <w:p>
+                            <w:r>
+                              <w:t>101</w:t>
+                            </w:r>
+                          </w:p>
+                        </w:txbxContent>
+                      </wps:txbx>
+                      <wps:bodyPr rot="0" spcFirstLastPara="0" vertOverflow="overflow" horzOverflow="overflow" vert="horz" wrap="square" lIns="91440" tIns="45720" rIns="91440" bIns="45720" numCol="1" spcCol="0" rtlCol="0" fromWordArt="0" anchor="t" anchorCtr="0" forceAA="0" compatLnSpc="1">
+                        <a:prstTxWarp prst="textNoShape">
+                          <a:avLst/>
+                        </a:prstTxWarp>
+                        <a:noAutofit/>
+                      </wps:bodyPr>
+                    </wps:wsp>
+                  </a:graphicData>
+                </a:graphic>
+                <wp14:sizeRelH relativeFrom="margin">
+                  <wp14:pctWidth>0</wp14:pctWidth>
+                </wp14:sizeRelH>
+                <wp14:sizeRelV relativeFrom="margin">
+                  <wp14:pctHeight>0</wp14:pctHeight>
+                </wp14:sizeRelV>
+              </wp:anchor>
+            </w:drawing>
+          </mc:Choice>
+          <mc:Fallback>
+            <w:pict>
+              <v:shape id="Text Box 44" o:spid="_x0000_s1052" type="#_x0000_t202" style="position:absolute;margin-left:-.6pt;margin-top:20.55pt;width:76.8pt;height:22.2pt;z-index:251715584;visibility:visible;mso-wrap-style:square;mso-width-percent:0;mso-height-percent:0;mso-wrap-distance-left:9pt;mso-wrap-distance-top:0;mso-wrap-distance-right:9pt;mso-wrap-distance-bottom:0;mso-position-horizontal:absolute;mso-position-horizontal-relative:text;mso-position-vertical:absolute;mso-position-vertical-relative:text;mso-width-percent:0;mso-height-percent:0;mso-width-relative:margin;mso-height-relative:margin;v-text-anchor:top" o:gfxdata="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" fillcolor="white [3201]" strokeweight=".5pt">
+                <v:textbox>
+                  <w:txbxContent>
+                    <w:p>
+                      <w:r>
+                        <w:t>101</w:t>
+                      </w:r>
+                    </w:p>
+                  </w:txbxContent>
+                </v:textbox>
+              </v:shape>
+            </w:pict>
+          </mc:Fallback>
+        </mc:AlternateContent>
+      </w:r>
+      <w:r>
+        <w:rPr>
+          <w:noProof/>
+        </w:rPr>
+        <mc:AlternateContent>
+          <mc:Choice Requires="wps">
+            <w:drawing>
+              <wp:anchor distT="0" distB="0" distL="114300" distR="114300" simplePos="0" relativeHeight="251747328" behindDoc="0" locked="0" layoutInCell="1" allowOverlap="1" wp14:anchorId="4E844A73" wp14:editId="4428F79E">
+                <wp:simplePos x="0" y="0"/>
+                <wp:positionH relativeFrom="column">
+                  <wp:posOffset>4503420</wp:posOffset>
+                </wp:positionH>
+                <wp:positionV relativeFrom="paragraph">
+                  <wp:posOffset>24765</wp:posOffset>
+                </wp:positionV>
+                <wp:extent cx="236220" cy="2141220"/>
+                <wp:effectExtent l="38100" t="38100" r="30480" b="11430"/>
+                <wp:wrapNone/>
+                <wp:docPr id="67" name="Straight Arrow Connector 67"/>
+                <wp:cNvGraphicFramePr/>
+                <a:graphic xmlns:a="http://schemas.openxmlformats.org/drawingml/2006/main">
+                  <a:graphicData uri="http://schemas.microsoft.com/office/word/2010/wordprocessingShape">
+                    <wps:wsp>
+                      <wps:cNvCnPr/>
+                      <wps:spPr>
+                        <a:xfrm flipH="1" flipV="1">
+                          <a:off x="0" y="0"/>
+                          <a:ext cx="236220" cy="2141220"/>
+                        </a:xfrm>
+                        <a:prstGeom prst="straightConnector1">
+                          <a:avLst/>
+                        </a:prstGeom>
+                        <a:ln>
+                          <a:solidFill>
+                            <a:schemeClr val="tx1"/>
+                          </a:solidFill>
+                          <a:tailEnd type="triangle"/>
+                        </a:ln>
+                      </wps:spPr>
+                      <wps:style>
+                        <a:lnRef idx="1">
+                          <a:schemeClr val="accent1"/>
+                        </a:lnRef>
+                        <a:fillRef idx="0">
+                          <a:schemeClr val="accent1"/>
+                        </a:fillRef>
+                        <a:effectRef idx="0">
+                          <a:schemeClr val="accent1"/>
+                        </a:effectRef>
+                        <a:fontRef idx="minor">
+                          <a:schemeClr val="tx1"/>
+                        </a:fontRef>
+                      </wps:style>
+                      <wps:bodyPr/>
+                    </wps:wsp>
+                  </a:graphicData>
+                </a:graphic>
+                <wp14:sizeRelH relativeFrom="margin">
+                  <wp14:pctWidth>0</wp14:pctWidth>
+                </wp14:sizeRelH>
+                <wp14:sizeRelV relativeFrom="margin">
+                  <wp14:pctHeight>0</wp14:pctHeight>
+                </wp14:sizeRelV>
+              </wp:anchor>
+            </w:drawing>
+          </mc:Choice>
+          <mc:Fallback>
+            <w:pict>
+              <v:shape w14:anchorId="439BCBC9" id="Straight Arrow Connector 67" o:spid="_x0000_s1026" type="#_x0000_t32" style="position:absolute;margin-left:354.6pt;margin-top:1.95pt;width:18.6pt;height:168.6pt;flip:x y;z-index:251747328;visibility:visible;mso-wrap-style:square;mso-width-percent:0;mso-height-percent:0;mso-wrap-distance-left:9pt;mso-wrap-distance-top:0;mso-wrap-distance-right:9pt;mso-wrap-distance-bottom:0;mso-position-horizontal:absolute;mso-position-horizontal-relative:text;mso-position-vertical:absolute;mso-position-vertical-relative:text;mso-width-percent:0;mso-height-percent:0;mso-width-relative:margin;mso-height-relative:margin" o:gfxdata="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" strokecolor="black [3213]" strokeweight=".5pt">
+                <v:stroke endarrow="block" joinstyle="miter"/>
+              </v:shape>
+            </w:pict>
+          </mc:Fallback>
+        </mc:AlternateContent>
+      </w:r>
+      <w:r>
+        <w:rPr>
+          <w:noProof/>
+        </w:rPr>
+        <mc:AlternateContent>
+          <mc:Choice Requires="wps">
+            <w:drawing>
+              <wp:anchor distT="0" distB="0" distL="114300" distR="114300" simplePos="0" relativeHeight="251730944" behindDoc="0" locked="0" layoutInCell="1" allowOverlap="1">
+                <wp:simplePos x="0" y="0"/>
+                <wp:positionH relativeFrom="column">
+                  <wp:posOffset>2819400</wp:posOffset>
+                </wp:positionH>
+                <wp:positionV relativeFrom="paragraph">
+                  <wp:posOffset>47625</wp:posOffset>
+                </wp:positionV>
+                <wp:extent cx="403860" cy="1988820"/>
+                <wp:effectExtent l="57150" t="38100" r="34290" b="11430"/>
+                <wp:wrapNone/>
+                <wp:docPr id="55" name="Straight Arrow Connector 55"/>
+                <wp:cNvGraphicFramePr/>
+                <a:graphic xmlns:a="http://schemas.openxmlformats.org/drawingml/2006/main">
+                  <a:graphicData uri="http://schemas.microsoft.com/office/word/2010/wordprocessingShape">
+                    <wps:wsp>
+                      <wps:cNvCnPr/>
+                      <wps:spPr>
+                        <a:xfrm flipH="1" flipV="1">
+                          <a:off x="0" y="0"/>
+                          <a:ext cx="403860" cy="1988820"/>
+                        </a:xfrm>
+                        <a:prstGeom prst="straightConnector1">
+                          <a:avLst/>
+                        </a:prstGeom>
+                        <a:ln>
+                          <a:solidFill>
+                            <a:schemeClr val="tx1"/>
+                          </a:solidFill>
+                          <a:tailEnd type="triangle"/>
+                        </a:ln>
+                      </wps:spPr>
+                      <wps:style>
+                        <a:lnRef idx="1">
+                          <a:schemeClr val="accent1"/>
+                        </a:lnRef>
+                        <a:fillRef idx="0">
+                          <a:schemeClr val="accent1"/>
+                        </a:fillRef>
+                        <a:effectRef idx="0">
+                          <a:schemeClr val="accent1"/>
+                        </a:effectRef>
+                        <a:fontRef idx="minor">
+                          <a:schemeClr val="tx1"/>
+                        </a:fontRef>
+                      </wps:style>
+                      <wps:bodyPr/>
+                    </wps:wsp>
+                  </a:graphicData>
+                </a:graphic>
+                <wp14:sizeRelH relativeFrom="margin">
+                  <wp14:pctWidth>0</wp14:pctWidth>
+                </wp14:sizeRelH>
+                <wp14:sizeRelV relativeFrom="margin">
+                  <wp14:pctHeight>0</wp14:pctHeight>
+                </wp14:sizeRelV>
+              </wp:anchor>
+            </w:drawing>
+          </mc:Choice>
+          <mc:Fallback>
+            <w:pict>
+              <v:shape w14:anchorId="3C914EA5" id="Straight Arrow Connector 55" o:spid="_x0000_s1026" type="#_x0000_t32" style="position:absolute;margin-left:222pt;margin-top:3.75pt;width:31.8pt;height:156.6pt;flip:x y;z-index:251730944;visibility:visible;mso-wrap-style:square;mso-width-percent:0;mso-height-percent:0;mso-wrap-distance-left:9pt;mso-wrap-distance-top:0;mso-wrap-distance-right:9pt;mso-wrap-distance-bottom:0;mso-position-horizontal:absolute;mso-position-horizontal-relative:text;mso-position-vertical:absolute;mso-position-vertical-relative:text;mso-width-percent:0;mso-height-percent:0;mso-width-relative:margin;mso-height-relative:margin" o:gfxdata="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" strokecolor="black [3213]" strokeweight=".5pt">
+                <v:stroke endarrow="block" joinstyle="miter"/>
+              </v:shape>
+            </w:pict>
+          </mc:Fallback>
+        </mc:AlternateContent>
+      </w:r>
+      <w:r>
+        <w:rPr>
+          <w:noProof/>
+        </w:rPr>
+        <mc:AlternateContent>
+          <mc:Choice Requires="wps">
+            <w:drawing>
+              <wp:anchor distT="0" distB="0" distL="114300" distR="114300" simplePos="0" relativeHeight="251731968" behindDoc="0" locked="0" layoutInCell="1" allowOverlap="1">
+                <wp:simplePos x="0" y="0"/>
+                <wp:positionH relativeFrom="column">
+                  <wp:posOffset>1828800</wp:posOffset>
+                </wp:positionH>
+                <wp:positionV relativeFrom="paragraph">
+                  <wp:posOffset>230505</wp:posOffset>
+                </wp:positionV>
+                <wp:extent cx="1645920" cy="2042160"/>
+                <wp:effectExtent l="0" t="0" r="11430" b="15240"/>
+                <wp:wrapNone/>
+                <wp:docPr id="56" name="Rounded Rectangle 56"/>
+                <wp:cNvGraphicFramePr/>
+                <a:graphic xmlns:a="http://schemas.openxmlformats.org/drawingml/2006/main">
+                  <a:graphicData uri="http://schemas.microsoft.com/office/word/2010/wordprocessingShape">
+                    <wps:wsp>
+                      <wps:cNvSpPr/>
+                      <wps:spPr>
+                        <a:xfrm>
+                          <a:off x="0" y="0"/>
+                          <a:ext cx="1645920" cy="2042160"/>
+                        </a:xfrm>
+                        <a:prstGeom prst="roundRect">
+                          <a:avLst/>
+                        </a:prstGeom>
+                        <a:noFill/>
+                      </wps:spPr>
+                      <wps:style>
+                        <a:lnRef idx="2">
+                          <a:schemeClr val="accent1">
+                            <a:shade val="50000"/>
+                          </a:schemeClr>
+                        </a:lnRef>
+                        <a:fillRef idx="1">
+                          <a:schemeClr val="accent1"/>
+                        </a:fillRef>
+                        <a:effectRef idx="0">
+                          <a:schemeClr val="accent1"/>
+                        </a:effectRef>
+                        <a:fontRef idx="minor">
+                          <a:schemeClr val="lt1"/>
+                        </a:fontRef>
+                      </wps:style>
+                      <wps:bodyPr rot="0" spcFirstLastPara="0" vertOverflow="overflow" horzOverflow="overflow" vert="horz" wrap="square" lIns="91440" tIns="45720" rIns="91440" bIns="45720" numCol="1" spcCol="0" rtlCol="0" fromWordArt="0" anchor="ctr" anchorCtr="0" forceAA="0" compatLnSpc="1">
+                        <a:prstTxWarp prst="textNoShape">
+                          <a:avLst/>
+                        </a:prstTxWarp>
+                        <a:noAutofit/>
+                      </wps:bodyPr>
+                    </wps:wsp>
+                  </a:graphicData>
+                </a:graphic>
+              </wp:anchor>
+            </w:drawing>
+          </mc:Choice>
+          <mc:Fallback>
+            <w:pict>
+              <v:roundrect w14:anchorId="45B50D14" id="Rounded Rectangle 56" o:spid="_x0000_s1026" style="position:absolute;margin-left:2in;margin-top:18.15pt;width:129.6pt;height:160.8pt;z-index:251731968;visibility:visible;mso-wrap-style:square;mso-wrap-distance-left:9pt;mso-wrap-distance-top:0;mso-wrap-distance-right:9pt;mso-wrap-distance-bottom:0;mso-position-horizontal:absolute;mso-position-horizontal-relative:text;mso-position-vertical:absolute;mso-position-vertical-relative:text;v-text-anchor:middle" arcsize="10923f" o:gfxdata="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" filled="f" strokecolor="#1f4d78 [1604]" strokeweight="1pt">
+                <v:stroke joinstyle="miter"/>
+              </v:roundrect>
+            </w:pict>
+          </mc:Fallback>
+        </mc:AlternateContent>
+      </w:r>
+    </w:p>
+    <w:p>
+      <w:r>
+        <w:rPr>
+          <w:noProof/>
+        </w:rPr>
+        <mc:AlternateContent>
+          <mc:Choice Requires="wps">
+            <w:drawing>
+              <wp:anchor distT="0" distB="0" distL="114300" distR="114300" simplePos="0" relativeHeight="251749376" behindDoc="0" locked="0" layoutInCell="1" allowOverlap="1">
+                <wp:simplePos x="0" y="0"/>
+                <wp:positionH relativeFrom="column">
+                  <wp:posOffset>868680</wp:posOffset>
+                </wp:positionH>
+                <wp:positionV relativeFrom="paragraph">
+                  <wp:posOffset>105410</wp:posOffset>
+                </wp:positionV>
+                <wp:extent cx="952500" cy="266700"/>
+                <wp:effectExtent l="0" t="57150" r="0" b="19050"/>
+                <wp:wrapNone/>
+                <wp:docPr id="70" name="Straight Arrow Connector 70"/>
+                <wp:cNvGraphicFramePr/>
+                <a:graphic xmlns:a="http://schemas.openxmlformats.org/drawingml/2006/main">
+                  <a:graphicData uri="http://schemas.microsoft.com/office/word/2010/wordprocessingShape">
+                    <wps:wsp>
+                      <wps:cNvCnPr/>
+                      <wps:spPr>
+                        <a:xfrm flipV="1">
+                          <a:off x="0" y="0"/>
+                          <a:ext cx="952500" cy="266700"/>
+                        </a:xfrm>
+                        <a:prstGeom prst="straightConnector1">
+                          <a:avLst/>
+                        </a:prstGeom>
+                        <a:ln>
+                          <a:solidFill>
+                            <a:schemeClr val="tx1"/>
+                          </a:solidFill>
+                          <a:tailEnd type="triangle"/>
+                        </a:ln>
+                      </wps:spPr>
+                      <wps:style>
+                        <a:lnRef idx="1">
+                          <a:schemeClr val="accent1"/>
+                        </a:lnRef>
+                        <a:fillRef idx="0">
+                          <a:schemeClr val="accent1"/>
+                        </a:fillRef>
+                        <a:effectRef idx="0">
+                          <a:schemeClr val="accent1"/>
+                        </a:effectRef>
+                        <a:fontRef idx="minor">
+                          <a:schemeClr val="tx1"/>
+                        </a:fontRef>
+                      </wps:style>
+                      <wps:bodyPr/>
+                    </wps:wsp>
+                  </a:graphicData>
+                </a:graphic>
+              </wp:anchor>
+            </w:drawing>
+          </mc:Choice>
+          <mc:Fallback>
+            <w:pict>
+              <v:shape w14:anchorId="5EACBF1C" id="Straight Arrow Connector 70" o:spid="_x0000_s1026" type="#_x0000_t32" style="position:absolute;margin-left:68.4pt;margin-top:8.3pt;width:75pt;height:21pt;flip:y;z-index:251749376;visibility:visible;mso-wrap-style:square;mso-wrap-distance-left:9pt;mso-wrap-distance-top:0;mso-wrap-distance-right:9pt;mso-wrap-distance-bottom:0;mso-position-horizontal:absolute;mso-position-horizontal-relative:text;mso-position-vertical:absolute;mso-position-vertical-relative:text" o:gfxdata="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" strokecolor="black [3213]" strokeweight=".5pt">
+                <v:stroke endarrow="block" joinstyle="miter"/>
+              </v:shape>
+            </w:pict>
+          </mc:Fallback>
+        </mc:AlternateContent>
+      </w:r>
+      <w:r>
+        <w:rPr>
+          <w:noProof/>
+        </w:rPr>
+        <mc:AlternateContent>
+          <mc:Choice Requires="wps">
+            <w:drawing>
+              <wp:anchor distT="0" distB="0" distL="114300" distR="114300" simplePos="0" relativeHeight="251720704" behindDoc="0" locked="0" layoutInCell="1" allowOverlap="1" wp14:anchorId="5DC700A9" wp14:editId="367143A3">
+                <wp:simplePos x="0" y="0"/>
+                <wp:positionH relativeFrom="column">
+                  <wp:posOffset>1950720</wp:posOffset>
+                </wp:positionH>
+                <wp:positionV relativeFrom="paragraph">
+                  <wp:posOffset>44450</wp:posOffset>
+                </wp:positionV>
+                <wp:extent cx="922020" cy="274320"/>
+                <wp:effectExtent l="0" t="0" r="11430" b="11430"/>
+                <wp:wrapNone/>
+                <wp:docPr id="48" name="Text Box 48"/>
+                <wp:cNvGraphicFramePr/>
+                <a:graphic xmlns:a="http://schemas.openxmlformats.org/drawingml/2006/main">
+                  <a:graphicData uri="http://schemas.microsoft.com/office/word/2010/wordprocessingShape">
+                    <wps:wsp>
+                      <wps:cNvSpPr txBox="1"/>
+                      <wps:spPr>
+                        <a:xfrm>
+                          <a:off x="0" y="0"/>
+                          <a:ext cx="922020" cy="274320"/>
+                        </a:xfrm>
+                        <a:prstGeom prst="rect">
+                          <a:avLst/>
+                        </a:prstGeom>
+                        <a:solidFill>
+                          <a:schemeClr val="lt1"/>
+                        </a:solidFill>
+                        <a:ln w="6350">
+                          <a:solidFill>
+                            <a:prstClr val="black"/>
+                          </a:solidFill>
+                        </a:ln>
+                        <a:effectLst/>
+                      </wps:spPr>
+                      <wps:style>
+                        <a:lnRef idx="0">
+                          <a:schemeClr val="accent1"/>
+                        </a:lnRef>
+                        <a:fillRef idx="0">
+                          <a:schemeClr val="accent1"/>
+                        </a:fillRef>
+                        <a:effectRef idx="0">
+                          <a:schemeClr val="accent1"/>
+                        </a:effectRef>
+                        <a:fontRef idx="minor">
+                          <a:schemeClr val="dk1"/>
+                        </a:fontRef>
+                      </wps:style>
+                      <wps:txbx>
+                        <w:txbxContent>
+                          <w:p>
+                            <w:r>
+                              <w:t>100</w:t>
+                            </w:r>
+                            <w:r>
+                              <w:t xml:space="preserve"> (</w:t>
+                            </w:r>
+                            <w:proofErr w:type="spellStart"/>
+                            <w:r>
+                              <w:t>empId</w:t>
+                            </w:r>
+                            <w:proofErr w:type="spellEnd"/>
+                            <w:r>
+                              <w:t>)</w:t>
+                            </w:r>
+                          </w:p>
+                        </w:txbxContent>
+                      </wps:txbx>
+                      <wps:bodyPr rot="0" spcFirstLastPara="0" vertOverflow="overflow" horzOverflow="overflow" vert="horz" wrap="square" lIns="91440" tIns="45720" rIns="91440" bIns="45720" numCol="1" spcCol="0" rtlCol="0" fromWordArt="0" anchor="t" anchorCtr="0" forceAA="0" compatLnSpc="1">
+                        <a:prstTxWarp prst="textNoShape">
+                          <a:avLst/>
+                        </a:prstTxWarp>
+                        <a:noAutofit/>
+                      </wps:bodyPr>
+                    </wps:wsp>
+                  </a:graphicData>
+                </a:graphic>
+                <wp14:sizeRelH relativeFrom="margin">
+                  <wp14:pctWidth>0</wp14:pctWidth>
+                </wp14:sizeRelH>
+                <wp14:sizeRelV relativeFrom="margin">
+                  <wp14:pctHeight>0</wp14:pctHeight>
+                </wp14:sizeRelV>
+              </wp:anchor>
+            </w:drawing>
+          </mc:Choice>
+          <mc:Fallback>
+            <w:pict>
+              <v:shape w14:anchorId="5DC700A9" id="Text Box 48" o:spid="_x0000_s1053" type="#_x0000_t202" style="position:absolute;margin-left:153.6pt;margin-top:3.5pt;width:72.6pt;height:21.6pt;z-index:251720704;visibility:visible;mso-wrap-style:square;mso-width-percent:0;mso-height-percent:0;mso-wrap-distance-left:9pt;mso-wrap-distance-top:0;mso-wrap-distance-right:9pt;mso-wrap-distance-bottom:0;mso-position-horizontal:absolute;mso-position-horizontal-relative:text;mso-position-vertical:absolute;mso-position-vertical-relative:text;mso-width-percent:0;mso-height-percent:0;mso-width-relative:margin;mso-height-relative:margin;v-text-anchor:top" o:gfxdata="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" fillcolor="white [3201]" strokeweight=".5pt">
+                <v:textbox>
+                  <w:txbxContent>
+                    <w:p>
+                      <w:r>
+                        <w:t>100</w:t>
+                      </w:r>
+                      <w:r>
+                        <w:t xml:space="preserve"> (</w:t>
+                      </w:r>
+                      <w:proofErr w:type="spellStart"/>
+                      <w:r>
+                        <w:t>empId</w:t>
+                      </w:r>
+                      <w:proofErr w:type="spellEnd"/>
+                      <w:r>
+                        <w:t>)</w:t>
+                      </w:r>
+                    </w:p>
+                  </w:txbxContent>
+                </v:textbox>
+              </v:shape>
+            </w:pict>
+          </mc:Fallback>
+        </mc:AlternateContent>
+      </w:r>
+    </w:p>
+    <w:p>
+      <w:r>
+        <w:rPr>
+          <w:noProof/>
+        </w:rPr>
+        <mc:AlternateContent>
+          <mc:Choice Requires="wps">
+            <w:drawing>
+              <wp:anchor distT="0" distB="0" distL="114300" distR="114300" simplePos="0" relativeHeight="251748352" behindDoc="0" locked="0" layoutInCell="1" allowOverlap="1">
+                <wp:simplePos x="0" y="0"/>
+                <wp:positionH relativeFrom="column">
+                  <wp:posOffset>53340</wp:posOffset>
+                </wp:positionH>
+                <wp:positionV relativeFrom="paragraph">
+                  <wp:posOffset>78740</wp:posOffset>
+                </wp:positionV>
+                <wp:extent cx="807720" cy="228600"/>
+                <wp:effectExtent l="0" t="0" r="11430" b="19050"/>
+                <wp:wrapNone/>
+                <wp:docPr id="69" name="Rectangle 69"/>
+                <wp:cNvGraphicFramePr/>
+                <a:graphic xmlns:a="http://schemas.openxmlformats.org/drawingml/2006/main">
+                  <a:graphicData uri="http://schemas.microsoft.com/office/word/2010/wordprocessingShape">
+                    <wps:wsp>
+                      <wps:cNvSpPr/>
+                      <wps:spPr>
+                        <a:xfrm>
+                          <a:off x="0" y="0"/>
+                          <a:ext cx="807720" cy="228600"/>
+                        </a:xfrm>
+                        <a:prstGeom prst="rect">
+                          <a:avLst/>
+                        </a:prstGeom>
+                      </wps:spPr>
+                      <wps:style>
+                        <a:lnRef idx="2">
+                          <a:schemeClr val="accent1">
+                            <a:shade val="50000"/>
+                          </a:schemeClr>
+                        </a:lnRef>
+                        <a:fillRef idx="1">
+                          <a:schemeClr val="accent1"/>
+                        </a:fillRef>
+                        <a:effectRef idx="0">
+                          <a:schemeClr val="accent1"/>
+                        </a:effectRef>
+                        <a:fontRef idx="minor">
+                          <a:schemeClr val="lt1"/>
+                        </a:fontRef>
+                      </wps:style>
+                      <wps:bodyPr rot="0" spcFirstLastPara="0" vertOverflow="overflow" horzOverflow="overflow" vert="horz" wrap="square" lIns="91440" tIns="45720" rIns="91440" bIns="45720" numCol="1" spcCol="0" rtlCol="0" fromWordArt="0" anchor="ctr" anchorCtr="0" forceAA="0" compatLnSpc="1">
+                        <a:prstTxWarp prst="textNoShape">
+                          <a:avLst/>
+                        </a:prstTxWarp>
+                        <a:noAutofit/>
+                      </wps:bodyPr>
+                    </wps:wsp>
+                  </a:graphicData>
+                </a:graphic>
+              </wp:anchor>
+            </w:drawing>
+          </mc:Choice>
+          <mc:Fallback>
+            <w:pict>
+              <v:rect w14:anchorId="57520356" id="Rectangle 69" o:spid="_x0000_s1026" style="position:absolute;margin-left:4.2pt;margin-top:6.2pt;width:63.6pt;height:18pt;z-index:251748352;visibility:visible;mso-wrap-style:square;mso-wrap-distance-left:9pt;mso-wrap-distance-top:0;mso-wrap-distance-right:9pt;mso-wrap-distance-bottom:0;mso-position-horizontal:absolute;mso-position-horizontal-relative:text;mso-position-vertical:absolute;mso-position-vertical-relative:text;v-text-anchor:middle" o:gfxdata="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" fillcolor="#5b9bd5 [3204]" strokecolor="#1f4d78 [1604]" strokeweight="1pt"/>
+            </w:pict>
+          </mc:Fallback>
+        </mc:AlternateContent>
+      </w:r>
+      <w:r>
+        <mc:AlternateContent>
+          <mc:Choice Requires="wps">
+            <w:drawing>
+              <wp:anchor distT="0" distB="0" distL="114300" distR="114300" simplePos="0" relativeHeight="251722752" behindDoc="0" locked="0" layoutInCell="1" allowOverlap="1" wp14:anchorId="1288F420" wp14:editId="2B0A3995">
+                <wp:simplePos x="0" y="0"/>
+                <wp:positionH relativeFrom="column">
+                  <wp:posOffset>1950720</wp:posOffset>
+                </wp:positionH>
+                <wp:positionV relativeFrom="paragraph">
+                  <wp:posOffset>40640</wp:posOffset>
+                </wp:positionV>
+                <wp:extent cx="1143000" cy="403860"/>
+                <wp:effectExtent l="0" t="0" r="19050" b="15240"/>
+                <wp:wrapNone/>
+                <wp:docPr id="49" name="Text Box 49"/>
+                <wp:cNvGraphicFramePr/>
+                <a:graphic xmlns:a="http://schemas.openxmlformats.org/drawingml/2006/main">
+                  <a:graphicData uri="http://schemas.microsoft.com/office/word/2010/wordprocessingShape">
+                    <wps:wsp>
+                      <wps:cNvSpPr txBox="1"/>
+                      <wps:spPr>
+                        <a:xfrm>
+                          <a:off x="0" y="0"/>
+                          <a:ext cx="1143000" cy="403860"/>
+                        </a:xfrm>
+                        <a:prstGeom prst="rect">
+                          <a:avLst/>
+                        </a:prstGeom>
+                        <a:solidFill>
+                          <a:schemeClr val="lt1"/>
+                        </a:solidFill>
+                        <a:ln w="6350">
+                          <a:solidFill>
+                            <a:prstClr val="black"/>
+                          </a:solidFill>
+                        </a:ln>
+                        <a:effectLst/>
+                      </wps:spPr>
+                      <wps:style>
+                        <a:lnRef idx="0">
+                          <a:schemeClr val="accent1"/>
+                        </a:lnRef>
+                        <a:fillRef idx="0">
+                          <a:schemeClr val="accent1"/>
+                        </a:fillRef>
+                        <a:effectRef idx="0">
+                          <a:schemeClr val="accent1"/>
+                        </a:effectRef>
+                        <a:fontRef idx="minor">
+                          <a:schemeClr val="dk1"/>
+                        </a:fontRef>
+                      </wps:style>
+                      <wps:txbx>
+                        <w:txbxContent>
+                          <w:p>
+                            <w:r>
+                              <w:t>1000</w:t>
+                            </w:r>
+                            <w:r>
+                              <w:t xml:space="preserve"> (</w:t>
+                            </w:r>
+                            <w:proofErr w:type="spellStart"/>
+                            <w:r>
+                              <w:t>empName</w:t>
+                            </w:r>
+                            <w:proofErr w:type="spellEnd"/>
+                            <w:r>
+                              <w:t>)</w:t>
+                            </w:r>
+                          </w:p>
+                        </w:txbxContent>
+                      </wps:txbx>
+                      <wps:bodyPr rot="0" spcFirstLastPara="0" vertOverflow="overflow" horzOverflow="overflow" vert="horz" wrap="square" lIns="91440" tIns="45720" rIns="91440" bIns="45720" numCol="1" spcCol="0" rtlCol="0" fromWordArt="0" anchor="t" anchorCtr="0" forceAA="0" compatLnSpc="1">
+                        <a:prstTxWarp prst="textNoShape">
+                          <a:avLst/>
+                        </a:prstTxWarp>
+                        <a:noAutofit/>
+                      </wps:bodyPr>
+                    </wps:wsp>
+                  </a:graphicData>
+                </a:graphic>
+                <wp14:sizeRelH relativeFrom="margin">
+                  <wp14:pctWidth>0</wp14:pctWidth>
+                </wp14:sizeRelH>
+              </wp:anchor>
+            </w:drawing>
+          </mc:Choice>
+          <mc:Fallback>
+            <w:pict>
+              <v:shape w14:anchorId="1288F420" id="Text Box 49" o:spid="_x0000_s1054" type="#_x0000_t202" style="position:absolute;margin-left:153.6pt;margin-top:3.2pt;width:90pt;height:31.8pt;z-index:251722752;visibility:visible;mso-wrap-style:square;mso-width-percent:0;mso-wrap-distance-left:9pt;mso-wrap-distance-top:0;mso-wrap-distance-right:9pt;mso-wrap-distance-bottom:0;mso-position-horizontal:absolute;mso-position-horizontal-relative:text;mso-position-vertical:absolute;mso-position-vertical-relative:text;mso-width-percent:0;mso-width-relative:margin;v-text-anchor:top" o:gfxdata="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" fillcolor="white [3201]" strokeweight=".5pt">
+                <v:textbox>
+                  <w:txbxContent>
+                    <w:p>
+                      <w:r>
+                        <w:t>1000</w:t>
+                      </w:r>
+                      <w:r>
+                        <w:t xml:space="preserve"> (</w:t>
+                      </w:r>
+                      <w:proofErr w:type="spellStart"/>
+                      <w:r>
+                        <w:t>empName</w:t>
+                      </w:r>
+                      <w:proofErr w:type="spellEnd"/>
+                      <w:r>
+                        <w:t>)</w:t>
+                      </w:r>
+                    </w:p>
+                  </w:txbxContent>
+                </v:textbox>
+              </v:shape>
+            </w:pict>
+          </mc:Fallback>
+        </mc:AlternateContent>
+      </w:r>
+      <w:r>
+        <w:rPr>
+          <w:noProof/>
+        </w:rPr>
+        <mc:AlternateContent>
+          <mc:Choice Requires="wps">
+            <w:drawing>
+              <wp:anchor distT="0" distB="0" distL="114300" distR="114300" simplePos="0" relativeHeight="251736064" behindDoc="0" locked="0" layoutInCell="1" allowOverlap="1" wp14:anchorId="4D801669" wp14:editId="45E890C3">
+                <wp:simplePos x="0" y="0"/>
+                <wp:positionH relativeFrom="column">
+                  <wp:posOffset>4137660</wp:posOffset>
+                </wp:positionH>
+                <wp:positionV relativeFrom="paragraph">
+                  <wp:posOffset>10160</wp:posOffset>
+                </wp:positionV>
+                <wp:extent cx="922020" cy="274320"/>
+                <wp:effectExtent l="0" t="0" r="11430" b="11430"/>
+                <wp:wrapNone/>
+                <wp:docPr id="58" name="Text Box 58"/>
+                <wp:cNvGraphicFramePr/>
+                <a:graphic xmlns:a="http://schemas.openxmlformats.org/drawingml/2006/main">
+                  <a:graphicData uri="http://schemas.microsoft.com/office/word/2010/wordprocessingShape">
+                    <wps:wsp>
+                      <wps:cNvSpPr txBox="1"/>
+                      <wps:spPr>
+                        <a:xfrm>
+                          <a:off x="0" y="0"/>
+                          <a:ext cx="922020" cy="274320"/>
+                        </a:xfrm>
+                        <a:prstGeom prst="rect">
+                          <a:avLst/>
+                        </a:prstGeom>
+                        <a:solidFill>
+                          <a:schemeClr val="lt1"/>
+                        </a:solidFill>
+                        <a:ln w="6350">
+                          <a:solidFill>
+                            <a:prstClr val="black"/>
+                          </a:solidFill>
+                        </a:ln>
+                        <a:effectLst/>
+                      </wps:spPr>
+                      <wps:style>
+                        <a:lnRef idx="0">
+                          <a:schemeClr val="accent1"/>
+                        </a:lnRef>
+                        <a:fillRef idx="0">
+                          <a:schemeClr val="accent1"/>
+                        </a:fillRef>
+                        <a:effectRef idx="0">
+                          <a:schemeClr val="accent1"/>
+                        </a:effectRef>
+                        <a:fontRef idx="minor">
+                          <a:schemeClr val="dk1"/>
+                        </a:fontRef>
+                      </wps:style>
+                      <wps:txbx>
+                        <w:txbxContent>
+                          <w:p>
+                            <w:r>
+                              <w:t>101 (</w:t>
+                            </w:r>
+                            <w:proofErr w:type="spellStart"/>
+                            <w:r>
+                              <w:t>empId</w:t>
+                            </w:r>
+                            <w:proofErr w:type="spellEnd"/>
+                            <w:r>
+                              <w:t>)</w:t>
+                            </w:r>
+                          </w:p>
+                        </w:txbxContent>
+                      </wps:txbx>
+                      <wps:bodyPr rot="0" spcFirstLastPara="0" vertOverflow="overflow" horzOverflow="overflow" vert="horz" wrap="square" lIns="91440" tIns="45720" rIns="91440" bIns="45720" numCol="1" spcCol="0" rtlCol="0" fromWordArt="0" anchor="t" anchorCtr="0" forceAA="0" compatLnSpc="1">
+                        <a:prstTxWarp prst="textNoShape">
+                          <a:avLst/>
+                        </a:prstTxWarp>
+                        <a:noAutofit/>
+                      </wps:bodyPr>
+                    </wps:wsp>
+                  </a:graphicData>
+                </a:graphic>
+                <wp14:sizeRelH relativeFrom="margin">
+                  <wp14:pctWidth>0</wp14:pctWidth>
+                </wp14:sizeRelH>
+                <wp14:sizeRelV relativeFrom="margin">
+                  <wp14:pctHeight>0</wp14:pctHeight>
+                </wp14:sizeRelV>
+              </wp:anchor>
+            </w:drawing>
+          </mc:Choice>
+          <mc:Fallback>
+            <w:pict>
+              <v:shape w14:anchorId="4D801669" id="Text Box 58" o:spid="_x0000_s1055" type="#_x0000_t202" style="position:absolute;margin-left:325.8pt;margin-top:.8pt;width:72.6pt;height:21.6pt;z-index:251736064;visibility:visible;mso-wrap-style:square;mso-width-percent:0;mso-height-percent:0;mso-wrap-distance-left:9pt;mso-wrap-distance-top:0;mso-wrap-distance-right:9pt;mso-wrap-distance-bottom:0;mso-position-horizontal:absolute;mso-position-horizontal-relative:text;mso-position-vertical:absolute;mso-position-vertical-relative:text;mso-width-percent:0;mso-height-percent:0;mso-width-relative:margin;mso-height-relative:margin;v-text-anchor:top" o:gfxdata="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" fillcolor="white [3201]" strokeweight=".5pt">
+                <v:textbox>
+                  <w:txbxContent>
+                    <w:p>
+                      <w:r>
+                        <w:t>101 (</w:t>
+                      </w:r>
+                      <w:proofErr w:type="spellStart"/>
+                      <w:r>
+                        <w:t>empId</w:t>
+                      </w:r>
+                      <w:proofErr w:type="spellEnd"/>
+                      <w:r>
+                        <w:t>)</w:t>
+                      </w:r>
+                    </w:p>
+                  </w:txbxContent>
+                </v:textbox>
+              </v:shape>
+            </w:pict>
+          </mc:Fallback>
+        </mc:AlternateContent>
+      </w:r>
+    </w:p>
+    <w:p>
+      <w:r>
+        <w:rPr>
+          <w:noProof/>
+        </w:rPr>
+        <mc:AlternateContent>
+          <mc:Choice Requires="wps">
+            <w:drawing>
+              <wp:anchor distT="0" distB="0" distL="114300" distR="114300" simplePos="0" relativeHeight="251737088" behindDoc="0" locked="0" layoutInCell="1" allowOverlap="1">
+                <wp:simplePos x="0" y="0"/>
+                <wp:positionH relativeFrom="column">
+                  <wp:posOffset>4145280</wp:posOffset>
+                </wp:positionH>
+                <wp:positionV relativeFrom="paragraph">
+                  <wp:posOffset>52070</wp:posOffset>
+                </wp:positionV>
+                <wp:extent cx="822960" cy="243840"/>
+                <wp:effectExtent l="0" t="0" r="15240" b="22860"/>
+                <wp:wrapNone/>
+                <wp:docPr id="59" name="Text Box 59"/>
+                <wp:cNvGraphicFramePr/>
+                <a:graphic xmlns:a="http://schemas.openxmlformats.org/drawingml/2006/main">
+                  <a:graphicData uri="http://schemas.microsoft.com/office/word/2010/wordprocessingShape">
+                    <wps:wsp>
+                      <wps:cNvSpPr txBox="1"/>
+                      <wps:spPr>
+                        <a:xfrm>
+                          <a:off x="0" y="0"/>
+                          <a:ext cx="822960" cy="243840"/>
+                        </a:xfrm>
+                        <a:prstGeom prst="rect">
+                          <a:avLst/>
+                        </a:prstGeom>
+                        <a:solidFill>
+                          <a:schemeClr val="lt1"/>
+                        </a:solidFill>
+                        <a:ln w="6350">
+                          <a:solidFill>
+                            <a:prstClr val="black"/>
+                          </a:solidFill>
+                        </a:ln>
+                        <a:effectLst/>
+                      </wps:spPr>
+                      <wps:style>
+                        <a:lnRef idx="0">
+                          <a:schemeClr val="accent1"/>
+                        </a:lnRef>
+                        <a:fillRef idx="0">
+                          <a:schemeClr val="accent1"/>
+                        </a:fillRef>
+                        <a:effectRef idx="0">
+                          <a:schemeClr val="accent1"/>
+                        </a:effectRef>
+                        <a:fontRef idx="minor">
+                          <a:schemeClr val="dk1"/>
+                        </a:fontRef>
+                      </wps:style>
+                      <wps:txbx>
+                        <w:txbxContent>
+                          <w:p>
+                            <w:r>
+                              <w:t>2000</w:t>
+                            </w:r>
+                          </w:p>
+                        </w:txbxContent>
+                      </wps:txbx>
+                      <wps:bodyPr rot="0" spcFirstLastPara="0" vertOverflow="overflow" horzOverflow="overflow" vert="horz" wrap="square" lIns="91440" tIns="45720" rIns="91440" bIns="45720" numCol="1" spcCol="0" rtlCol="0" fromWordArt="0" anchor="t" anchorCtr="0" forceAA="0" compatLnSpc="1">
+                        <a:prstTxWarp prst="textNoShape">
+                          <a:avLst/>
+                        </a:prstTxWarp>
+                        <a:noAutofit/>
+                      </wps:bodyPr>
+                    </wps:wsp>
+                  </a:graphicData>
+                </a:graphic>
+                <wp14:sizeRelH relativeFrom="margin">
+                  <wp14:pctWidth>0</wp14:pctWidth>
+                </wp14:sizeRelH>
+                <wp14:sizeRelV relativeFrom="margin">
+                  <wp14:pctHeight>0</wp14:pctHeight>
+                </wp14:sizeRelV>
+              </wp:anchor>
+            </w:drawing>
+          </mc:Choice>
+          <mc:Fallback>
+            <w:pict>
+              <v:shape id="Text Box 59" o:spid="_x0000_s1056" type="#_x0000_t202" style="position:absolute;margin-left:326.4pt;margin-top:4.1pt;width:64.8pt;height:19.2pt;z-index:251737088;visibility:visible;mso-wrap-style:square;mso-width-percent:0;mso-height-percent:0;mso-wrap-distance-left:9pt;mso-wrap-distance-top:0;mso-wrap-distance-right:9pt;mso-wrap-distance-bottom:0;mso-position-horizontal:absolute;mso-position-horizontal-relative:text;mso-position-vertical:absolute;mso-position-vertical-relative:text;mso-width-percent:0;mso-height-percent:0;mso-width-relative:margin;mso-height-relative:margin;v-text-anchor:top" o:gfxdata="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" fillcolor="white [3201]" strokeweight=".5pt">
+                <v:textbox>
+                  <w:txbxContent>
+                    <w:p>
+                      <w:r>
+                        <w:t>2000</w:t>
+                      </w:r>
+                    </w:p>
+                  </w:txbxContent>
+                </v:textbox>
+              </v:shape>
+            </w:pict>
+          </mc:Fallback>
+        </mc:AlternateContent>
+      </w:r>
+      <w:r>
+        <mc:AlternateContent>
+          <mc:Choice Requires="wps">
+            <w:drawing>
+              <wp:anchor distT="0" distB="0" distL="114300" distR="114300" simplePos="0" relativeHeight="251723776" behindDoc="0" locked="0" layoutInCell="1" allowOverlap="1" wp14:anchorId="099E657E" wp14:editId="1CA837F1">
+                <wp:simplePos x="0" y="0"/>
+                <wp:positionH relativeFrom="column">
+                  <wp:posOffset>1935480</wp:posOffset>
+                </wp:positionH>
+                <wp:positionV relativeFrom="paragraph">
+                  <wp:posOffset>144780</wp:posOffset>
+                </wp:positionV>
+                <wp:extent cx="990600" cy="342900"/>
+                <wp:effectExtent l="0" t="0" r="19050" b="19050"/>
+                <wp:wrapNone/>
+                <wp:docPr id="50" name="Text Box 50"/>
+                <wp:cNvGraphicFramePr/>
+                <a:graphic xmlns:a="http://schemas.openxmlformats.org/drawingml/2006/main">
+                  <a:graphicData uri="http://schemas.microsoft.com/office/word/2010/wordprocessingShape">
+                    <wps:wsp>
+                      <wps:cNvSpPr txBox="1"/>
+                      <wps:spPr>
+                        <a:xfrm>
+                          <a:off x="0" y="0"/>
+                          <a:ext cx="990600" cy="342900"/>
+                        </a:xfrm>
+                        <a:prstGeom prst="rect">
+                          <a:avLst/>
+                        </a:prstGeom>
+                        <a:solidFill>
+                          <a:schemeClr val="lt1"/>
+                        </a:solidFill>
+                        <a:ln w="6350">
+                          <a:solidFill>
+                            <a:prstClr val="black"/>
+                          </a:solidFill>
+                        </a:ln>
+                        <a:effectLst/>
+                      </wps:spPr>
+                      <wps:style>
+                        <a:lnRef idx="0">
+                          <a:schemeClr val="accent1"/>
+                        </a:lnRef>
+                        <a:fillRef idx="0">
+                          <a:schemeClr val="accent1"/>
+                        </a:fillRef>
+                        <a:effectRef idx="0">
+                          <a:schemeClr val="accent1"/>
+                        </a:effectRef>
+                        <a:fontRef idx="minor">
+                          <a:schemeClr val="dk1"/>
+                        </a:fontRef>
+                      </wps:style>
+                      <wps:txbx>
+                        <w:txbxContent>
+                          <w:p>
+                            <w:r>
+                              <w:t>1000</w:t>
+                            </w:r>
+                            <w:r>
+                              <w:t xml:space="preserve"> (</w:t>
+                            </w:r>
+                            <w:proofErr w:type="spellStart"/>
+                            <w:r>
+                              <w:t>empBa</w:t>
+                            </w:r>
+                            <w:proofErr w:type="spellEnd"/>
+                            <w:r>
+                              <w:t>)</w:t>
+                            </w:r>
+                          </w:p>
+                        </w:txbxContent>
+                      </wps:txbx>
+                      <wps:bodyPr rot="0" spcFirstLastPara="0" vertOverflow="overflow" horzOverflow="overflow" vert="horz" wrap="square" lIns="91440" tIns="45720" rIns="91440" bIns="45720" numCol="1" spcCol="0" rtlCol="0" fromWordArt="0" anchor="t" anchorCtr="0" forceAA="0" compatLnSpc="1">
+                        <a:prstTxWarp prst="textNoShape">
+                          <a:avLst/>
+                        </a:prstTxWarp>
+                        <a:noAutofit/>
+                      </wps:bodyPr>
+                    </wps:wsp>
+                  </a:graphicData>
+                </a:graphic>
+              </wp:anchor>
+            </w:drawing>
+          </mc:Choice>
+          <mc:Fallback>
+            <w:pict>
+              <v:shape w14:anchorId="099E657E" id="Text Box 50" o:spid="_x0000_s1057" type="#_x0000_t202" style="position:absolute;margin-left:152.4pt;margin-top:11.4pt;width:78pt;height:27pt;z-index:251723776;visibility:visible;mso-wrap-style:square;mso-wrap-distance-left:9pt;mso-wrap-distance-top:0;mso-wrap-distance-right:9pt;mso-wrap-distance-bottom:0;mso-position-horizontal:absolute;mso-position-horizontal-relative:text;mso-position-vertical:absolute;mso-position-vertical-relative:text;v-text-anchor:top" o:gfxdata="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" fillcolor="white [3201]" strokeweight=".5pt">
+                <v:textbox>
+                  <w:txbxContent>
+                    <w:p>
+                      <w:r>
+                        <w:t>1000</w:t>
+                      </w:r>
+                      <w:r>
+                        <w:t xml:space="preserve"> (</w:t>
+                      </w:r>
+                      <w:proofErr w:type="spellStart"/>
+                      <w:r>
+                        <w:t>empBa</w:t>
+                      </w:r>
+                      <w:proofErr w:type="spellEnd"/>
+                      <w:r>
+                        <w:t>)</w:t>
+                      </w:r>
+                    </w:p>
+                  </w:txbxContent>
+                </v:textbox>
+              </v:shape>
+            </w:pict>
+          </mc:Fallback>
+        </mc:AlternateContent>
+      </w:r>
+      <w:r>
+        <w:rPr>
+          <w:noProof/>
+        </w:rPr>
+        <mc:AlternateContent>
+          <mc:Choice Requires="wps">
+            <w:drawing>
+              <wp:anchor distT="0" distB="0" distL="114300" distR="114300" simplePos="0" relativeHeight="251716608" behindDoc="0" locked="0" layoutInCell="1" allowOverlap="1">
+                <wp:simplePos x="0" y="0"/>
+                <wp:positionH relativeFrom="column">
+                  <wp:posOffset>0</wp:posOffset>
+                </wp:positionH>
+                <wp:positionV relativeFrom="paragraph">
+                  <wp:posOffset>97790</wp:posOffset>
+                </wp:positionV>
+                <wp:extent cx="1005840" cy="403860"/>
+                <wp:effectExtent l="0" t="0" r="22860" b="15240"/>
+                <wp:wrapNone/>
+                <wp:docPr id="45" name="Text Box 45"/>
+                <wp:cNvGraphicFramePr/>
+                <a:graphic xmlns:a="http://schemas.openxmlformats.org/drawingml/2006/main">
+                  <a:graphicData uri="http://schemas.microsoft.com/office/word/2010/wordprocessingShape">
+                    <wps:wsp>
+                      <wps:cNvSpPr txBox="1"/>
+                      <wps:spPr>
+                        <a:xfrm>
+                          <a:off x="0" y="0"/>
+                          <a:ext cx="1005840" cy="403860"/>
+                        </a:xfrm>
+                        <a:prstGeom prst="rect">
+                          <a:avLst/>
+                        </a:prstGeom>
+                        <a:solidFill>
+                          <a:schemeClr val="lt1"/>
+                        </a:solidFill>
+                        <a:ln w="6350">
+                          <a:solidFill>
+                            <a:prstClr val="black"/>
+                          </a:solidFill>
+                        </a:ln>
+                        <a:effectLst/>
+                      </wps:spPr>
+                      <wps:style>
+                        <a:lnRef idx="0">
+                          <a:schemeClr val="accent1"/>
+                        </a:lnRef>
+                        <a:fillRef idx="0">
+                          <a:schemeClr val="accent1"/>
+                        </a:fillRef>
+                        <a:effectRef idx="0">
+                          <a:schemeClr val="accent1"/>
+                        </a:effectRef>
+                        <a:fontRef idx="minor">
+                          <a:schemeClr val="dk1"/>
+                        </a:fontRef>
+                      </wps:style>
+                      <wps:txbx>
+                        <w:txbxContent>
+                          <w:p>
+                            <w:r>
+                              <w:t>2000</w:t>
+                            </w:r>
+                          </w:p>
+                        </w:txbxContent>
+                      </wps:txbx>
+                      <wps:bodyPr rot="0" spcFirstLastPara="0" vertOverflow="overflow" horzOverflow="overflow" vert="horz" wrap="square" lIns="91440" tIns="45720" rIns="91440" bIns="45720" numCol="1" spcCol="0" rtlCol="0" fromWordArt="0" anchor="t" anchorCtr="0" forceAA="0" compatLnSpc="1">
+                        <a:prstTxWarp prst="textNoShape">
+                          <a:avLst/>
+                        </a:prstTxWarp>
+                        <a:noAutofit/>
+                      </wps:bodyPr>
+                    </wps:wsp>
+                  </a:graphicData>
+                </a:graphic>
+              </wp:anchor>
+            </w:drawing>
+          </mc:Choice>
+          <mc:Fallback>
+            <w:pict>
+              <v:shape id="Text Box 45" o:spid="_x0000_s1058" type="#_x0000_t202" style="position:absolute;margin-left:0;margin-top:7.7pt;width:79.2pt;height:31.8pt;z-index:251716608;visibility:visible;mso-wrap-style:square;mso-wrap-distance-left:9pt;mso-wrap-distance-top:0;mso-wrap-distance-right:9pt;mso-wrap-distance-bottom:0;mso-position-horizontal:absolute;mso-position-horizontal-relative:text;mso-position-vertical:absolute;mso-position-vertical-relative:text;v-text-anchor:top" o:gfxdata="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" fillcolor="white [3201]" strokeweight=".5pt">
+                <v:textbox>
+                  <w:txbxContent>
+                    <w:p>
+                      <w:r>
+                        <w:t>2000</w:t>
+                      </w:r>
+                    </w:p>
+                  </w:txbxContent>
+                </v:textbox>
+              </v:shape>
+            </w:pict>
+          </mc:Fallback>
+        </mc:AlternateContent>
+      </w:r>
+    </w:p>
+    <w:p>
+      <w:r>
+        <w:rPr>
+          <w:noProof/>
+        </w:rPr>
+        <mc:AlternateContent>
+          <mc:Choice Requires="wps">
+            <w:drawing>
+              <wp:anchor distT="0" distB="0" distL="114300" distR="114300" simplePos="0" relativeHeight="251738112" behindDoc="0" locked="0" layoutInCell="1" allowOverlap="1">
+                <wp:simplePos x="0" y="0"/>
+                <wp:positionH relativeFrom="column">
+                  <wp:posOffset>4137660</wp:posOffset>
+                </wp:positionH>
+                <wp:positionV relativeFrom="paragraph">
+                  <wp:posOffset>48260</wp:posOffset>
+                </wp:positionV>
+                <wp:extent cx="861060" cy="259080"/>
+                <wp:effectExtent l="0" t="0" r="15240" b="26670"/>
+                <wp:wrapNone/>
+                <wp:docPr id="60" name="Text Box 60"/>
+                <wp:cNvGraphicFramePr/>
+                <a:graphic xmlns:a="http://schemas.openxmlformats.org/drawingml/2006/main">
+                  <a:graphicData uri="http://schemas.microsoft.com/office/word/2010/wordprocessingShape">
+                    <wps:wsp>
+                      <wps:cNvSpPr txBox="1"/>
+                      <wps:spPr>
+                        <a:xfrm>
+                          <a:off x="0" y="0"/>
+                          <a:ext cx="861060" cy="259080"/>
+                        </a:xfrm>
+                        <a:prstGeom prst="rect">
+                          <a:avLst/>
+                        </a:prstGeom>
+                        <a:solidFill>
+                          <a:schemeClr val="lt1"/>
+                        </a:solidFill>
+                        <a:ln w="6350">
+                          <a:solidFill>
+                            <a:prstClr val="black"/>
+                          </a:solidFill>
+                        </a:ln>
+                        <a:effectLst/>
+                      </wps:spPr>
+                      <wps:style>
+                        <a:lnRef idx="0">
+                          <a:schemeClr val="accent1"/>
+                        </a:lnRef>
+                        <a:fillRef idx="0">
+                          <a:schemeClr val="accent1"/>
+                        </a:fillRef>
+                        <a:effectRef idx="0">
+                          <a:schemeClr val="accent1"/>
+                        </a:effectRef>
+                        <a:fontRef idx="minor">
+                          <a:schemeClr val="dk1"/>
+                        </a:fontRef>
+                      </wps:style>
+                      <wps:txbx>
+                        <w:txbxContent>
+                          <w:p>
+                            <w:r>
+                              <w:t>2000</w:t>
+                            </w:r>
+                          </w:p>
+                        </w:txbxContent>
+                      </wps:txbx>
+                      <wps:bodyPr rot="0" spcFirstLastPara="0" vertOverflow="overflow" horzOverflow="overflow" vert="horz" wrap="square" lIns="91440" tIns="45720" rIns="91440" bIns="45720" numCol="1" spcCol="0" rtlCol="0" fromWordArt="0" anchor="t" anchorCtr="0" forceAA="0" compatLnSpc="1">
+                        <a:prstTxWarp prst="textNoShape">
+                          <a:avLst/>
+                        </a:prstTxWarp>
+                        <a:noAutofit/>
+                      </wps:bodyPr>
+                    </wps:wsp>
+                  </a:graphicData>
+                </a:graphic>
+                <wp14:sizeRelH relativeFrom="margin">
+                  <wp14:pctWidth>0</wp14:pctWidth>
+                </wp14:sizeRelH>
+                <wp14:sizeRelV relativeFrom="margin">
+                  <wp14:pctHeight>0</wp14:pctHeight>
+                </wp14:sizeRelV>
+              </wp:anchor>
+            </w:drawing>
+          </mc:Choice>
+          <mc:Fallback>
+            <w:pict>
+              <v:shape id="Text Box 60" o:spid="_x0000_s1059" type="#_x0000_t202" style="position:absolute;margin-left:325.8pt;margin-top:3.8pt;width:67.8pt;height:20.4pt;z-index:251738112;visibility:visible;mso-wrap-style:square;mso-width-percent:0;mso-height-percent:0;mso-wrap-distance-left:9pt;mso-wrap-distance-top:0;mso-wrap-distance-right:9pt;mso-wrap-distance-bottom:0;mso-position-horizontal:absolute;mso-position-horizontal-relative:text;mso-position-vertical:absolute;mso-position-vertical-relative:text;mso-width-percent:0;mso-height-percent:0;mso-width-relative:margin;mso-height-relative:margin;v-text-anchor:top" o:gfxdata="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" fillcolor="white [3201]" strokeweight=".5pt">
+                <v:textbox>
+                  <w:txbxContent>
+                    <w:p>
+                      <w:r>
+                        <w:t>2000</w:t>
+                      </w:r>
+                    </w:p>
+                  </w:txbxContent>
+                </v:textbox>
+              </v:shape>
+            </w:pict>
+          </mc:Fallback>
+        </mc:AlternateContent>
+      </w:r>
+      <w:r>
+        <mc:AlternateContent>
+          <mc:Choice Requires="wps">
+            <w:drawing>
+              <wp:anchor distT="0" distB="0" distL="114300" distR="114300" simplePos="0" relativeHeight="251724800" behindDoc="0" locked="0" layoutInCell="1" allowOverlap="1" wp14:anchorId="7507F401" wp14:editId="4D28C445">
+                <wp:simplePos x="0" y="0"/>
+                <wp:positionH relativeFrom="column">
+                  <wp:posOffset>1981200</wp:posOffset>
+                </wp:positionH>
+                <wp:positionV relativeFrom="paragraph">
+                  <wp:posOffset>209550</wp:posOffset>
+                </wp:positionV>
+                <wp:extent cx="944880" cy="289560"/>
+                <wp:effectExtent l="0" t="0" r="26670" b="15240"/>
+                <wp:wrapNone/>
+                <wp:docPr id="51" name="Text Box 51"/>
+                <wp:cNvGraphicFramePr/>
+                <a:graphic xmlns:a="http://schemas.openxmlformats.org/drawingml/2006/main">
+                  <a:graphicData uri="http://schemas.microsoft.com/office/word/2010/wordprocessingShape">
+                    <wps:wsp>
+                      <wps:cNvSpPr txBox="1"/>
+                      <wps:spPr>
+                        <a:xfrm>
+                          <a:off x="0" y="0"/>
+                          <a:ext cx="944880" cy="289560"/>
+                        </a:xfrm>
+                        <a:prstGeom prst="rect">
+                          <a:avLst/>
+                        </a:prstGeom>
+                        <a:solidFill>
+                          <a:schemeClr val="lt1"/>
+                        </a:solidFill>
+                        <a:ln w="6350">
+                          <a:solidFill>
+                            <a:prstClr val="black"/>
+                          </a:solidFill>
+                        </a:ln>
+                        <a:effectLst/>
+                      </wps:spPr>
+                      <wps:style>
+                        <a:lnRef idx="0">
+                          <a:schemeClr val="accent1"/>
+                        </a:lnRef>
+                        <a:fillRef idx="0">
+                          <a:schemeClr val="accent1"/>
+                        </a:fillRef>
+                        <a:effectRef idx="0">
+                          <a:schemeClr val="accent1"/>
+                        </a:effectRef>
+                        <a:fontRef idx="minor">
+                          <a:schemeClr val="dk1"/>
+                        </a:fontRef>
+                      </wps:style>
+                      <wps:txbx>
+                        <w:txbxContent>
+                          <w:p>
+                            <w:r>
+                              <w:t>1000</w:t>
+                            </w:r>
+                            <w:r>
+                              <w:t xml:space="preserve"> (</w:t>
+                            </w:r>
+                            <w:proofErr w:type="spellStart"/>
+                            <w:r>
+                              <w:t>empD</w:t>
+                            </w:r>
+                            <w:proofErr w:type="spellEnd"/>
+                          </w:p>
+                        </w:txbxContent>
+                      </wps:txbx>
+                      <wps:bodyPr rot="0" spcFirstLastPara="0" vertOverflow="overflow" horzOverflow="overflow" vert="horz" wrap="square" lIns="91440" tIns="45720" rIns="91440" bIns="45720" numCol="1" spcCol="0" rtlCol="0" fromWordArt="0" anchor="t" anchorCtr="0" forceAA="0" compatLnSpc="1">
+                        <a:prstTxWarp prst="textNoShape">
+                          <a:avLst/>
+                        </a:prstTxWarp>
+                        <a:noAutofit/>
+                      </wps:bodyPr>
+                    </wps:wsp>
+                  </a:graphicData>
+                </a:graphic>
+              </wp:anchor>
+            </w:drawing>
+          </mc:Choice>
+          <mc:Fallback>
+            <w:pict>
+              <v:shape w14:anchorId="7507F401" id="Text Box 51" o:spid="_x0000_s1060" type="#_x0000_t202" style="position:absolute;margin-left:156pt;margin-top:16.5pt;width:74.4pt;height:22.8pt;z-index:251724800;visibility:visible;mso-wrap-style:square;mso-wrap-distance-left:9pt;mso-wrap-distance-top:0;mso-wrap-distance-right:9pt;mso-wrap-distance-bottom:0;mso-position-horizontal:absolute;mso-position-horizontal-relative:text;mso-position-vertical:absolute;mso-position-vertical-relative:text;v-text-anchor:top" o:gfxdata="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" fillcolor="white [3201]" strokeweight=".5pt">
+                <v:textbox>
+                  <w:txbxContent>
+                    <w:p>
+                      <w:r>
+                        <w:t>1000</w:t>
+                      </w:r>
+                      <w:r>
+                        <w:t xml:space="preserve"> (</w:t>
+                      </w:r>
+                      <w:proofErr w:type="spellStart"/>
+                      <w:r>
+                        <w:t>empD</w:t>
+                      </w:r>
+                      <w:proofErr w:type="spellEnd"/>
+                    </w:p>
+                  </w:txbxContent>
+                </v:textbox>
+              </v:shape>
+            </w:pict>
+          </mc:Fallback>
+        </mc:AlternateContent>
+      </w:r>
+    </w:p>
+    <w:p>
+      <w:r>
+        <w:rPr>
+          <w:noProof/>
+        </w:rPr>
+        <mc:AlternateContent>
+          <mc:Choice Requires="wps">
+            <w:drawing>
+              <wp:anchor distT="0" distB="0" distL="114300" distR="114300" simplePos="0" relativeHeight="251739136" behindDoc="0" locked="0" layoutInCell="1" allowOverlap="1">
+                <wp:simplePos x="0" y="0"/>
+                <wp:positionH relativeFrom="column">
+                  <wp:posOffset>4168140</wp:posOffset>
+                </wp:positionH>
+                <wp:positionV relativeFrom="paragraph">
+                  <wp:posOffset>36830</wp:posOffset>
+                </wp:positionV>
+                <wp:extent cx="762000" cy="228600"/>
+                <wp:effectExtent l="0" t="0" r="19050" b="19050"/>
+                <wp:wrapNone/>
+                <wp:docPr id="61" name="Text Box 61"/>
+                <wp:cNvGraphicFramePr/>
+                <a:graphic xmlns:a="http://schemas.openxmlformats.org/drawingml/2006/main">
+                  <a:graphicData uri="http://schemas.microsoft.com/office/word/2010/wordprocessingShape">
+                    <wps:wsp>
+                      <wps:cNvSpPr txBox="1"/>
+                      <wps:spPr>
+                        <a:xfrm>
+                          <a:off x="0" y="0"/>
+                          <a:ext cx="762000" cy="228600"/>
+                        </a:xfrm>
+                        <a:prstGeom prst="rect">
+                          <a:avLst/>
+                        </a:prstGeom>
+                        <a:solidFill>
+                          <a:schemeClr val="lt1"/>
+                        </a:solidFill>
+                        <a:ln w="6350">
+                          <a:solidFill>
+                            <a:prstClr val="black"/>
+                          </a:solidFill>
+                        </a:ln>
+                        <a:effectLst/>
+                      </wps:spPr>
+                      <wps:style>
+                        <a:lnRef idx="0">
+                          <a:schemeClr val="accent1"/>
+                        </a:lnRef>
+                        <a:fillRef idx="0">
+                          <a:schemeClr val="accent1"/>
+                        </a:fillRef>
+                        <a:effectRef idx="0">
+                          <a:schemeClr val="accent1"/>
+                        </a:effectRef>
+                        <a:fontRef idx="minor">
+                          <a:schemeClr val="dk1"/>
+                        </a:fontRef>
+                      </wps:style>
+                      <wps:txbx>
+                        <w:txbxContent>
+                          <w:p>
+                            <w:r>
+                              <w:t>2000</w:t>
+                            </w:r>
+                          </w:p>
+                        </w:txbxContent>
+                      </wps:txbx>
+                      <wps:bodyPr rot="0" spcFirstLastPara="0" vertOverflow="overflow" horzOverflow="overflow" vert="horz" wrap="square" lIns="91440" tIns="45720" rIns="91440" bIns="45720" numCol="1" spcCol="0" rtlCol="0" fromWordArt="0" anchor="t" anchorCtr="0" forceAA="0" compatLnSpc="1">
+                        <a:prstTxWarp prst="textNoShape">
+                          <a:avLst/>
+                        </a:prstTxWarp>
+                        <a:noAutofit/>
+                      </wps:bodyPr>
+                    </wps:wsp>
+                  </a:graphicData>
+                </a:graphic>
+              </wp:anchor>
+            </w:drawing>
+          </mc:Choice>
+          <mc:Fallback>
+            <w:pict>
+              <v:shape id="Text Box 61" o:spid="_x0000_s1061" type="#_x0000_t202" style="position:absolute;margin-left:328.2pt;margin-top:2.9pt;width:60pt;height:18pt;z-index:251739136;visibility:visible;mso-wrap-style:square;mso-wrap-distance-left:9pt;mso-wrap-distance-top:0;mso-wrap-distance-right:9pt;mso-wrap-distance-bottom:0;mso-position-horizontal:absolute;mso-position-horizontal-relative:text;mso-position-vertical:absolute;mso-position-vertical-relative:text;v-text-anchor:top" o:gfxdata="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" fillcolor="white [3201]" strokeweight=".5pt">
+                <v:textbox>
+                  <w:txbxContent>
+                    <w:p>
+                      <w:r>
+                        <w:t>2000</w:t>
+                      </w:r>
+                    </w:p>
+                  </w:txbxContent>
+                </v:textbox>
+              </v:shape>
+            </w:pict>
+          </mc:Fallback>
+        </mc:AlternateContent>
+      </w:r>
+      <w:r>
+        <mc:AlternateContent>
+          <mc:Choice Requires="wps">
+            <w:drawing>
+              <wp:anchor distT="0" distB="0" distL="114300" distR="114300" simplePos="0" relativeHeight="251726848" behindDoc="0" locked="0" layoutInCell="1" allowOverlap="1" wp14:anchorId="5745EB57" wp14:editId="306256FA">
+                <wp:simplePos x="0" y="0"/>
+                <wp:positionH relativeFrom="column">
+                  <wp:posOffset>1996440</wp:posOffset>
+                </wp:positionH>
+                <wp:positionV relativeFrom="paragraph">
+                  <wp:posOffset>204470</wp:posOffset>
+                </wp:positionV>
+                <wp:extent cx="944880" cy="289560"/>
+                <wp:effectExtent l="0" t="0" r="26670" b="15240"/>
+                <wp:wrapNone/>
+                <wp:docPr id="52" name="Text Box 52"/>
+                <wp:cNvGraphicFramePr/>
+                <a:graphic xmlns:a="http://schemas.openxmlformats.org/drawingml/2006/main">
+                  <a:graphicData uri="http://schemas.microsoft.com/office/word/2010/wordprocessingShape">
+                    <wps:wsp>
+                      <wps:cNvSpPr txBox="1"/>
+                      <wps:spPr>
+                        <a:xfrm>
+                          <a:off x="0" y="0"/>
+                          <a:ext cx="944880" cy="289560"/>
+                        </a:xfrm>
+                        <a:prstGeom prst="rect">
+                          <a:avLst/>
+                        </a:prstGeom>
+                        <a:solidFill>
+                          <a:schemeClr val="lt1"/>
+                        </a:solidFill>
+                        <a:ln w="6350">
+                          <a:solidFill>
+                            <a:prstClr val="black"/>
+                          </a:solidFill>
+                        </a:ln>
+                        <a:effectLst/>
+                      </wps:spPr>
+                      <wps:style>
+                        <a:lnRef idx="0">
+                          <a:schemeClr val="accent1"/>
+                        </a:lnRef>
+                        <a:fillRef idx="0">
+                          <a:schemeClr val="accent1"/>
+                        </a:fillRef>
+                        <a:effectRef idx="0">
+                          <a:schemeClr val="accent1"/>
+                        </a:effectRef>
+                        <a:fontRef idx="minor">
+                          <a:schemeClr val="dk1"/>
+                        </a:fontRef>
+                      </wps:style>
+                      <wps:txbx>
+                        <w:txbxContent>
+                          <w:p>
+                            <w:r>
+                              <w:t>Ref to name</w:t>
+                            </w:r>
+                          </w:p>
+                        </w:txbxContent>
+                      </wps:txbx>
+                      <wps:bodyPr rot="0" spcFirstLastPara="0" vertOverflow="overflow" horzOverflow="overflow" vert="horz" wrap="square" lIns="91440" tIns="45720" rIns="91440" bIns="45720" numCol="1" spcCol="0" rtlCol="0" fromWordArt="0" anchor="t" anchorCtr="0" forceAA="0" compatLnSpc="1">
+                        <a:prstTxWarp prst="textNoShape">
+                          <a:avLst/>
+                        </a:prstTxWarp>
+                        <a:noAutofit/>
+                      </wps:bodyPr>
+                    </wps:wsp>
+                  </a:graphicData>
+                </a:graphic>
+              </wp:anchor>
+            </w:drawing>
+          </mc:Choice>
+          <mc:Fallback>
+            <w:pict>
+              <v:shape w14:anchorId="5745EB57" id="Text Box 52" o:spid="_x0000_s1062" type="#_x0000_t202" style="position:absolute;margin-left:157.2pt;margin-top:16.1pt;width:74.4pt;height:22.8pt;z-index:251726848;visibility:visible;mso-wrap-style:square;mso-wrap-distance-left:9pt;mso-wrap-distance-top:0;mso-wrap-distance-right:9pt;mso-wrap-distance-bottom:0;mso-position-horizontal:absolute;mso-position-horizontal-relative:text;mso-position-vertical:absolute;mso-position-vertical-relative:text;v-text-anchor:top" o:gfxdata="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" fillcolor="white [3201]" strokeweight=".5pt">
+                <v:textbox>
+                  <w:txbxContent>
+                    <w:p>
+                      <w:r>
+                        <w:t>Ref to name</w:t>
+                      </w:r>
+                    </w:p>
+                  </w:txbxContent>
+                </v:textbox>
+              </v:shape>
+            </w:pict>
+          </mc:Fallback>
+        </mc:AlternateContent>
+      </w:r>
+      <w:r>
+        <w:rPr>
+          <w:noProof/>
+        </w:rPr>
+        <mc:AlternateContent>
+          <mc:Choice Requires="wps">
+            <w:drawing>
+              <wp:anchor distT="0" distB="0" distL="114300" distR="114300" simplePos="0" relativeHeight="251717632" behindDoc="0" locked="0" layoutInCell="1" allowOverlap="1">
+                <wp:simplePos x="0" y="0"/>
+                <wp:positionH relativeFrom="column">
+                  <wp:posOffset>15240</wp:posOffset>
+                </wp:positionH>
+                <wp:positionV relativeFrom="paragraph">
+                  <wp:posOffset>36830</wp:posOffset>
+                </wp:positionV>
+                <wp:extent cx="990600" cy="342900"/>
+                <wp:effectExtent l="0" t="0" r="19050" b="19050"/>
+                <wp:wrapNone/>
+                <wp:docPr id="46" name="Text Box 46"/>
+                <wp:cNvGraphicFramePr/>
+                <a:graphic xmlns:a="http://schemas.openxmlformats.org/drawingml/2006/main">
+                  <a:graphicData uri="http://schemas.microsoft.com/office/word/2010/wordprocessingShape">
+                    <wps:wsp>
+                      <wps:cNvSpPr txBox="1"/>
+                      <wps:spPr>
+                        <a:xfrm>
+                          <a:off x="0" y="0"/>
+                          <a:ext cx="990600" cy="342900"/>
+                        </a:xfrm>
+                        <a:prstGeom prst="rect">
+                          <a:avLst/>
+                        </a:prstGeom>
+                        <a:solidFill>
+                          <a:schemeClr val="lt1"/>
+                        </a:solidFill>
+                        <a:ln w="6350">
+                          <a:solidFill>
+                            <a:prstClr val="black"/>
+                          </a:solidFill>
+                        </a:ln>
+                        <a:effectLst/>
+                      </wps:spPr>
+                      <wps:style>
+                        <a:lnRef idx="0">
+                          <a:schemeClr val="accent1"/>
+                        </a:lnRef>
+                        <a:fillRef idx="0">
+                          <a:schemeClr val="accent1"/>
+                        </a:fillRef>
+                        <a:effectRef idx="0">
+                          <a:schemeClr val="accent1"/>
+                        </a:effectRef>
+                        <a:fontRef idx="minor">
+                          <a:schemeClr val="dk1"/>
+                        </a:fontRef>
+                      </wps:style>
+                      <wps:txbx>
+                        <w:txbxContent>
+                          <w:p>
+                            <w:r>
+                              <w:t>2</w:t>
+                            </w:r>
+                            <w:r>
+                              <w:t>000</w:t>
+                            </w:r>
+                          </w:p>
+                        </w:txbxContent>
+                      </wps:txbx>
+                      <wps:bodyPr rot="0" spcFirstLastPara="0" vertOverflow="overflow" horzOverflow="overflow" vert="horz" wrap="square" lIns="91440" tIns="45720" rIns="91440" bIns="45720" numCol="1" spcCol="0" rtlCol="0" fromWordArt="0" anchor="t" anchorCtr="0" forceAA="0" compatLnSpc="1">
+                        <a:prstTxWarp prst="textNoShape">
+                          <a:avLst/>
+                        </a:prstTxWarp>
+                        <a:noAutofit/>
+                      </wps:bodyPr>
+                    </wps:wsp>
+                  </a:graphicData>
+                </a:graphic>
+              </wp:anchor>
+            </w:drawing>
+          </mc:Choice>
+          <mc:Fallback>
+            <w:pict>
+              <v:shape id="Text Box 46" o:spid="_x0000_s1063" type="#_x0000_t202" style="position:absolute;margin-left:1.2pt;margin-top:2.9pt;width:78pt;height:27pt;z-index:251717632;visibility:visible;mso-wrap-style:square;mso-wrap-distance-left:9pt;mso-wrap-distance-top:0;mso-wrap-distance-right:9pt;mso-wrap-distance-bottom:0;mso-position-horizontal:absolute;mso-position-horizontal-relative:text;mso-position-vertical:absolute;mso-position-vertical-relative:text;v-text-anchor:top" o:gfxdata="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" fillcolor="white [3201]" strokeweight=".5pt">
+                <v:textbox>
+                  <w:txbxContent>
+                    <w:p>
+                      <w:r>
+                        <w:t>2</w:t>
+                      </w:r>
+                      <w:r>
+                        <w:t>000</w:t>
+                      </w:r>
+                    </w:p>
+                  </w:txbxContent>
+                </v:textbox>
+              </v:shape>
+            </w:pict>
+          </mc:Fallback>
+        </mc:AlternateContent>
+      </w:r>
+    </w:p>
+    <w:p>
+      <w:r>
+        <w:rPr>
+          <w:noProof/>
+        </w:rPr>
+        <mc:AlternateContent>
+          <mc:Choice Requires="wps">
+            <w:drawing>
+              <wp:anchor distT="0" distB="0" distL="114300" distR="114300" simplePos="0" relativeHeight="251740160" behindDoc="0" locked="0" layoutInCell="1" allowOverlap="1">
+                <wp:simplePos x="0" y="0"/>
+                <wp:positionH relativeFrom="column">
+                  <wp:posOffset>4206240</wp:posOffset>
+                </wp:positionH>
+                <wp:positionV relativeFrom="paragraph">
+                  <wp:posOffset>55880</wp:posOffset>
+                </wp:positionV>
+                <wp:extent cx="914400" cy="228600"/>
+                <wp:effectExtent l="0" t="0" r="19050" b="19050"/>
+                <wp:wrapNone/>
+                <wp:docPr id="62" name="Text Box 62"/>
+                <wp:cNvGraphicFramePr/>
+                <a:graphic xmlns:a="http://schemas.openxmlformats.org/drawingml/2006/main">
+                  <a:graphicData uri="http://schemas.microsoft.com/office/word/2010/wordprocessingShape">
+                    <wps:wsp>
+                      <wps:cNvSpPr txBox="1"/>
+                      <wps:spPr>
+                        <a:xfrm>
+                          <a:off x="0" y="0"/>
+                          <a:ext cx="914400" cy="228600"/>
+                        </a:xfrm>
+                        <a:prstGeom prst="rect">
+                          <a:avLst/>
+                        </a:prstGeom>
+                        <a:solidFill>
+                          <a:schemeClr val="lt1"/>
+                        </a:solidFill>
+                        <a:ln w="6350">
+                          <a:solidFill>
+                            <a:prstClr val="black"/>
+                          </a:solidFill>
+                        </a:ln>
+                        <a:effectLst/>
+                      </wps:spPr>
+                      <wps:style>
+                        <a:lnRef idx="0">
+                          <a:schemeClr val="accent1"/>
+                        </a:lnRef>
+                        <a:fillRef idx="0">
+                          <a:schemeClr val="accent1"/>
+                        </a:fillRef>
+                        <a:effectRef idx="0">
+                          <a:schemeClr val="accent1"/>
+                        </a:effectRef>
+                        <a:fontRef idx="minor">
+                          <a:schemeClr val="dk1"/>
+                        </a:fontRef>
+                      </wps:style>
+                      <wps:txbx>
+                        <w:txbxContent>
+                          <w:p>
+                            <w:r>
+                              <w:t>Ref to name</w:t>
+                            </w:r>
+                          </w:p>
+                        </w:txbxContent>
+                      </wps:txbx>
+                      <wps:bodyPr rot="0" spcFirstLastPara="0" vertOverflow="overflow" horzOverflow="overflow" vert="horz" wrap="square" lIns="91440" tIns="45720" rIns="91440" bIns="45720" numCol="1" spcCol="0" rtlCol="0" fromWordArt="0" anchor="t" anchorCtr="0" forceAA="0" compatLnSpc="1">
+                        <a:prstTxWarp prst="textNoShape">
+                          <a:avLst/>
+                        </a:prstTxWarp>
+                        <a:noAutofit/>
+                      </wps:bodyPr>
+                    </wps:wsp>
+                  </a:graphicData>
+                </a:graphic>
+                <wp14:sizeRelH relativeFrom="margin">
+                  <wp14:pctWidth>0</wp14:pctWidth>
+                </wp14:sizeRelH>
+                <wp14:sizeRelV relativeFrom="margin">
+                  <wp14:pctHeight>0</wp14:pctHeight>
+                </wp14:sizeRelV>
+              </wp:anchor>
+            </w:drawing>
+          </mc:Choice>
+          <mc:Fallback>
+            <w:pict>
+              <v:shape id="Text Box 62" o:spid="_x0000_s1064" type="#_x0000_t202" style="position:absolute;margin-left:331.2pt;margin-top:4.4pt;width:1in;height:18pt;z-index:251740160;visibility:visible;mso-wrap-style:square;mso-width-percent:0;mso-height-percent:0;mso-wrap-distance-left:9pt;mso-wrap-distance-top:0;mso-wrap-distance-right:9pt;mso-wrap-distance-bottom:0;mso-position-horizontal:absolute;mso-position-horizontal-relative:text;mso-position-vertical:absolute;mso-position-vertical-relative:text;mso-width-percent:0;mso-height-percent:0;mso-width-relative:margin;mso-height-relative:margin;v-text-anchor:top" o:gfxdata="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" fillcolor="white [3201]" strokeweight=".5pt">
+                <v:textbox>
+                  <w:txbxContent>
+                    <w:p>
+                      <w:r>
+                        <w:t>Ref to name</w:t>
+                      </w:r>
+                    </w:p>
+                  </w:txbxContent>
+                </v:textbox>
+              </v:shape>
+            </w:pict>
+          </mc:Fallback>
+        </mc:AlternateContent>
+      </w:r>
+      <w:r>
+        <mc:AlternateContent>
+          <mc:Choice Requires="wps">
+            <w:drawing>
+              <wp:anchor distT="0" distB="0" distL="114300" distR="114300" simplePos="0" relativeHeight="251728896" behindDoc="0" locked="0" layoutInCell="1" allowOverlap="1" wp14:anchorId="5745EB57" wp14:editId="306256FA">
+                <wp:simplePos x="0" y="0"/>
+                <wp:positionH relativeFrom="column">
+                  <wp:posOffset>2004060</wp:posOffset>
+                </wp:positionH>
+                <wp:positionV relativeFrom="paragraph">
+                  <wp:posOffset>177800</wp:posOffset>
+                </wp:positionV>
+                <wp:extent cx="1226820" cy="289560"/>
+                <wp:effectExtent l="0" t="0" r="11430" b="15240"/>
+                <wp:wrapNone/>
+                <wp:docPr id="53" name="Text Box 53"/>
+                <wp:cNvGraphicFramePr/>
+                <a:graphic xmlns:a="http://schemas.openxmlformats.org/drawingml/2006/main">
+                  <a:graphicData uri="http://schemas.microsoft.com/office/word/2010/wordprocessingShape">
+                    <wps:wsp>
+                      <wps:cNvSpPr txBox="1"/>
+                      <wps:spPr>
+                        <a:xfrm>
+                          <a:off x="0" y="0"/>
+                          <a:ext cx="1226820" cy="289560"/>
+                        </a:xfrm>
+                        <a:prstGeom prst="rect">
+                          <a:avLst/>
+                        </a:prstGeom>
+                        <a:solidFill>
+                          <a:schemeClr val="lt1"/>
+                        </a:solidFill>
+                        <a:ln w="6350">
+                          <a:solidFill>
+                            <a:prstClr val="black"/>
+                          </a:solidFill>
+                        </a:ln>
+                        <a:effectLst/>
+                      </wps:spPr>
+                      <wps:style>
+                        <a:lnRef idx="0">
+                          <a:schemeClr val="accent1"/>
+                        </a:lnRef>
+                        <a:fillRef idx="0">
+                          <a:schemeClr val="accent1"/>
+                        </a:fillRef>
+                        <a:effectRef idx="0">
+                          <a:schemeClr val="accent1"/>
+                        </a:effectRef>
+                        <a:fontRef idx="minor">
+                          <a:schemeClr val="dk1"/>
+                        </a:fontRef>
+                      </wps:style>
+                      <wps:txbx>
+                        <w:txbxContent>
+                          <w:p>
+                            <w:r>
+                              <w:t>Ref to location</w:t>
+                            </w:r>
+                          </w:p>
+                        </w:txbxContent>
+                      </wps:txbx>
+                      <wps:bodyPr rot="0" spcFirstLastPara="0" vertOverflow="overflow" horzOverflow="overflow" vert="horz" wrap="square" lIns="91440" tIns="45720" rIns="91440" bIns="45720" numCol="1" spcCol="0" rtlCol="0" fromWordArt="0" anchor="t" anchorCtr="0" forceAA="0" compatLnSpc="1">
+                        <a:prstTxWarp prst="textNoShape">
+                          <a:avLst/>
+                        </a:prstTxWarp>
+                        <a:noAutofit/>
+                      </wps:bodyPr>
+                    </wps:wsp>
+                  </a:graphicData>
+                </a:graphic>
+                <wp14:sizeRelH relativeFrom="margin">
+                  <wp14:pctWidth>0</wp14:pctWidth>
+                </wp14:sizeRelH>
+              </wp:anchor>
+            </w:drawing>
+          </mc:Choice>
+          <mc:Fallback>
+            <w:pict>
+              <v:shape w14:anchorId="5745EB57" id="Text Box 53" o:spid="_x0000_s1065" type="#_x0000_t202" style="position:absolute;margin-left:157.8pt;margin-top:14pt;width:96.6pt;height:22.8pt;z-index:251728896;visibility:visible;mso-wrap-style:square;mso-width-percent:0;mso-wrap-distance-left:9pt;mso-wrap-distance-top:0;mso-wrap-distance-right:9pt;mso-wrap-distance-bottom:0;mso-position-horizontal:absolute;mso-position-horizontal-relative:text;mso-position-vertical:absolute;mso-position-vertical-relative:text;mso-width-percent:0;mso-width-relative:margin;v-text-anchor:top" o:gfxdata="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" fillcolor="white [3201]" strokeweight=".5pt">
+                <v:textbox>
+                  <w:txbxContent>
+                    <w:p>
+                      <w:r>
+                        <w:t>Ref to location</w:t>
+                      </w:r>
+                    </w:p>
+                  </w:txbxContent>
+                </v:textbox>
+              </v:shape>
+            </w:pict>
+          </mc:Fallback>
+        </mc:AlternateContent>
+      </w:r>
+      <w:r>
+        <w:rPr>
+          <w:noProof/>
+        </w:rPr>
+        <mc:AlternateContent>
+          <mc:Choice Requires="wps">
+            <w:drawing>
+              <wp:anchor distT="0" distB="0" distL="114300" distR="114300" simplePos="0" relativeHeight="251718656" behindDoc="0" locked="0" layoutInCell="1" allowOverlap="1">
+                <wp:simplePos x="0" y="0"/>
+                <wp:positionH relativeFrom="column">
+                  <wp:posOffset>30480</wp:posOffset>
+                </wp:positionH>
+                <wp:positionV relativeFrom="paragraph">
+                  <wp:posOffset>208280</wp:posOffset>
+                </wp:positionV>
+                <wp:extent cx="944880" cy="289560"/>
+                <wp:effectExtent l="0" t="0" r="26670" b="15240"/>
+                <wp:wrapNone/>
+                <wp:docPr id="47" name="Text Box 47"/>
+                <wp:cNvGraphicFramePr/>
+                <a:graphic xmlns:a="http://schemas.openxmlformats.org/drawingml/2006/main">
+                  <a:graphicData uri="http://schemas.microsoft.com/office/word/2010/wordprocessingShape">
+                    <wps:wsp>
+                      <wps:cNvSpPr txBox="1"/>
+                      <wps:spPr>
+                        <a:xfrm>
+                          <a:off x="0" y="0"/>
+                          <a:ext cx="944880" cy="289560"/>
+                        </a:xfrm>
+                        <a:prstGeom prst="rect">
+                          <a:avLst/>
+                        </a:prstGeom>
+                        <a:solidFill>
+                          <a:schemeClr val="lt1"/>
+                        </a:solidFill>
+                        <a:ln w="6350">
+                          <a:solidFill>
+                            <a:prstClr val="black"/>
+                          </a:solidFill>
+                        </a:ln>
+                        <a:effectLst/>
+                      </wps:spPr>
+                      <wps:style>
+                        <a:lnRef idx="0">
+                          <a:schemeClr val="accent1"/>
+                        </a:lnRef>
+                        <a:fillRef idx="0">
+                          <a:schemeClr val="accent1"/>
+                        </a:fillRef>
+                        <a:effectRef idx="0">
+                          <a:schemeClr val="accent1"/>
+                        </a:effectRef>
+                        <a:fontRef idx="minor">
+                          <a:schemeClr val="dk1"/>
+                        </a:fontRef>
+                      </wps:style>
+                      <wps:txbx>
+                        <w:txbxContent>
+                          <w:p>
+                            <w:r>
+                              <w:t>2</w:t>
+                            </w:r>
+                            <w:r>
+                              <w:t>000</w:t>
+                            </w:r>
+                          </w:p>
+                        </w:txbxContent>
+                      </wps:txbx>
+                      <wps:bodyPr rot="0" spcFirstLastPara="0" vertOverflow="overflow" horzOverflow="overflow" vert="horz" wrap="square" lIns="91440" tIns="45720" rIns="91440" bIns="45720" numCol="1" spcCol="0" rtlCol="0" fromWordArt="0" anchor="t" anchorCtr="0" forceAA="0" compatLnSpc="1">
+                        <a:prstTxWarp prst="textNoShape">
+                          <a:avLst/>
+                        </a:prstTxWarp>
+                        <a:noAutofit/>
+                      </wps:bodyPr>
+                    </wps:wsp>
+                  </a:graphicData>
+                </a:graphic>
+              </wp:anchor>
+            </w:drawing>
+          </mc:Choice>
+          <mc:Fallback>
+            <w:pict>
+              <v:shape id="Text Box 47" o:spid="_x0000_s1066" type="#_x0000_t202" style="position:absolute;margin-left:2.4pt;margin-top:16.4pt;width:74.4pt;height:22.8pt;z-index:251718656;visibility:visible;mso-wrap-style:square;mso-wrap-distance-left:9pt;mso-wrap-distance-top:0;mso-wrap-distance-right:9pt;mso-wrap-distance-bottom:0;mso-position-horizontal:absolute;mso-position-horizontal-relative:text;mso-position-vertical:absolute;mso-position-vertical-relative:text;v-text-anchor:top" o:gfxdata="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" fillcolor="white [3201]" strokeweight=".5pt">
+                <v:textbox>
+                  <w:txbxContent>
+                    <w:p>
+                      <w:r>
+                        <w:t>2</w:t>
+                      </w:r>
+                      <w:r>
+                        <w:t>000</w:t>
+                      </w:r>
+                    </w:p>
+                  </w:txbxContent>
+                </v:textbox>
+              </v:shape>
+            </w:pict>
+          </mc:Fallback>
+        </mc:AlternateContent>
+      </w:r>
+    </w:p>
+    <w:p>
+      <w:r>
+        <w:rPr>
+          <w:noProof/>
+        </w:rPr>
+        <mc:AlternateContent>
+          <mc:Choice Requires="wps">
+            <w:drawing>
+              <wp:anchor distT="0" distB="0" distL="114300" distR="114300" simplePos="0" relativeHeight="251741184" behindDoc="0" locked="0" layoutInCell="1" allowOverlap="1">
+                <wp:simplePos x="0" y="0"/>
+                <wp:positionH relativeFrom="column">
+                  <wp:posOffset>4259580</wp:posOffset>
+                </wp:positionH>
+                <wp:positionV relativeFrom="paragraph">
+                  <wp:posOffset>75565</wp:posOffset>
+                </wp:positionV>
+                <wp:extent cx="838200" cy="236220"/>
+                <wp:effectExtent l="0" t="0" r="19050" b="11430"/>
+                <wp:wrapNone/>
+                <wp:docPr id="63" name="Text Box 63"/>
+                <wp:cNvGraphicFramePr/>
+                <a:graphic xmlns:a="http://schemas.openxmlformats.org/drawingml/2006/main">
+                  <a:graphicData uri="http://schemas.microsoft.com/office/word/2010/wordprocessingShape">
+                    <wps:wsp>
+                      <wps:cNvSpPr txBox="1"/>
+                      <wps:spPr>
+                        <a:xfrm>
+                          <a:off x="0" y="0"/>
+                          <a:ext cx="838200" cy="236220"/>
+                        </a:xfrm>
+                        <a:prstGeom prst="rect">
+                          <a:avLst/>
+                        </a:prstGeom>
+                        <a:solidFill>
+                          <a:schemeClr val="lt1"/>
+                        </a:solidFill>
+                        <a:ln w="6350">
+                          <a:solidFill>
+                            <a:prstClr val="black"/>
+                          </a:solidFill>
+                        </a:ln>
+                        <a:effectLst/>
+                      </wps:spPr>
+                      <wps:style>
+                        <a:lnRef idx="0">
+                          <a:schemeClr val="accent1"/>
+                        </a:lnRef>
+                        <a:fillRef idx="0">
+                          <a:schemeClr val="accent1"/>
+                        </a:fillRef>
+                        <a:effectRef idx="0">
+                          <a:schemeClr val="accent1"/>
+                        </a:effectRef>
+                        <a:fontRef idx="minor">
+                          <a:schemeClr val="dk1"/>
+                        </a:fontRef>
+                      </wps:style>
+                      <wps:txbx>
+                        <w:txbxContent>
+                          <w:p>
+                            <w:r>
+                              <w:t xml:space="preserve">Ref to </w:t>
+                            </w:r>
+                            <w:proofErr w:type="spellStart"/>
+                            <w:r>
+                              <w:t>loc</w:t>
+                            </w:r>
+                            <w:proofErr w:type="spellEnd"/>
+                          </w:p>
+                        </w:txbxContent>
+                      </wps:txbx>
+                      <wps:bodyPr rot="0" spcFirstLastPara="0" vertOverflow="overflow" horzOverflow="overflow" vert="horz" wrap="square" lIns="91440" tIns="45720" rIns="91440" bIns="45720" numCol="1" spcCol="0" rtlCol="0" fromWordArt="0" anchor="t" anchorCtr="0" forceAA="0" compatLnSpc="1">
+                        <a:prstTxWarp prst="textNoShape">
+                          <a:avLst/>
+                        </a:prstTxWarp>
+                        <a:noAutofit/>
+                      </wps:bodyPr>
+                    </wps:wsp>
+                  </a:graphicData>
+                </a:graphic>
+                <wp14:sizeRelH relativeFrom="margin">
+                  <wp14:pctWidth>0</wp14:pctWidth>
+                </wp14:sizeRelH>
+                <wp14:sizeRelV relativeFrom="margin">
+                  <wp14:pctHeight>0</wp14:pctHeight>
+                </wp14:sizeRelV>
+              </wp:anchor>
+            </w:drawing>
+          </mc:Choice>
+          <mc:Fallback>
+            <w:pict>
+              <v:shape id="Text Box 63" o:spid="_x0000_s1067" type="#_x0000_t202" style="position:absolute;margin-left:335.4pt;margin-top:5.95pt;width:66pt;height:18.6pt;z-index:251741184;visibility:visible;mso-wrap-style:square;mso-width-percent:0;mso-height-percent:0;mso-wrap-distance-left:9pt;mso-wrap-distance-top:0;mso-wrap-distance-right:9pt;mso-wrap-distance-bottom:0;mso-position-horizontal:absolute;mso-position-horizontal-relative:text;mso-position-vertical:absolute;mso-position-vertical-relative:text;mso-width-percent:0;mso-height-percent:0;mso-width-relative:margin;mso-height-relative:margin;v-text-anchor:top" o:gfxdata="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" fillcolor="white [3201]" strokeweight=".5pt">
+                <v:textbox>
+                  <w:txbxContent>
+                    <w:p>
+                      <w:r>
+                        <w:t xml:space="preserve">Ref to </w:t>
+                      </w:r>
+                      <w:proofErr w:type="spellStart"/>
+                      <w:r>
+                        <w:t>loc</w:t>
+                      </w:r>
+                      <w:proofErr w:type="spellEnd"/>
+                    </w:p>
+                  </w:txbxContent>
+                </v:textbox>
+              </v:shape>
+            </w:pict>
+          </mc:Fallback>
+        </mc:AlternateContent>
+      </w:r>
+    </w:p>
     <w:p/>
-    <w:p/>
-    <w:p/>
-    <w:p/>
-    <w:p/>
+    <w:p>
+      <w:r>
+        <w:rPr>
+          <w:noProof/>
+        </w:rPr>
+        <mc:AlternateContent>
+          <mc:Choice Requires="wps">
+            <w:drawing>
+              <wp:anchor distT="0" distB="0" distL="114300" distR="114300" simplePos="0" relativeHeight="251769856" behindDoc="0" locked="0" layoutInCell="1" allowOverlap="1">
+                <wp:simplePos x="0" y="0"/>
+                <wp:positionH relativeFrom="column">
+                  <wp:posOffset>-342900</wp:posOffset>
+                </wp:positionH>
+                <wp:positionV relativeFrom="paragraph">
+                  <wp:posOffset>235585</wp:posOffset>
+                </wp:positionV>
+                <wp:extent cx="6294120" cy="777240"/>
+                <wp:effectExtent l="0" t="0" r="11430" b="22860"/>
+                <wp:wrapNone/>
+                <wp:docPr id="85" name="Rectangle 85"/>
+                <wp:cNvGraphicFramePr/>
+                <a:graphic xmlns:a="http://schemas.openxmlformats.org/drawingml/2006/main">
+                  <a:graphicData uri="http://schemas.microsoft.com/office/word/2010/wordprocessingShape">
+                    <wps:wsp>
+                      <wps:cNvSpPr/>
+                      <wps:spPr>
+                        <a:xfrm>
+                          <a:off x="0" y="0"/>
+                          <a:ext cx="6294120" cy="777240"/>
+                        </a:xfrm>
+                        <a:prstGeom prst="rect">
+                          <a:avLst/>
+                        </a:prstGeom>
+                      </wps:spPr>
+                      <wps:style>
+                        <a:lnRef idx="2">
+                          <a:schemeClr val="accent1">
+                            <a:shade val="50000"/>
+                          </a:schemeClr>
+                        </a:lnRef>
+                        <a:fillRef idx="1">
+                          <a:schemeClr val="accent1"/>
+                        </a:fillRef>
+                        <a:effectRef idx="0">
+                          <a:schemeClr val="accent1"/>
+                        </a:effectRef>
+                        <a:fontRef idx="minor">
+                          <a:schemeClr val="lt1"/>
+                        </a:fontRef>
+                      </wps:style>
+                      <wps:bodyPr rot="0" spcFirstLastPara="0" vertOverflow="overflow" horzOverflow="overflow" vert="horz" wrap="square" lIns="91440" tIns="45720" rIns="91440" bIns="45720" numCol="1" spcCol="0" rtlCol="0" fromWordArt="0" anchor="ctr" anchorCtr="0" forceAA="0" compatLnSpc="1">
+                        <a:prstTxWarp prst="textNoShape">
+                          <a:avLst/>
+                        </a:prstTxWarp>
+                        <a:noAutofit/>
+                      </wps:bodyPr>
+                    </wps:wsp>
+                  </a:graphicData>
+                </a:graphic>
+              </wp:anchor>
+            </w:drawing>
+          </mc:Choice>
+          <mc:Fallback>
+            <w:pict>
+              <v:rect w14:anchorId="62A4D2A1" id="Rectangle 85" o:spid="_x0000_s1026" style="position:absolute;margin-left:-27pt;margin-top:18.55pt;width:495.6pt;height:61.2pt;z-index:251769856;visibility:visible;mso-wrap-style:square;mso-wrap-distance-left:9pt;mso-wrap-distance-top:0;mso-wrap-distance-right:9pt;mso-wrap-distance-bottom:0;mso-position-horizontal:absolute;mso-position-horizontal-relative:text;mso-position-vertical:absolute;mso-position-vertical-relative:text;v-text-anchor:middle" o:gfxdata="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" fillcolor="#5b9bd5 [3204]" strokecolor="#1f4d78 [1604]" strokeweight="1pt"/>
+            </w:pict>
+          </mc:Fallback>
+        </mc:AlternateContent>
+      </w:r>
+    </w:p>
+    <w:p>
+      <w:bookmarkStart w:id="0" w:name="_GoBack"/>
+      <w:r>
+        <w:rPr>
+          <w:noProof/>
+        </w:rPr>
+        <mc:AlternateContent>
+          <mc:Choice Requires="wps">
+            <w:drawing>
+              <wp:anchor distT="0" distB="0" distL="114300" distR="114300" simplePos="0" relativeHeight="251770880" behindDoc="0" locked="0" layoutInCell="1" allowOverlap="1">
+                <wp:simplePos x="0" y="0"/>
+                <wp:positionH relativeFrom="margin">
+                  <wp:posOffset>1363980</wp:posOffset>
+                </wp:positionH>
+                <wp:positionV relativeFrom="paragraph">
+                  <wp:posOffset>155575</wp:posOffset>
+                </wp:positionV>
+                <wp:extent cx="365760" cy="312420"/>
+                <wp:effectExtent l="0" t="0" r="15240" b="11430"/>
+                <wp:wrapNone/>
+                <wp:docPr id="86" name="Oval 86"/>
+                <wp:cNvGraphicFramePr/>
+                <a:graphic xmlns:a="http://schemas.openxmlformats.org/drawingml/2006/main">
+                  <a:graphicData uri="http://schemas.microsoft.com/office/word/2010/wordprocessingShape">
+                    <wps:wsp>
+                      <wps:cNvSpPr/>
+                      <wps:spPr>
+                        <a:xfrm>
+                          <a:off x="0" y="0"/>
+                          <a:ext cx="365760" cy="312420"/>
+                        </a:xfrm>
+                        <a:prstGeom prst="ellipse">
+                          <a:avLst/>
+                        </a:prstGeom>
+                      </wps:spPr>
+                      <wps:style>
+                        <a:lnRef idx="2">
+                          <a:schemeClr val="accent1">
+                            <a:shade val="50000"/>
+                          </a:schemeClr>
+                        </a:lnRef>
+                        <a:fillRef idx="1">
+                          <a:schemeClr val="accent1"/>
+                        </a:fillRef>
+                        <a:effectRef idx="0">
+                          <a:schemeClr val="accent1"/>
+                        </a:effectRef>
+                        <a:fontRef idx="minor">
+                          <a:schemeClr val="lt1"/>
+                        </a:fontRef>
+                      </wps:style>
+                      <wps:bodyPr rot="0" spcFirstLastPara="0" vertOverflow="overflow" horzOverflow="overflow" vert="horz" wrap="square" lIns="91440" tIns="45720" rIns="91440" bIns="45720" numCol="1" spcCol="0" rtlCol="0" fromWordArt="0" anchor="ctr" anchorCtr="0" forceAA="0" compatLnSpc="1">
+                        <a:prstTxWarp prst="textNoShape">
+                          <a:avLst/>
+                        </a:prstTxWarp>
+                        <a:noAutofit/>
+                      </wps:bodyPr>
+                    </wps:wsp>
+                  </a:graphicData>
+                </a:graphic>
+              </wp:anchor>
+            </w:drawing>
+          </mc:Choice>
+          <mc:Fallback>
+            <w:pict>
+              <v:oval w14:anchorId="74F5C163" id="Oval 86" o:spid="_x0000_s1026" style="position:absolute;margin-left:107.4pt;margin-top:12.25pt;width:28.8pt;height:24.6pt;z-index:251770880;visibility:visible;mso-wrap-style:square;mso-wrap-distance-left:9pt;mso-wrap-distance-top:0;mso-wrap-distance-right:9pt;mso-wrap-distance-bottom:0;mso-position-horizontal:absolute;mso-position-horizontal-relative:margin;mso-position-vertical:absolute;mso-position-vertical-relative:text;v-text-anchor:middle" o:gfxdata="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" fillcolor="#5b9bd5 [3204]" strokecolor="#1f4d78 [1604]" strokeweight="1pt">
+                <v:stroke joinstyle="miter"/>
+                <w10:wrap anchorx="margin"/>
+              </v:oval>
+            </w:pict>
+          </mc:Fallback>
+        </mc:AlternateContent>
+      </w:r>
+      <w:bookmarkEnd w:id="0"/>
+      <w:r>
+        <w:rPr>
+          <w:noProof/>
+        </w:rPr>
+        <mc:AlternateContent>
+          <mc:Choice Requires="wps">
+            <w:drawing>
+              <wp:anchor distT="0" distB="0" distL="114300" distR="114300" simplePos="0" relativeHeight="251771904" behindDoc="0" locked="0" layoutInCell="1" allowOverlap="1">
+                <wp:simplePos x="0" y="0"/>
+                <wp:positionH relativeFrom="column">
+                  <wp:posOffset>556260</wp:posOffset>
+                </wp:positionH>
+                <wp:positionV relativeFrom="paragraph">
+                  <wp:posOffset>147955</wp:posOffset>
+                </wp:positionV>
+                <wp:extent cx="640080" cy="411480"/>
+                <wp:effectExtent l="0" t="0" r="26670" b="26670"/>
+                <wp:wrapNone/>
+                <wp:docPr id="87" name="Oval 87"/>
+                <wp:cNvGraphicFramePr/>
+                <a:graphic xmlns:a="http://schemas.openxmlformats.org/drawingml/2006/main">
+                  <a:graphicData uri="http://schemas.microsoft.com/office/word/2010/wordprocessingShape">
+                    <wps:wsp>
+                      <wps:cNvSpPr/>
+                      <wps:spPr>
+                        <a:xfrm>
+                          <a:off x="0" y="0"/>
+                          <a:ext cx="640080" cy="411480"/>
+                        </a:xfrm>
+                        <a:prstGeom prst="ellipse">
+                          <a:avLst/>
+                        </a:prstGeom>
+                      </wps:spPr>
+                      <wps:style>
+                        <a:lnRef idx="2">
+                          <a:schemeClr val="accent1">
+                            <a:shade val="50000"/>
+                          </a:schemeClr>
+                        </a:lnRef>
+                        <a:fillRef idx="1">
+                          <a:schemeClr val="accent1"/>
+                        </a:fillRef>
+                        <a:effectRef idx="0">
+                          <a:schemeClr val="accent1"/>
+                        </a:effectRef>
+                        <a:fontRef idx="minor">
+                          <a:schemeClr val="lt1"/>
+                        </a:fontRef>
+                      </wps:style>
+                      <wps:bodyPr rot="0" spcFirstLastPara="0" vertOverflow="overflow" horzOverflow="overflow" vert="horz" wrap="square" lIns="91440" tIns="45720" rIns="91440" bIns="45720" numCol="1" spcCol="0" rtlCol="0" fromWordArt="0" anchor="ctr" anchorCtr="0" forceAA="0" compatLnSpc="1">
+                        <a:prstTxWarp prst="textNoShape">
+                          <a:avLst/>
+                        </a:prstTxWarp>
+                        <a:noAutofit/>
+                      </wps:bodyPr>
+                    </wps:wsp>
+                  </a:graphicData>
+                </a:graphic>
+              </wp:anchor>
+            </w:drawing>
+          </mc:Choice>
+          <mc:Fallback>
+            <w:pict>
+              <v:oval w14:anchorId="53EFF742" id="Oval 87" o:spid="_x0000_s1026" style="position:absolute;margin-left:43.8pt;margin-top:11.65pt;width:50.4pt;height:32.4pt;z-index:251771904;visibility:visible;mso-wrap-style:square;mso-wrap-distance-left:9pt;mso-wrap-distance-top:0;mso-wrap-distance-right:9pt;mso-wrap-distance-bottom:0;mso-position-horizontal:absolute;mso-position-horizontal-relative:text;mso-position-vertical:absolute;mso-position-vertical-relative:text;v-text-anchor:middle" o:gfxdata="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" fillcolor="#5b9bd5 [3204]" strokecolor="#1f4d78 [1604]" strokeweight="1pt">
+                <v:stroke joinstyle="miter"/>
+              </v:oval>
+            </w:pict>
+          </mc:Fallback>
+        </mc:AlternateContent>
+      </w:r>
+    </w:p>
+    <w:p>
+      <w:r>
+        <w:rPr>
+          <w:noProof/>
+        </w:rPr>
+        <w:lastRenderedPageBreak/>
+        <mc:AlternateContent>
+          <mc:Choice Requires="wps">
+            <w:drawing>
+              <wp:anchor distT="0" distB="0" distL="114300" distR="114300" simplePos="0" relativeHeight="251766784" behindDoc="0" locked="0" layoutInCell="1" allowOverlap="1">
+                <wp:simplePos x="0" y="0"/>
+                <wp:positionH relativeFrom="column">
+                  <wp:posOffset>3985260</wp:posOffset>
+                </wp:positionH>
+                <wp:positionV relativeFrom="paragraph">
+                  <wp:posOffset>-160020</wp:posOffset>
+                </wp:positionV>
+                <wp:extent cx="762000" cy="198120"/>
+                <wp:effectExtent l="0" t="0" r="19050" b="11430"/>
+                <wp:wrapNone/>
+                <wp:docPr id="82" name="Rectangle 82"/>
+                <wp:cNvGraphicFramePr/>
+                <a:graphic xmlns:a="http://schemas.openxmlformats.org/drawingml/2006/main">
+                  <a:graphicData uri="http://schemas.microsoft.com/office/word/2010/wordprocessingShape">
+                    <wps:wsp>
+                      <wps:cNvSpPr/>
+                      <wps:spPr>
+                        <a:xfrm>
+                          <a:off x="0" y="0"/>
+                          <a:ext cx="762000" cy="198120"/>
+                        </a:xfrm>
+                        <a:prstGeom prst="rect">
+                          <a:avLst/>
+                        </a:prstGeom>
+                      </wps:spPr>
+                      <wps:style>
+                        <a:lnRef idx="2">
+                          <a:schemeClr val="accent1">
+                            <a:shade val="50000"/>
+                          </a:schemeClr>
+                        </a:lnRef>
+                        <a:fillRef idx="1">
+                          <a:schemeClr val="accent1"/>
+                        </a:fillRef>
+                        <a:effectRef idx="0">
+                          <a:schemeClr val="accent1"/>
+                        </a:effectRef>
+                        <a:fontRef idx="minor">
+                          <a:schemeClr val="lt1"/>
+                        </a:fontRef>
+                      </wps:style>
+                      <wps:bodyPr rot="0" spcFirstLastPara="0" vertOverflow="overflow" horzOverflow="overflow" vert="horz" wrap="square" lIns="91440" tIns="45720" rIns="91440" bIns="45720" numCol="1" spcCol="0" rtlCol="0" fromWordArt="0" anchor="ctr" anchorCtr="0" forceAA="0" compatLnSpc="1">
+                        <a:prstTxWarp prst="textNoShape">
+                          <a:avLst/>
+                        </a:prstTxWarp>
+                        <a:noAutofit/>
+                      </wps:bodyPr>
+                    </wps:wsp>
+                  </a:graphicData>
+                </a:graphic>
+              </wp:anchor>
+            </w:drawing>
+          </mc:Choice>
+          <mc:Fallback>
+            <w:pict>
+              <v:rect w14:anchorId="3C5B8D8B" id="Rectangle 82" o:spid="_x0000_s1026" style="position:absolute;margin-left:313.8pt;margin-top:-12.6pt;width:60pt;height:15.6pt;z-index:251766784;visibility:visible;mso-wrap-style:square;mso-wrap-distance-left:9pt;mso-wrap-distance-top:0;mso-wrap-distance-right:9pt;mso-wrap-distance-bottom:0;mso-position-horizontal:absolute;mso-position-horizontal-relative:text;mso-position-vertical:absolute;mso-position-vertical-relative:text;v-text-anchor:middle" o:gfxdata="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" fillcolor="#5b9bd5 [3204]" strokecolor="#1f4d78 [1604]" strokeweight="1pt"/>
+            </w:pict>
+          </mc:Fallback>
+        </mc:AlternateContent>
+      </w:r>
+      <w:r>
+        <w:rPr>
+          <w:noProof/>
+        </w:rPr>
+        <mc:AlternateContent>
+          <mc:Choice Requires="wps">
+            <w:drawing>
+              <wp:anchor distT="0" distB="0" distL="114300" distR="114300" simplePos="0" relativeHeight="251764736" behindDoc="0" locked="0" layoutInCell="1" allowOverlap="1">
+                <wp:simplePos x="0" y="0"/>
+                <wp:positionH relativeFrom="column">
+                  <wp:posOffset>3962400</wp:posOffset>
+                </wp:positionH>
+                <wp:positionV relativeFrom="paragraph">
+                  <wp:posOffset>-403860</wp:posOffset>
+                </wp:positionV>
+                <wp:extent cx="800100" cy="213360"/>
+                <wp:effectExtent l="0" t="0" r="19050" b="15240"/>
+                <wp:wrapNone/>
+                <wp:docPr id="80" name="Rectangle 80"/>
+                <wp:cNvGraphicFramePr/>
+                <a:graphic xmlns:a="http://schemas.openxmlformats.org/drawingml/2006/main">
+                  <a:graphicData uri="http://schemas.microsoft.com/office/word/2010/wordprocessingShape">
+                    <wps:wsp>
+                      <wps:cNvSpPr/>
+                      <wps:spPr>
+                        <a:xfrm>
+                          <a:off x="0" y="0"/>
+                          <a:ext cx="800100" cy="213360"/>
+                        </a:xfrm>
+                        <a:prstGeom prst="rect">
+                          <a:avLst/>
+                        </a:prstGeom>
+                      </wps:spPr>
+                      <wps:style>
+                        <a:lnRef idx="2">
+                          <a:schemeClr val="accent1">
+                            <a:shade val="50000"/>
+                          </a:schemeClr>
+                        </a:lnRef>
+                        <a:fillRef idx="1">
+                          <a:schemeClr val="accent1"/>
+                        </a:fillRef>
+                        <a:effectRef idx="0">
+                          <a:schemeClr val="accent1"/>
+                        </a:effectRef>
+                        <a:fontRef idx="minor">
+                          <a:schemeClr val="lt1"/>
+                        </a:fontRef>
+                      </wps:style>
+                      <wps:bodyPr rot="0" spcFirstLastPara="0" vertOverflow="overflow" horzOverflow="overflow" vert="horz" wrap="square" lIns="91440" tIns="45720" rIns="91440" bIns="45720" numCol="1" spcCol="0" rtlCol="0" fromWordArt="0" anchor="ctr" anchorCtr="0" forceAA="0" compatLnSpc="1">
+                        <a:prstTxWarp prst="textNoShape">
+                          <a:avLst/>
+                        </a:prstTxWarp>
+                        <a:noAutofit/>
+                      </wps:bodyPr>
+                    </wps:wsp>
+                  </a:graphicData>
+                </a:graphic>
+              </wp:anchor>
+            </w:drawing>
+          </mc:Choice>
+          <mc:Fallback>
+            <w:pict>
+              <v:rect w14:anchorId="7E77694F" id="Rectangle 80" o:spid="_x0000_s1026" style="position:absolute;margin-left:312pt;margin-top:-31.8pt;width:63pt;height:16.8pt;z-index:251764736;visibility:visible;mso-wrap-style:square;mso-wrap-distance-left:9pt;mso-wrap-distance-top:0;mso-wrap-distance-right:9pt;mso-wrap-distance-bottom:0;mso-position-horizontal:absolute;mso-position-horizontal-relative:text;mso-position-vertical:absolute;mso-position-vertical-relative:text;v-text-anchor:middle" o:gfxdata="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" fillcolor="#5b9bd5 [3204]" strokecolor="#1f4d78 [1604]" strokeweight="1pt"/>
+            </w:pict>
+          </mc:Fallback>
+        </mc:AlternateContent>
+      </w:r>
+      <w:r>
+        <w:rPr>
+          <w:noProof/>
+        </w:rPr>
+        <mc:AlternateContent>
+          <mc:Choice Requires="wps">
+            <w:drawing>
+              <wp:anchor distT="0" distB="0" distL="114300" distR="114300" simplePos="0" relativeHeight="251763712" behindDoc="0" locked="0" layoutInCell="1" allowOverlap="1">
+                <wp:simplePos x="0" y="0"/>
+                <wp:positionH relativeFrom="column">
+                  <wp:posOffset>3893820</wp:posOffset>
+                </wp:positionH>
+                <wp:positionV relativeFrom="paragraph">
+                  <wp:posOffset>-464820</wp:posOffset>
+                </wp:positionV>
+                <wp:extent cx="990600" cy="1424940"/>
+                <wp:effectExtent l="0" t="0" r="19050" b="22860"/>
+                <wp:wrapNone/>
+                <wp:docPr id="79" name="Rectangle 79"/>
+                <wp:cNvGraphicFramePr/>
+                <a:graphic xmlns:a="http://schemas.openxmlformats.org/drawingml/2006/main">
+                  <a:graphicData uri="http://schemas.microsoft.com/office/word/2010/wordprocessingShape">
+                    <wps:wsp>
+                      <wps:cNvSpPr/>
+                      <wps:spPr>
+                        <a:xfrm>
+                          <a:off x="0" y="0"/>
+                          <a:ext cx="990600" cy="1424940"/>
+                        </a:xfrm>
+                        <a:prstGeom prst="rect">
+                          <a:avLst/>
+                        </a:prstGeom>
+                      </wps:spPr>
+                      <wps:style>
+                        <a:lnRef idx="2">
+                          <a:schemeClr val="accent1">
+                            <a:shade val="50000"/>
+                          </a:schemeClr>
+                        </a:lnRef>
+                        <a:fillRef idx="1">
+                          <a:schemeClr val="accent1"/>
+                        </a:fillRef>
+                        <a:effectRef idx="0">
+                          <a:schemeClr val="accent1"/>
+                        </a:effectRef>
+                        <a:fontRef idx="minor">
+                          <a:schemeClr val="lt1"/>
+                        </a:fontRef>
+                      </wps:style>
+                      <wps:bodyPr rot="0" spcFirstLastPara="0" vertOverflow="overflow" horzOverflow="overflow" vert="horz" wrap="square" lIns="91440" tIns="45720" rIns="91440" bIns="45720" numCol="1" spcCol="0" rtlCol="0" fromWordArt="0" anchor="ctr" anchorCtr="0" forceAA="0" compatLnSpc="1">
+                        <a:prstTxWarp prst="textNoShape">
+                          <a:avLst/>
+                        </a:prstTxWarp>
+                        <a:noAutofit/>
+                      </wps:bodyPr>
+                    </wps:wsp>
+                  </a:graphicData>
+                </a:graphic>
+              </wp:anchor>
+            </w:drawing>
+          </mc:Choice>
+          <mc:Fallback>
+            <w:pict>
+              <v:rect w14:anchorId="2B730D7E" id="Rectangle 79" o:spid="_x0000_s1026" style="position:absolute;margin-left:306.6pt;margin-top:-36.6pt;width:78pt;height:112.2pt;z-index:251763712;visibility:visible;mso-wrap-style:square;mso-wrap-distance-left:9pt;mso-wrap-distance-top:0;mso-wrap-distance-right:9pt;mso-wrap-distance-bottom:0;mso-position-horizontal:absolute;mso-position-horizontal-relative:text;mso-position-vertical:absolute;mso-position-vertical-relative:text;v-text-anchor:middle" o:gfxdata="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" fillcolor="#5b9bd5 [3204]" strokecolor="#1f4d78 [1604]" strokeweight="1pt"/>
+            </w:pict>
+          </mc:Fallback>
+        </mc:AlternateContent>
+      </w:r>
+      <w:r>
+        <w:rPr>
+          <w:noProof/>
+        </w:rPr>
+        <mc:AlternateContent>
+          <mc:Choice Requires="wps">
+            <w:drawing>
+              <wp:anchor distT="0" distB="0" distL="114300" distR="114300" simplePos="0" relativeHeight="251750400" behindDoc="0" locked="0" layoutInCell="1" allowOverlap="1">
+                <wp:simplePos x="0" y="0"/>
+                <wp:positionH relativeFrom="column">
+                  <wp:posOffset>746760</wp:posOffset>
+                </wp:positionH>
+                <wp:positionV relativeFrom="paragraph">
+                  <wp:posOffset>-190500</wp:posOffset>
+                </wp:positionV>
+                <wp:extent cx="1120140" cy="312420"/>
+                <wp:effectExtent l="0" t="0" r="22860" b="11430"/>
+                <wp:wrapNone/>
+                <wp:docPr id="71" name="Rectangle 71"/>
+                <wp:cNvGraphicFramePr/>
+                <a:graphic xmlns:a="http://schemas.openxmlformats.org/drawingml/2006/main">
+                  <a:graphicData uri="http://schemas.microsoft.com/office/word/2010/wordprocessingShape">
+                    <wps:wsp>
+                      <wps:cNvSpPr/>
+                      <wps:spPr>
+                        <a:xfrm>
+                          <a:off x="0" y="0"/>
+                          <a:ext cx="1120140" cy="312420"/>
+                        </a:xfrm>
+                        <a:prstGeom prst="rect">
+                          <a:avLst/>
+                        </a:prstGeom>
+                      </wps:spPr>
+                      <wps:style>
+                        <a:lnRef idx="2">
+                          <a:schemeClr val="accent1">
+                            <a:shade val="50000"/>
+                          </a:schemeClr>
+                        </a:lnRef>
+                        <a:fillRef idx="1">
+                          <a:schemeClr val="accent1"/>
+                        </a:fillRef>
+                        <a:effectRef idx="0">
+                          <a:schemeClr val="accent1"/>
+                        </a:effectRef>
+                        <a:fontRef idx="minor">
+                          <a:schemeClr val="lt1"/>
+                        </a:fontRef>
+                      </wps:style>
+                      <wps:bodyPr rot="0" spcFirstLastPara="0" vertOverflow="overflow" horzOverflow="overflow" vert="horz" wrap="square" lIns="91440" tIns="45720" rIns="91440" bIns="45720" numCol="1" spcCol="0" rtlCol="0" fromWordArt="0" anchor="ctr" anchorCtr="0" forceAA="0" compatLnSpc="1">
+                        <a:prstTxWarp prst="textNoShape">
+                          <a:avLst/>
+                        </a:prstTxWarp>
+                        <a:noAutofit/>
+                      </wps:bodyPr>
+                    </wps:wsp>
+                  </a:graphicData>
+                </a:graphic>
+              </wp:anchor>
+            </w:drawing>
+          </mc:Choice>
+          <mc:Fallback>
+            <w:pict>
+              <v:rect w14:anchorId="2278ED4B" id="Rectangle 71" o:spid="_x0000_s1026" style="position:absolute;margin-left:58.8pt;margin-top:-15pt;width:88.2pt;height:24.6pt;z-index:251750400;visibility:visible;mso-wrap-style:square;mso-wrap-distance-left:9pt;mso-wrap-distance-top:0;mso-wrap-distance-right:9pt;mso-wrap-distance-bottom:0;mso-position-horizontal:absolute;mso-position-horizontal-relative:text;mso-position-vertical:absolute;mso-position-vertical-relative:text;v-text-anchor:middle" o:gfxdata="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" fillcolor="#5b9bd5 [3204]" strokecolor="#1f4d78 [1604]" strokeweight="1pt"/>
+            </w:pict>
+          </mc:Fallback>
+        </mc:AlternateContent>
+      </w:r>
+      <w:r>
+        <w:rPr>
+          <w:noProof/>
+        </w:rPr>
+        <mc:AlternateContent>
+          <mc:Choice Requires="wps">
+            <w:drawing>
+              <wp:anchor distT="0" distB="0" distL="114300" distR="114300" simplePos="0" relativeHeight="251761664" behindDoc="0" locked="0" layoutInCell="1" allowOverlap="1" wp14:anchorId="05AFC714" wp14:editId="43750084">
+                <wp:simplePos x="0" y="0"/>
+                <wp:positionH relativeFrom="column">
+                  <wp:posOffset>1691640</wp:posOffset>
+                </wp:positionH>
+                <wp:positionV relativeFrom="paragraph">
+                  <wp:posOffset>731520</wp:posOffset>
+                </wp:positionV>
+                <wp:extent cx="1104900" cy="365760"/>
+                <wp:effectExtent l="0" t="0" r="19050" b="15240"/>
+                <wp:wrapNone/>
+                <wp:docPr id="77" name="Rectangle 77"/>
+                <wp:cNvGraphicFramePr/>
+                <a:graphic xmlns:a="http://schemas.openxmlformats.org/drawingml/2006/main">
+                  <a:graphicData uri="http://schemas.microsoft.com/office/word/2010/wordprocessingShape">
+                    <wps:wsp>
+                      <wps:cNvSpPr/>
+                      <wps:spPr>
+                        <a:xfrm>
+                          <a:off x="0" y="0"/>
+                          <a:ext cx="1104900" cy="365760"/>
+                        </a:xfrm>
+                        <a:prstGeom prst="rect">
+                          <a:avLst/>
+                        </a:prstGeom>
+                      </wps:spPr>
+                      <wps:style>
+                        <a:lnRef idx="2">
+                          <a:schemeClr val="accent1">
+                            <a:shade val="50000"/>
+                          </a:schemeClr>
+                        </a:lnRef>
+                        <a:fillRef idx="1">
+                          <a:schemeClr val="accent1"/>
+                        </a:fillRef>
+                        <a:effectRef idx="0">
+                          <a:schemeClr val="accent1"/>
+                        </a:effectRef>
+                        <a:fontRef idx="minor">
+                          <a:schemeClr val="lt1"/>
+                        </a:fontRef>
+                      </wps:style>
+                      <wps:bodyPr rot="0" spcFirstLastPara="0" vertOverflow="overflow" horzOverflow="overflow" vert="horz" wrap="square" lIns="91440" tIns="45720" rIns="91440" bIns="45720" numCol="1" spcCol="0" rtlCol="0" fromWordArt="0" anchor="ctr" anchorCtr="0" forceAA="0" compatLnSpc="1">
+                        <a:prstTxWarp prst="textNoShape">
+                          <a:avLst/>
+                        </a:prstTxWarp>
+                        <a:noAutofit/>
+                      </wps:bodyPr>
+                    </wps:wsp>
+                  </a:graphicData>
+                </a:graphic>
+              </wp:anchor>
+            </w:drawing>
+          </mc:Choice>
+          <mc:Fallback>
+            <w:pict>
+              <v:rect w14:anchorId="237D4B22" id="Rectangle 77" o:spid="_x0000_s1026" style="position:absolute;margin-left:133.2pt;margin-top:57.6pt;width:87pt;height:28.8pt;z-index:251761664;visibility:visible;mso-wrap-style:square;mso-wrap-distance-left:9pt;mso-wrap-distance-top:0;mso-wrap-distance-right:9pt;mso-wrap-distance-bottom:0;mso-position-horizontal:absolute;mso-position-horizontal-relative:text;mso-position-vertical:absolute;mso-position-vertical-relative:text;v-text-anchor:middle" o:gfxdata="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" fillcolor="#5b9bd5 [3204]" strokecolor="#1f4d78 [1604]" strokeweight="1pt"/>
+            </w:pict>
+          </mc:Fallback>
+        </mc:AlternateContent>
+      </w:r>
+      <w:r>
+        <w:rPr>
+          <w:noProof/>
+        </w:rPr>
+        <mc:AlternateContent>
+          <mc:Choice Requires="wps">
+            <w:drawing>
+              <wp:anchor distT="0" distB="0" distL="114300" distR="114300" simplePos="0" relativeHeight="251759616" behindDoc="0" locked="0" layoutInCell="1" allowOverlap="1" wp14:anchorId="05AFC714" wp14:editId="43750084">
+                <wp:simplePos x="0" y="0"/>
+                <wp:positionH relativeFrom="column">
+                  <wp:posOffset>1539240</wp:posOffset>
+                </wp:positionH>
+                <wp:positionV relativeFrom="paragraph">
+                  <wp:posOffset>579120</wp:posOffset>
+                </wp:positionV>
+                <wp:extent cx="1104900" cy="365760"/>
+                <wp:effectExtent l="0" t="0" r="19050" b="15240"/>
+                <wp:wrapNone/>
+                <wp:docPr id="76" name="Rectangle 76"/>
+                <wp:cNvGraphicFramePr/>
+                <a:graphic xmlns:a="http://schemas.openxmlformats.org/drawingml/2006/main">
+                  <a:graphicData uri="http://schemas.microsoft.com/office/word/2010/wordprocessingShape">
+                    <wps:wsp>
+                      <wps:cNvSpPr/>
+                      <wps:spPr>
+                        <a:xfrm>
+                          <a:off x="0" y="0"/>
+                          <a:ext cx="1104900" cy="365760"/>
+                        </a:xfrm>
+                        <a:prstGeom prst="rect">
+                          <a:avLst/>
+                        </a:prstGeom>
+                      </wps:spPr>
+                      <wps:style>
+                        <a:lnRef idx="2">
+                          <a:schemeClr val="accent1">
+                            <a:shade val="50000"/>
+                          </a:schemeClr>
+                        </a:lnRef>
+                        <a:fillRef idx="1">
+                          <a:schemeClr val="accent1"/>
+                        </a:fillRef>
+                        <a:effectRef idx="0">
+                          <a:schemeClr val="accent1"/>
+                        </a:effectRef>
+                        <a:fontRef idx="minor">
+                          <a:schemeClr val="lt1"/>
+                        </a:fontRef>
+                      </wps:style>
+                      <wps:bodyPr rot="0" spcFirstLastPara="0" vertOverflow="overflow" horzOverflow="overflow" vert="horz" wrap="square" lIns="91440" tIns="45720" rIns="91440" bIns="45720" numCol="1" spcCol="0" rtlCol="0" fromWordArt="0" anchor="ctr" anchorCtr="0" forceAA="0" compatLnSpc="1">
+                        <a:prstTxWarp prst="textNoShape">
+                          <a:avLst/>
+                        </a:prstTxWarp>
+                        <a:noAutofit/>
+                      </wps:bodyPr>
+                    </wps:wsp>
+                  </a:graphicData>
+                </a:graphic>
+              </wp:anchor>
+            </w:drawing>
+          </mc:Choice>
+          <mc:Fallback>
+            <w:pict>
+              <v:rect w14:anchorId="3743A1FD" id="Rectangle 76" o:spid="_x0000_s1026" style="position:absolute;margin-left:121.2pt;margin-top:45.6pt;width:87pt;height:28.8pt;z-index:251759616;visibility:visible;mso-wrap-style:square;mso-wrap-distance-left:9pt;mso-wrap-distance-top:0;mso-wrap-distance-right:9pt;mso-wrap-distance-bottom:0;mso-position-horizontal:absolute;mso-position-horizontal-relative:text;mso-position-vertical:absolute;mso-position-vertical-relative:text;v-text-anchor:middle" o:gfxdata="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" fillcolor="#5b9bd5 [3204]" strokecolor="#1f4d78 [1604]" strokeweight="1pt"/>
+            </w:pict>
+          </mc:Fallback>
+        </mc:AlternateContent>
+      </w:r>
+      <w:r>
+        <w:rPr>
+          <w:noProof/>
+        </w:rPr>
+        <mc:AlternateContent>
+          <mc:Choice Requires="wps">
+            <w:drawing>
+              <wp:anchor distT="0" distB="0" distL="114300" distR="114300" simplePos="0" relativeHeight="251757568" behindDoc="0" locked="0" layoutInCell="1" allowOverlap="1" wp14:anchorId="05AFC714" wp14:editId="43750084">
+                <wp:simplePos x="0" y="0"/>
+                <wp:positionH relativeFrom="column">
+                  <wp:posOffset>1386840</wp:posOffset>
+                </wp:positionH>
+                <wp:positionV relativeFrom="paragraph">
+                  <wp:posOffset>426720</wp:posOffset>
+                </wp:positionV>
+                <wp:extent cx="1104900" cy="365760"/>
+                <wp:effectExtent l="0" t="0" r="19050" b="15240"/>
+                <wp:wrapNone/>
+                <wp:docPr id="75" name="Rectangle 75"/>
+                <wp:cNvGraphicFramePr/>
+                <a:graphic xmlns:a="http://schemas.openxmlformats.org/drawingml/2006/main">
+                  <a:graphicData uri="http://schemas.microsoft.com/office/word/2010/wordprocessingShape">
+                    <wps:wsp>
+                      <wps:cNvSpPr/>
+                      <wps:spPr>
+                        <a:xfrm>
+                          <a:off x="0" y="0"/>
+                          <a:ext cx="1104900" cy="365760"/>
+                        </a:xfrm>
+                        <a:prstGeom prst="rect">
+                          <a:avLst/>
+                        </a:prstGeom>
+                      </wps:spPr>
+                      <wps:style>
+                        <a:lnRef idx="2">
+                          <a:schemeClr val="accent1">
+                            <a:shade val="50000"/>
+                          </a:schemeClr>
+                        </a:lnRef>
+                        <a:fillRef idx="1">
+                          <a:schemeClr val="accent1"/>
+                        </a:fillRef>
+                        <a:effectRef idx="0">
+                          <a:schemeClr val="accent1"/>
+                        </a:effectRef>
+                        <a:fontRef idx="minor">
+                          <a:schemeClr val="lt1"/>
+                        </a:fontRef>
+                      </wps:style>
+                      <wps:bodyPr rot="0" spcFirstLastPara="0" vertOverflow="overflow" horzOverflow="overflow" vert="horz" wrap="square" lIns="91440" tIns="45720" rIns="91440" bIns="45720" numCol="1" spcCol="0" rtlCol="0" fromWordArt="0" anchor="ctr" anchorCtr="0" forceAA="0" compatLnSpc="1">
+                        <a:prstTxWarp prst="textNoShape">
+                          <a:avLst/>
+                        </a:prstTxWarp>
+                        <a:noAutofit/>
+                      </wps:bodyPr>
+                    </wps:wsp>
+                  </a:graphicData>
+                </a:graphic>
+              </wp:anchor>
+            </w:drawing>
+          </mc:Choice>
+          <mc:Fallback>
+            <w:pict>
+              <v:rect w14:anchorId="7342CA45" id="Rectangle 75" o:spid="_x0000_s1026" style="position:absolute;margin-left:109.2pt;margin-top:33.6pt;width:87pt;height:28.8pt;z-index:251757568;visibility:visible;mso-wrap-style:square;mso-wrap-distance-left:9pt;mso-wrap-distance-top:0;mso-wrap-distance-right:9pt;mso-wrap-distance-bottom:0;mso-position-horizontal:absolute;mso-position-horizontal-relative:text;mso-position-vertical:absolute;mso-position-vertical-relative:text;v-text-anchor:middle" o:gfxdata="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" fillcolor="#5b9bd5 [3204]" strokecolor="#1f4d78 [1604]" strokeweight="1pt"/>
+            </w:pict>
+          </mc:Fallback>
+        </mc:AlternateContent>
+      </w:r>
+      <w:r>
+        <w:rPr>
+          <w:noProof/>
+        </w:rPr>
+        <mc:AlternateContent>
+          <mc:Choice Requires="wps">
+            <w:drawing>
+              <wp:anchor distT="0" distB="0" distL="114300" distR="114300" simplePos="0" relativeHeight="251755520" behindDoc="0" locked="0" layoutInCell="1" allowOverlap="1" wp14:anchorId="05AFC714" wp14:editId="43750084">
+                <wp:simplePos x="0" y="0"/>
+                <wp:positionH relativeFrom="column">
+                  <wp:posOffset>1234440</wp:posOffset>
+                </wp:positionH>
+                <wp:positionV relativeFrom="paragraph">
+                  <wp:posOffset>274320</wp:posOffset>
+                </wp:positionV>
+                <wp:extent cx="1104900" cy="365760"/>
+                <wp:effectExtent l="0" t="0" r="19050" b="15240"/>
+                <wp:wrapNone/>
+                <wp:docPr id="74" name="Rectangle 74"/>
+                <wp:cNvGraphicFramePr/>
+                <a:graphic xmlns:a="http://schemas.openxmlformats.org/drawingml/2006/main">
+                  <a:graphicData uri="http://schemas.microsoft.com/office/word/2010/wordprocessingShape">
+                    <wps:wsp>
+                      <wps:cNvSpPr/>
+                      <wps:spPr>
+                        <a:xfrm>
+                          <a:off x="0" y="0"/>
+                          <a:ext cx="1104900" cy="365760"/>
+                        </a:xfrm>
+                        <a:prstGeom prst="rect">
+                          <a:avLst/>
+                        </a:prstGeom>
+                      </wps:spPr>
+                      <wps:style>
+                        <a:lnRef idx="2">
+                          <a:schemeClr val="accent1">
+                            <a:shade val="50000"/>
+                          </a:schemeClr>
+                        </a:lnRef>
+                        <a:fillRef idx="1">
+                          <a:schemeClr val="accent1"/>
+                        </a:fillRef>
+                        <a:effectRef idx="0">
+                          <a:schemeClr val="accent1"/>
+                        </a:effectRef>
+                        <a:fontRef idx="minor">
+                          <a:schemeClr val="lt1"/>
+                        </a:fontRef>
+                      </wps:style>
+                      <wps:bodyPr rot="0" spcFirstLastPara="0" vertOverflow="overflow" horzOverflow="overflow" vert="horz" wrap="square" lIns="91440" tIns="45720" rIns="91440" bIns="45720" numCol="1" spcCol="0" rtlCol="0" fromWordArt="0" anchor="ctr" anchorCtr="0" forceAA="0" compatLnSpc="1">
+                        <a:prstTxWarp prst="textNoShape">
+                          <a:avLst/>
+                        </a:prstTxWarp>
+                        <a:noAutofit/>
+                      </wps:bodyPr>
+                    </wps:wsp>
+                  </a:graphicData>
+                </a:graphic>
+              </wp:anchor>
+            </w:drawing>
+          </mc:Choice>
+          <mc:Fallback>
+            <w:pict>
+              <v:rect w14:anchorId="0340AB29" id="Rectangle 74" o:spid="_x0000_s1026" style="position:absolute;margin-left:97.2pt;margin-top:21.6pt;width:87pt;height:28.8pt;z-index:251755520;visibility:visible;mso-wrap-style:square;mso-wrap-distance-left:9pt;mso-wrap-distance-top:0;mso-wrap-distance-right:9pt;mso-wrap-distance-bottom:0;mso-position-horizontal:absolute;mso-position-horizontal-relative:text;mso-position-vertical:absolute;mso-position-vertical-relative:text;v-text-anchor:middle" o:gfxdata="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" fillcolor="#5b9bd5 [3204]" strokecolor="#1f4d78 [1604]" strokeweight="1pt"/>
+            </w:pict>
+          </mc:Fallback>
+        </mc:AlternateContent>
+      </w:r>
+      <w:r>
+        <w:rPr>
+          <w:noProof/>
+        </w:rPr>
+        <mc:AlternateContent>
+          <mc:Choice Requires="wps">
+            <w:drawing>
+              <wp:anchor distT="0" distB="0" distL="114300" distR="114300" simplePos="0" relativeHeight="251753472" behindDoc="0" locked="0" layoutInCell="1" allowOverlap="1" wp14:anchorId="05AFC714" wp14:editId="43750084">
+                <wp:simplePos x="0" y="0"/>
+                <wp:positionH relativeFrom="column">
+                  <wp:posOffset>1082040</wp:posOffset>
+                </wp:positionH>
+                <wp:positionV relativeFrom="paragraph">
+                  <wp:posOffset>121920</wp:posOffset>
+                </wp:positionV>
+                <wp:extent cx="1104900" cy="365760"/>
+                <wp:effectExtent l="0" t="0" r="19050" b="15240"/>
+                <wp:wrapNone/>
+                <wp:docPr id="73" name="Rectangle 73"/>
+                <wp:cNvGraphicFramePr/>
+                <a:graphic xmlns:a="http://schemas.openxmlformats.org/drawingml/2006/main">
+                  <a:graphicData uri="http://schemas.microsoft.com/office/word/2010/wordprocessingShape">
+                    <wps:wsp>
+                      <wps:cNvSpPr/>
+                      <wps:spPr>
+                        <a:xfrm>
+                          <a:off x="0" y="0"/>
+                          <a:ext cx="1104900" cy="365760"/>
+                        </a:xfrm>
+                        <a:prstGeom prst="rect">
+                          <a:avLst/>
+                        </a:prstGeom>
+                      </wps:spPr>
+                      <wps:style>
+                        <a:lnRef idx="2">
+                          <a:schemeClr val="accent1">
+                            <a:shade val="50000"/>
+                          </a:schemeClr>
+                        </a:lnRef>
+                        <a:fillRef idx="1">
+                          <a:schemeClr val="accent1"/>
+                        </a:fillRef>
+                        <a:effectRef idx="0">
+                          <a:schemeClr val="accent1"/>
+                        </a:effectRef>
+                        <a:fontRef idx="minor">
+                          <a:schemeClr val="lt1"/>
+                        </a:fontRef>
+                      </wps:style>
+                      <wps:bodyPr rot="0" spcFirstLastPara="0" vertOverflow="overflow" horzOverflow="overflow" vert="horz" wrap="square" lIns="91440" tIns="45720" rIns="91440" bIns="45720" numCol="1" spcCol="0" rtlCol="0" fromWordArt="0" anchor="ctr" anchorCtr="0" forceAA="0" compatLnSpc="1">
+                        <a:prstTxWarp prst="textNoShape">
+                          <a:avLst/>
+                        </a:prstTxWarp>
+                        <a:noAutofit/>
+                      </wps:bodyPr>
+                    </wps:wsp>
+                  </a:graphicData>
+                </a:graphic>
+              </wp:anchor>
+            </w:drawing>
+          </mc:Choice>
+          <mc:Fallback>
+            <w:pict>
+              <v:rect w14:anchorId="30610F57" id="Rectangle 73" o:spid="_x0000_s1026" style="position:absolute;margin-left:85.2pt;margin-top:9.6pt;width:87pt;height:28.8pt;z-index:251753472;visibility:visible;mso-wrap-style:square;mso-wrap-distance-left:9pt;mso-wrap-distance-top:0;mso-wrap-distance-right:9pt;mso-wrap-distance-bottom:0;mso-position-horizontal:absolute;mso-position-horizontal-relative:text;mso-position-vertical:absolute;mso-position-vertical-relative:text;v-text-anchor:middle" o:gfxdata="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" fillcolor="#5b9bd5 [3204]" strokecolor="#1f4d78 [1604]" strokeweight="1pt"/>
+            </w:pict>
+          </mc:Fallback>
+        </mc:AlternateContent>
+      </w:r>
+      <w:r>
+        <w:rPr>
+          <w:noProof/>
+        </w:rPr>
+        <mc:AlternateContent>
+          <mc:Choice Requires="wps">
+            <w:drawing>
+              <wp:anchor distT="0" distB="0" distL="114300" distR="114300" simplePos="0" relativeHeight="251751424" behindDoc="0" locked="0" layoutInCell="1" allowOverlap="1">
+                <wp:simplePos x="0" y="0"/>
+                <wp:positionH relativeFrom="column">
+                  <wp:posOffset>929640</wp:posOffset>
+                </wp:positionH>
+                <wp:positionV relativeFrom="paragraph">
+                  <wp:posOffset>-30480</wp:posOffset>
+                </wp:positionV>
+                <wp:extent cx="1104900" cy="365760"/>
+                <wp:effectExtent l="0" t="0" r="19050" b="15240"/>
+                <wp:wrapNone/>
+                <wp:docPr id="72" name="Rectangle 72"/>
+                <wp:cNvGraphicFramePr/>
+                <a:graphic xmlns:a="http://schemas.openxmlformats.org/drawingml/2006/main">
+                  <a:graphicData uri="http://schemas.microsoft.com/office/word/2010/wordprocessingShape">
+                    <wps:wsp>
+                      <wps:cNvSpPr/>
+                      <wps:spPr>
+                        <a:xfrm>
+                          <a:off x="0" y="0"/>
+                          <a:ext cx="1104900" cy="365760"/>
+                        </a:xfrm>
+                        <a:prstGeom prst="rect">
+                          <a:avLst/>
+                        </a:prstGeom>
+                      </wps:spPr>
+                      <wps:style>
+                        <a:lnRef idx="2">
+                          <a:schemeClr val="accent1">
+                            <a:shade val="50000"/>
+                          </a:schemeClr>
+                        </a:lnRef>
+                        <a:fillRef idx="1">
+                          <a:schemeClr val="accent1"/>
+                        </a:fillRef>
+                        <a:effectRef idx="0">
+                          <a:schemeClr val="accent1"/>
+                        </a:effectRef>
+                        <a:fontRef idx="minor">
+                          <a:schemeClr val="lt1"/>
+                        </a:fontRef>
+                      </wps:style>
+                      <wps:bodyPr rot="0" spcFirstLastPara="0" vertOverflow="overflow" horzOverflow="overflow" vert="horz" wrap="square" lIns="91440" tIns="45720" rIns="91440" bIns="45720" numCol="1" spcCol="0" rtlCol="0" fromWordArt="0" anchor="ctr" anchorCtr="0" forceAA="0" compatLnSpc="1">
+                        <a:prstTxWarp prst="textNoShape">
+                          <a:avLst/>
+                        </a:prstTxWarp>
+                        <a:noAutofit/>
+                      </wps:bodyPr>
+                    </wps:wsp>
+                  </a:graphicData>
+                </a:graphic>
+              </wp:anchor>
+            </w:drawing>
+          </mc:Choice>
+          <mc:Fallback>
+            <w:pict>
+              <v:rect w14:anchorId="5517CA7E" id="Rectangle 72" o:spid="_x0000_s1026" style="position:absolute;margin-left:73.2pt;margin-top:-2.4pt;width:87pt;height:28.8pt;z-index:251751424;visibility:visible;mso-wrap-style:square;mso-wrap-distance-left:9pt;mso-wrap-distance-top:0;mso-wrap-distance-right:9pt;mso-wrap-distance-bottom:0;mso-position-horizontal:absolute;mso-position-horizontal-relative:text;mso-position-vertical:absolute;mso-position-vertical-relative:text;v-text-anchor:middle" o:gfxdata="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" fillcolor="#5b9bd5 [3204]" strokecolor="#1f4d78 [1604]" strokeweight="1pt"/>
+            </w:pict>
+          </mc:Fallback>
+        </mc:AlternateContent>
+      </w:r>
+    </w:p>
+    <w:p>
+      <w:r>
+        <w:rPr>
+          <w:noProof/>
+        </w:rPr>
+        <mc:AlternateContent>
+          <mc:Choice Requires="wps">
+            <w:drawing>
+              <wp:anchor distT="0" distB="0" distL="114300" distR="114300" simplePos="0" relativeHeight="251767808" behindDoc="0" locked="0" layoutInCell="1" allowOverlap="1">
+                <wp:simplePos x="0" y="0"/>
+                <wp:positionH relativeFrom="column">
+                  <wp:posOffset>4008120</wp:posOffset>
+                </wp:positionH>
+                <wp:positionV relativeFrom="paragraph">
+                  <wp:posOffset>232410</wp:posOffset>
+                </wp:positionV>
+                <wp:extent cx="746760" cy="251460"/>
+                <wp:effectExtent l="0" t="0" r="15240" b="15240"/>
+                <wp:wrapNone/>
+                <wp:docPr id="83" name="Rectangle 83"/>
+                <wp:cNvGraphicFramePr/>
+                <a:graphic xmlns:a="http://schemas.openxmlformats.org/drawingml/2006/main">
+                  <a:graphicData uri="http://schemas.microsoft.com/office/word/2010/wordprocessingShape">
+                    <wps:wsp>
+                      <wps:cNvSpPr/>
+                      <wps:spPr>
+                        <a:xfrm>
+                          <a:off x="0" y="0"/>
+                          <a:ext cx="746760" cy="251460"/>
+                        </a:xfrm>
+                        <a:prstGeom prst="rect">
+                          <a:avLst/>
+                        </a:prstGeom>
+                      </wps:spPr>
+                      <wps:style>
+                        <a:lnRef idx="2">
+                          <a:schemeClr val="accent1">
+                            <a:shade val="50000"/>
+                          </a:schemeClr>
+                        </a:lnRef>
+                        <a:fillRef idx="1">
+                          <a:schemeClr val="accent1"/>
+                        </a:fillRef>
+                        <a:effectRef idx="0">
+                          <a:schemeClr val="accent1"/>
+                        </a:effectRef>
+                        <a:fontRef idx="minor">
+                          <a:schemeClr val="lt1"/>
+                        </a:fontRef>
+                      </wps:style>
+                      <wps:bodyPr rot="0" spcFirstLastPara="0" vertOverflow="overflow" horzOverflow="overflow" vert="horz" wrap="square" lIns="91440" tIns="45720" rIns="91440" bIns="45720" numCol="1" spcCol="0" rtlCol="0" fromWordArt="0" anchor="ctr" anchorCtr="0" forceAA="0" compatLnSpc="1">
+                        <a:prstTxWarp prst="textNoShape">
+                          <a:avLst/>
+                        </a:prstTxWarp>
+                        <a:noAutofit/>
+                      </wps:bodyPr>
+                    </wps:wsp>
+                  </a:graphicData>
+                </a:graphic>
+              </wp:anchor>
+            </w:drawing>
+          </mc:Choice>
+          <mc:Fallback>
+            <w:pict>
+              <v:rect w14:anchorId="03C8AC8F" id="Rectangle 83" o:spid="_x0000_s1026" style="position:absolute;margin-left:315.6pt;margin-top:18.3pt;width:58.8pt;height:19.8pt;z-index:251767808;visibility:visible;mso-wrap-style:square;mso-wrap-distance-left:9pt;mso-wrap-distance-top:0;mso-wrap-distance-right:9pt;mso-wrap-distance-bottom:0;mso-position-horizontal:absolute;mso-position-horizontal-relative:text;mso-position-vertical:absolute;mso-position-vertical-relative:text;v-text-anchor:middle" o:gfxdata="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" fillcolor="#5b9bd5 [3204]" strokecolor="#1f4d78 [1604]" strokeweight="1pt"/>
+            </w:pict>
+          </mc:Fallback>
+        </mc:AlternateContent>
+      </w:r>
+    </w:p>
+    <w:p>
+      <w:r>
+        <w:rPr>
+          <w:noProof/>
+        </w:rPr>
+        <mc:AlternateContent>
+          <mc:Choice Requires="wps">
+            <w:drawing>
+              <wp:anchor distT="0" distB="0" distL="114300" distR="114300" simplePos="0" relativeHeight="251765760" behindDoc="0" locked="0" layoutInCell="1" allowOverlap="1">
+                <wp:simplePos x="0" y="0"/>
+                <wp:positionH relativeFrom="column">
+                  <wp:posOffset>4846320</wp:posOffset>
+                </wp:positionH>
+                <wp:positionV relativeFrom="paragraph">
+                  <wp:posOffset>190500</wp:posOffset>
+                </wp:positionV>
+                <wp:extent cx="594360" cy="0"/>
+                <wp:effectExtent l="38100" t="76200" r="0" b="95250"/>
+                <wp:wrapNone/>
+                <wp:docPr id="81" name="Straight Arrow Connector 81"/>
+                <wp:cNvGraphicFramePr/>
+                <a:graphic xmlns:a="http://schemas.openxmlformats.org/drawingml/2006/main">
+                  <a:graphicData uri="http://schemas.microsoft.com/office/word/2010/wordprocessingShape">
+                    <wps:wsp>
+                      <wps:cNvCnPr/>
+                      <wps:spPr>
+                        <a:xfrm flipH="1">
+                          <a:off x="0" y="0"/>
+                          <a:ext cx="594360" cy="0"/>
+                        </a:xfrm>
+                        <a:prstGeom prst="straightConnector1">
+                          <a:avLst/>
+                        </a:prstGeom>
+                        <a:ln>
+                          <a:solidFill>
+                            <a:schemeClr val="tx1"/>
+                          </a:solidFill>
+                          <a:tailEnd type="triangle"/>
+                        </a:ln>
+                      </wps:spPr>
+                      <wps:style>
+                        <a:lnRef idx="1">
+                          <a:schemeClr val="accent1"/>
+                        </a:lnRef>
+                        <a:fillRef idx="0">
+                          <a:schemeClr val="accent1"/>
+                        </a:fillRef>
+                        <a:effectRef idx="0">
+                          <a:schemeClr val="accent1"/>
+                        </a:effectRef>
+                        <a:fontRef idx="minor">
+                          <a:schemeClr val="tx1"/>
+                        </a:fontRef>
+                      </wps:style>
+                      <wps:bodyPr/>
+                    </wps:wsp>
+                  </a:graphicData>
+                </a:graphic>
+              </wp:anchor>
+            </w:drawing>
+          </mc:Choice>
+          <mc:Fallback>
+            <w:pict>
+              <v:shape w14:anchorId="4ABBD042" id="Straight Arrow Connector 81" o:spid="_x0000_s1026" type="#_x0000_t32" style="position:absolute;margin-left:381.6pt;margin-top:15pt;width:46.8pt;height:0;flip:x;z-index:251765760;visibility:visible;mso-wrap-style:square;mso-wrap-distance-left:9pt;mso-wrap-distance-top:0;mso-wrap-distance-right:9pt;mso-wrap-distance-bottom:0;mso-position-horizontal:absolute;mso-position-horizontal-relative:text;mso-position-vertical:absolute;mso-position-vertical-relative:text" o:gfxdata="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" strokecolor="black [3213]" strokeweight=".5pt">
+                <v:stroke endarrow="block" joinstyle="miter"/>
+              </v:shape>
+            </w:pict>
+          </mc:Fallback>
+        </mc:AlternateContent>
+      </w:r>
+      <w:r>
+        <w:rPr>
+          <w:noProof/>
+        </w:rPr>
+        <mc:AlternateContent>
+          <mc:Choice Requires="wps">
+            <w:drawing>
+              <wp:anchor distT="0" distB="0" distL="114300" distR="114300" simplePos="0" relativeHeight="251768832" behindDoc="0" locked="0" layoutInCell="1" allowOverlap="1">
+                <wp:simplePos x="0" y="0"/>
+                <wp:positionH relativeFrom="column">
+                  <wp:posOffset>3977640</wp:posOffset>
+                </wp:positionH>
+                <wp:positionV relativeFrom="paragraph">
+                  <wp:posOffset>220980</wp:posOffset>
+                </wp:positionV>
+                <wp:extent cx="830580" cy="152400"/>
+                <wp:effectExtent l="0" t="0" r="26670" b="19050"/>
+                <wp:wrapNone/>
+                <wp:docPr id="84" name="Text Box 84"/>
+                <wp:cNvGraphicFramePr/>
+                <a:graphic xmlns:a="http://schemas.openxmlformats.org/drawingml/2006/main">
+                  <a:graphicData uri="http://schemas.microsoft.com/office/word/2010/wordprocessingShape">
+                    <wps:wsp>
+                      <wps:cNvSpPr txBox="1"/>
+                      <wps:spPr>
+                        <a:xfrm>
+                          <a:off x="0" y="0"/>
+                          <a:ext cx="830580" cy="152400"/>
+                        </a:xfrm>
+                        <a:prstGeom prst="rect">
+                          <a:avLst/>
+                        </a:prstGeom>
+                        <a:solidFill>
+                          <a:schemeClr val="lt1"/>
+                        </a:solidFill>
+                        <a:ln w="6350">
+                          <a:solidFill>
+                            <a:prstClr val="black"/>
+                          </a:solidFill>
+                        </a:ln>
+                        <a:effectLst/>
+                      </wps:spPr>
+                      <wps:style>
+                        <a:lnRef idx="0">
+                          <a:schemeClr val="accent1"/>
+                        </a:lnRef>
+                        <a:fillRef idx="0">
+                          <a:schemeClr val="accent1"/>
+                        </a:fillRef>
+                        <a:effectRef idx="0">
+                          <a:schemeClr val="accent1"/>
+                        </a:effectRef>
+                        <a:fontRef idx="minor">
+                          <a:schemeClr val="dk1"/>
+                        </a:fontRef>
+                      </wps:style>
+                      <wps:txbx>
+                        <w:txbxContent>
+                          <w:p/>
+                        </w:txbxContent>
+                      </wps:txbx>
+                      <wps:bodyPr rot="0" spcFirstLastPara="0" vertOverflow="overflow" horzOverflow="overflow" vert="horz" wrap="square" lIns="91440" tIns="45720" rIns="91440" bIns="45720" numCol="1" spcCol="0" rtlCol="0" fromWordArt="0" anchor="t" anchorCtr="0" forceAA="0" compatLnSpc="1">
+                        <a:prstTxWarp prst="textNoShape">
+                          <a:avLst/>
+                        </a:prstTxWarp>
+                        <a:noAutofit/>
+                      </wps:bodyPr>
+                    </wps:wsp>
+                  </a:graphicData>
+                </a:graphic>
+              </wp:anchor>
+            </w:drawing>
+          </mc:Choice>
+          <mc:Fallback>
+            <w:pict>
+              <v:shape id="Text Box 84" o:spid="_x0000_s1068" type="#_x0000_t202" style="position:absolute;margin-left:313.2pt;margin-top:17.4pt;width:65.4pt;height:12pt;z-index:251768832;visibility:visible;mso-wrap-style:square;mso-wrap-distance-left:9pt;mso-wrap-distance-top:0;mso-wrap-distance-right:9pt;mso-wrap-distance-bottom:0;mso-position-horizontal:absolute;mso-position-horizontal-relative:text;mso-position-vertical:absolute;mso-position-vertical-relative:text;v-text-anchor:top" o:gfxdata="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" fillcolor="white [3201]" strokeweight=".5pt">
+                <v:textbox>
+                  <w:txbxContent>
+                    <w:p/>
+                  </w:txbxContent>
+                </v:textbox>
+              </v:shape>
+            </w:pict>
+          </mc:Fallback>
+        </mc:AlternateContent>
+      </w:r>
+    </w:p>
     <w:sectPr>
       <w:pgSz w:w="12240" w:h="15840"/>
       <w:pgMar w:top="1440" w:right="1440" w:bottom="1440" w:left="1440" w:header="720" w:footer="720" w:gutter="0"/>

</xml_diff>